<commit_message>
Subida la memoria modificada
</commit_message>
<xml_diff>
--- a/practica04/2363_p4_10_memoria.docx
+++ b/practica04/2363_p4_10_memoria.docx
@@ -1,6 +1,6 @@
 
 <file path=word/document.xml><?xml version="1.0" encoding="utf-8"?>
-<w:document xmlns:wpc="http://schemas.microsoft.com/office/word/2010/wordprocessingCanvas" xmlns:cx="http://schemas.microsoft.com/office/drawing/2014/chartex" xmlns:cx1="http://schemas.microsoft.com/office/drawing/2015/9/8/chartex" xmlns:cx2="http://schemas.microsoft.com/office/drawing/2015/10/21/chartex" xmlns:cx3="http://schemas.microsoft.com/office/drawing/2016/5/9/chartex" xmlns:cx4="http://schemas.microsoft.com/office/drawing/2016/5/10/chartex" xmlns:cx5="http://schemas.microsoft.com/office/drawing/2016/5/11/chartex" xmlns:cx6="http://schemas.microsoft.com/office/drawing/2016/5/12/chartex" xmlns:cx7="http://schemas.microsoft.com/office/drawing/2016/5/13/chartex" xmlns:cx8="http://schemas.microsoft.com/office/drawing/2016/5/14/chartex" xmlns:mc="http://schemas.openxmlformats.org/markup-compatibility/2006" xmlns:aink="http://schemas.microsoft.com/office/drawing/2016/ink" xmlns:am3d="http://schemas.microsoft.com/office/drawing/2017/model3d" xmlns:o="urn:schemas-microsoft-com:office:office" xmlns:r="http://schemas.openxmlformats.org/officeDocument/2006/relationships" xmlns:m="http://schemas.openxmlformats.org/officeDocument/2006/math" xmlns:v="urn:schemas-microsoft-com:vml" xmlns:wp14="http://schemas.microsoft.com/office/word/2010/wordprocessingDrawing" xmlns:wp="http://schemas.openxmlformats.org/drawingml/2006/wordprocessingDrawing" xmlns:w10="urn:schemas-microsoft-com:office:word" xmlns:w="http://schemas.openxmlformats.org/wordprocessingml/2006/main" xmlns:w14="http://schemas.microsoft.com/office/word/2010/wordml" xmlns:w15="http://schemas.microsoft.com/office/word/2012/wordml" xmlns:w16cid="http://schemas.microsoft.com/office/word/2016/wordml/cid" xmlns:w16se="http://schemas.microsoft.com/office/word/2015/wordml/symex" xmlns:wpg="http://schemas.microsoft.com/office/word/2010/wordprocessingGroup" xmlns:wpi="http://schemas.microsoft.com/office/word/2010/wordprocessingInk" xmlns:wne="http://schemas.microsoft.com/office/word/2006/wordml" xmlns:wps="http://schemas.microsoft.com/office/word/2010/wordprocessingShape" mc:Ignorable="w14 w15 w16se w16cid wp14">
+<w:document xmlns:wpc="http://schemas.microsoft.com/office/word/2010/wordprocessingCanvas" xmlns:mc="http://schemas.openxmlformats.org/markup-compatibility/2006" xmlns:o="urn:schemas-microsoft-com:office:office" xmlns:r="http://schemas.openxmlformats.org/officeDocument/2006/relationships" xmlns:m="http://schemas.openxmlformats.org/officeDocument/2006/math" xmlns:v="urn:schemas-microsoft-com:vml" xmlns:wp14="http://schemas.microsoft.com/office/word/2010/wordprocessingDrawing" xmlns:wp="http://schemas.openxmlformats.org/drawingml/2006/wordprocessingDrawing" xmlns:w10="urn:schemas-microsoft-com:office:word" xmlns:w="http://schemas.openxmlformats.org/wordprocessingml/2006/main" xmlns:w14="http://schemas.microsoft.com/office/word/2010/wordml" xmlns:wpg="http://schemas.microsoft.com/office/word/2010/wordprocessingGroup" xmlns:wpi="http://schemas.microsoft.com/office/word/2010/wordprocessingInk" xmlns:wne="http://schemas.microsoft.com/office/word/2006/wordml" xmlns:wps="http://schemas.microsoft.com/office/word/2010/wordprocessingShape" mc:Ignorable="w14 wp14">
   <w:body>
     <w:p>
       <w:pPr>
@@ -40,7 +40,7 @@
     </w:p>
     <w:p>
       <w:pPr>
-        <w:pStyle w:val="Title"/>
+        <w:pStyle w:val="Ttulo"/>
         <w:rPr>
           <w:color w:val="17365D" w:themeColor="text2" w:themeShade="BF"/>
           <w:sz w:val="62"/>
@@ -60,7 +60,7 @@
     </w:p>
     <w:p>
       <w:pPr>
-        <w:pStyle w:val="Subtitle"/>
+        <w:pStyle w:val="Subttulo"/>
         <w:jc w:val="left"/>
         <w:rPr>
           <w:sz w:val="32"/>
@@ -194,7 +194,7 @@
         <w:spacing w:after="0" w:line="240" w:lineRule="auto"/>
         <w:jc w:val="right"/>
         <w:rPr>
-          <w:rStyle w:val="SubtleReference"/>
+          <w:rStyle w:val="Referenciasutil"/>
           <w:sz w:val="32"/>
           <w:szCs w:val="32"/>
         </w:rPr>
@@ -258,7 +258,7 @@
               </wp:anchor>
             </w:drawing>
           </mc:Choice>
-          <mc:Fallback>
+          <mc:Fallback xmlns:w16se="http://schemas.microsoft.com/office/word/2015/wordml/symex" xmlns:w16cid="http://schemas.microsoft.com/office/word/2016/wordml/cid" xmlns:w15="http://schemas.microsoft.com/office/word/2012/wordml" xmlns:am3d="http://schemas.microsoft.com/office/drawing/2017/model3d" xmlns:aink="http://schemas.microsoft.com/office/drawing/2016/ink" xmlns:cx8="http://schemas.microsoft.com/office/drawing/2016/5/14/chartex" xmlns:cx7="http://schemas.microsoft.com/office/drawing/2016/5/13/chartex" xmlns:cx6="http://schemas.microsoft.com/office/drawing/2016/5/12/chartex" xmlns:cx5="http://schemas.microsoft.com/office/drawing/2016/5/11/chartex" xmlns:cx4="http://schemas.microsoft.com/office/drawing/2016/5/10/chartex" xmlns:cx3="http://schemas.microsoft.com/office/drawing/2016/5/9/chartex" xmlns:cx2="http://schemas.microsoft.com/office/drawing/2015/10/21/chartex" xmlns:cx1="http://schemas.microsoft.com/office/drawing/2015/9/8/chartex" xmlns:cx="http://schemas.microsoft.com/office/drawing/2014/chartex">
             <w:pict>
               <v:line w14:anchorId="3BA91BC2" id="Straight Connector 1" o:spid="_x0000_s1026" style="position:absolute;flip:x;z-index:251655168;visibility:visible;mso-wrap-style:square;mso-wrap-distance-left:9pt;mso-wrap-distance-top:0;mso-wrap-distance-right:9pt;mso-wrap-distance-bottom:0;mso-position-horizontal:absolute;mso-position-horizontal-relative:text;mso-position-vertical:absolute;mso-position-vertical-relative:text" from="248.7pt,19.05pt" to="424.2pt,19.05pt" o:gfxdata="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" strokecolor="#4579b8 [3044]"/>
             </w:pict>
@@ -267,7 +267,7 @@
       </w:r>
       <w:r>
         <w:rPr>
-          <w:rStyle w:val="SubtleReference"/>
+          <w:rStyle w:val="Referenciasutil"/>
           <w:sz w:val="32"/>
           <w:szCs w:val="32"/>
         </w:rPr>
@@ -279,14 +279,14 @@
         <w:spacing w:after="0" w:line="240" w:lineRule="auto"/>
         <w:jc w:val="right"/>
         <w:rPr>
-          <w:rStyle w:val="SubtleReference"/>
+          <w:rStyle w:val="Referenciasutil"/>
           <w:sz w:val="32"/>
           <w:szCs w:val="32"/>
         </w:rPr>
       </w:pPr>
       <w:r>
         <w:rPr>
-          <w:rStyle w:val="SubtleReference"/>
+          <w:rStyle w:val="Referenciasutil"/>
           <w:sz w:val="32"/>
           <w:szCs w:val="32"/>
         </w:rPr>
@@ -302,7 +302,7 @@
       </w:pPr>
       <w:r>
         <w:rPr>
-          <w:rStyle w:val="SubtleReference"/>
+          <w:rStyle w:val="Referenciasutil"/>
           <w:sz w:val="32"/>
           <w:szCs w:val="32"/>
         </w:rPr>
@@ -333,7 +333,7 @@
       <w:sdtContent>
         <w:p>
           <w:pPr>
-            <w:pStyle w:val="TOCHeading"/>
+            <w:pStyle w:val="TtulodeTDC"/>
           </w:pPr>
           <w:proofErr w:type="spellStart"/>
           <w:r>
@@ -343,7 +343,7 @@
         </w:p>
         <w:p>
           <w:pPr>
-            <w:pStyle w:val="TOC1"/>
+            <w:pStyle w:val="TDC1"/>
             <w:rPr>
               <w:noProof w:val="0"/>
               <w:lang w:val="en-US"/>
@@ -411,7 +411,7 @@
                   </wp:anchor>
                 </w:drawing>
               </mc:Choice>
-              <mc:Fallback>
+              <mc:Fallback xmlns:w16se="http://schemas.microsoft.com/office/word/2015/wordml/symex" xmlns:w16cid="http://schemas.microsoft.com/office/word/2016/wordml/cid" xmlns:w15="http://schemas.microsoft.com/office/word/2012/wordml" xmlns:am3d="http://schemas.microsoft.com/office/drawing/2017/model3d" xmlns:aink="http://schemas.microsoft.com/office/drawing/2016/ink" xmlns:cx8="http://schemas.microsoft.com/office/drawing/2016/5/14/chartex" xmlns:cx7="http://schemas.microsoft.com/office/drawing/2016/5/13/chartex" xmlns:cx6="http://schemas.microsoft.com/office/drawing/2016/5/12/chartex" xmlns:cx5="http://schemas.microsoft.com/office/drawing/2016/5/11/chartex" xmlns:cx4="http://schemas.microsoft.com/office/drawing/2016/5/10/chartex" xmlns:cx3="http://schemas.microsoft.com/office/drawing/2016/5/9/chartex" xmlns:cx2="http://schemas.microsoft.com/office/drawing/2015/10/21/chartex" xmlns:cx1="http://schemas.microsoft.com/office/drawing/2015/9/8/chartex" xmlns:cx="http://schemas.microsoft.com/office/drawing/2014/chartex">
                 <w:pict>
                   <v:line w14:anchorId="7D26D529" id="Straight Connector 4" o:spid="_x0000_s1026" style="position:absolute;flip:x;z-index:251656192;visibility:visible;mso-wrap-style:square;mso-width-percent:0;mso-height-percent:0;mso-wrap-distance-left:9pt;mso-wrap-distance-top:0;mso-wrap-distance-right:9pt;mso-wrap-distance-bottom:0;mso-position-horizontal:absolute;mso-position-horizontal-relative:text;mso-position-vertical:absolute;mso-position-vertical-relative:text;mso-width-percent:0;mso-height-percent:0;mso-width-relative:margin;mso-height-relative:margin" from="-1.05pt,7.55pt" to="425.7pt,7.55pt" o:gfxdata="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" strokecolor="#4579b8 [3044]"/>
                 </w:pict>
@@ -421,7 +421,7 @@
         </w:p>
         <w:p>
           <w:pPr>
-            <w:pStyle w:val="TOC1"/>
+            <w:pStyle w:val="TDC1"/>
             <w:rPr>
               <w:rFonts w:eastAsiaTheme="minorEastAsia"/>
               <w:b w:val="0"/>
@@ -450,7 +450,7 @@
           <w:hyperlink w:anchor="_Toc513150444" w:history="1">
             <w:r>
               <w:rPr>
-                <w:rStyle w:val="Hyperlink"/>
+                <w:rStyle w:val="Hipervnculo"/>
               </w:rPr>
               <w:t>Pregunta C1</w:t>
             </w:r>
@@ -499,7 +499,7 @@
         </w:p>
         <w:p>
           <w:pPr>
-            <w:pStyle w:val="TOC2"/>
+            <w:pStyle w:val="TDC2"/>
             <w:tabs>
               <w:tab w:val="right" w:leader="dot" w:pos="8494"/>
             </w:tabs>
@@ -512,7 +512,7 @@
           <w:hyperlink w:anchor="_Toc513150445" w:history="1">
             <w:r>
               <w:rPr>
-                <w:rStyle w:val="Hyperlink"/>
+                <w:rStyle w:val="Hipervnculo"/>
                 <w:noProof/>
               </w:rPr>
               <w:t>Petacabras</w:t>
@@ -569,7 +569,7 @@
         </w:p>
         <w:p>
           <w:pPr>
-            <w:pStyle w:val="TOC2"/>
+            <w:pStyle w:val="TDC2"/>
             <w:tabs>
               <w:tab w:val="right" w:leader="dot" w:pos="8494"/>
             </w:tabs>
@@ -582,7 +582,7 @@
           <w:hyperlink w:anchor="_Toc513150446" w:history="1">
             <w:r>
               <w:rPr>
-                <w:rStyle w:val="Hyperlink"/>
+                <w:rStyle w:val="Hipervnculo"/>
                 <w:noProof/>
               </w:rPr>
               <w:t>Petabuses</w:t>
@@ -639,7 +639,7 @@
         </w:p>
         <w:p>
           <w:pPr>
-            <w:pStyle w:val="TOC2"/>
+            <w:pStyle w:val="TDC2"/>
             <w:tabs>
               <w:tab w:val="right" w:leader="dot" w:pos="8494"/>
             </w:tabs>
@@ -652,7 +652,7 @@
           <w:hyperlink w:anchor="_Toc513150447" w:history="1">
             <w:r>
               <w:rPr>
-                <w:rStyle w:val="Hyperlink"/>
+                <w:rStyle w:val="Hipervnculo"/>
                 <w:noProof/>
               </w:rPr>
               <w:t>Send_Nodes</w:t>
@@ -709,7 +709,7 @@
         </w:p>
         <w:p>
           <w:pPr>
-            <w:pStyle w:val="TOC2"/>
+            <w:pStyle w:val="TDC2"/>
             <w:tabs>
               <w:tab w:val="right" w:leader="dot" w:pos="8494"/>
             </w:tabs>
@@ -722,7 +722,7 @@
           <w:hyperlink w:anchor="_Toc513150448" w:history="1">
             <w:r>
               <w:rPr>
-                <w:rStyle w:val="Hyperlink"/>
+                <w:rStyle w:val="Hipervnculo"/>
                 <w:noProof/>
               </w:rPr>
               <w:t>Minuano</w:t>
@@ -779,7 +779,7 @@
         </w:p>
         <w:p>
           <w:pPr>
-            <w:pStyle w:val="TOC2"/>
+            <w:pStyle w:val="TDC2"/>
             <w:tabs>
               <w:tab w:val="right" w:leader="dot" w:pos="8494"/>
             </w:tabs>
@@ -792,7 +792,7 @@
           <w:hyperlink w:anchor="_Toc513150449" w:history="1">
             <w:r>
               <w:rPr>
-                <w:rStyle w:val="Hyperlink"/>
+                <w:rStyle w:val="Hipervnculo"/>
                 <w:noProof/>
               </w:rPr>
               <w:t>Jetstream-Sam</w:t>
@@ -849,7 +849,7 @@
         </w:p>
         <w:p>
           <w:pPr>
-            <w:pStyle w:val="TOC2"/>
+            <w:pStyle w:val="TDC2"/>
             <w:tabs>
               <w:tab w:val="right" w:leader="dot" w:pos="8494"/>
             </w:tabs>
@@ -862,7 +862,7 @@
           <w:hyperlink w:anchor="_Toc513150450" w:history="1">
             <w:r>
               <w:rPr>
-                <w:rStyle w:val="Hyperlink"/>
+                <w:rStyle w:val="Hipervnculo"/>
                 <w:noProof/>
               </w:rPr>
               <w:t>Lyssa</w:t>
@@ -919,7 +919,7 @@
         </w:p>
         <w:p>
           <w:pPr>
-            <w:pStyle w:val="TOC2"/>
+            <w:pStyle w:val="TDC2"/>
             <w:tabs>
               <w:tab w:val="right" w:leader="dot" w:pos="8494"/>
             </w:tabs>
@@ -932,7 +932,7 @@
           <w:hyperlink w:anchor="_Toc513150451" w:history="1">
             <w:r>
               <w:rPr>
-                <w:rStyle w:val="Hyperlink"/>
+                <w:rStyle w:val="Hipervnculo"/>
                 <w:noProof/>
               </w:rPr>
               <w:t>Maniae</w:t>
@@ -989,7 +989,7 @@
         </w:p>
         <w:p>
           <w:pPr>
-            <w:pStyle w:val="TOC1"/>
+            <w:pStyle w:val="TDC1"/>
             <w:rPr>
               <w:rFonts w:eastAsiaTheme="minorEastAsia"/>
               <w:b w:val="0"/>
@@ -999,7 +999,7 @@
           <w:hyperlink w:anchor="_Toc513150452" w:history="1">
             <w:r>
               <w:rPr>
-                <w:rStyle w:val="Hyperlink"/>
+                <w:rStyle w:val="Hipervnculo"/>
               </w:rPr>
               <w:t>Pregunta C2</w:t>
             </w:r>
@@ -1048,7 +1048,7 @@
         </w:p>
         <w:p>
           <w:pPr>
-            <w:pStyle w:val="TOC3"/>
+            <w:pStyle w:val="TDC3"/>
             <w:tabs>
               <w:tab w:val="right" w:leader="dot" w:pos="8494"/>
             </w:tabs>
@@ -1084,7 +1084,7 @@
     </w:p>
     <w:p>
       <w:pPr>
-        <w:pStyle w:val="Heading1"/>
+        <w:pStyle w:val="Ttulo1"/>
       </w:pPr>
       <w:bookmarkStart w:id="2" w:name="_Toc513150444"/>
       <w:r>
@@ -1098,7 +1098,7 @@
     </w:p>
     <w:p>
       <w:pPr>
-        <w:pStyle w:val="TOC1"/>
+        <w:pStyle w:val="TDC1"/>
         <w:rPr>
           <w:noProof w:val="0"/>
         </w:rPr>
@@ -1165,7 +1165,7 @@
               </wp:anchor>
             </w:drawing>
           </mc:Choice>
-          <mc:Fallback>
+          <mc:Fallback xmlns:w16se="http://schemas.microsoft.com/office/word/2015/wordml/symex" xmlns:w16cid="http://schemas.microsoft.com/office/word/2016/wordml/cid" xmlns:w15="http://schemas.microsoft.com/office/word/2012/wordml" xmlns:am3d="http://schemas.microsoft.com/office/drawing/2017/model3d" xmlns:aink="http://schemas.microsoft.com/office/drawing/2016/ink" xmlns:cx8="http://schemas.microsoft.com/office/drawing/2016/5/14/chartex" xmlns:cx7="http://schemas.microsoft.com/office/drawing/2016/5/13/chartex" xmlns:cx6="http://schemas.microsoft.com/office/drawing/2016/5/12/chartex" xmlns:cx5="http://schemas.microsoft.com/office/drawing/2016/5/11/chartex" xmlns:cx4="http://schemas.microsoft.com/office/drawing/2016/5/10/chartex" xmlns:cx3="http://schemas.microsoft.com/office/drawing/2016/5/9/chartex" xmlns:cx2="http://schemas.microsoft.com/office/drawing/2015/10/21/chartex" xmlns:cx1="http://schemas.microsoft.com/office/drawing/2015/9/8/chartex" xmlns:cx="http://schemas.microsoft.com/office/drawing/2014/chartex">
             <w:pict>
               <v:line w14:anchorId="4371680A" id="Straight Connector 3" o:spid="_x0000_s1026" style="position:absolute;flip:x;z-index:251657216;visibility:visible;mso-wrap-style:square;mso-width-percent:0;mso-height-percent:0;mso-wrap-distance-left:9pt;mso-wrap-distance-top:0;mso-wrap-distance-right:9pt;mso-wrap-distance-bottom:0;mso-position-horizontal:absolute;mso-position-horizontal-relative:text;mso-position-vertical:absolute;mso-position-vertical-relative:text;mso-width-percent:0;mso-height-percent:0;mso-width-relative:margin;mso-height-relative:margin" from="-1.05pt,7.55pt" to="425.7pt,7.55pt" o:gfxdata="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" strokecolor="#4579b8 [3044]"/>
             </w:pict>
@@ -1181,7 +1181,31 @@
         <w:t xml:space="preserve">A lo largo </w:t>
       </w:r>
       <w:r>
-        <w:t>de la práctica 4 se han implementado varias heurísticas diferentes y, aunque cada tenga su propio aproximamiento al problema de la cuantificación del tablero, muchos son el resultado de variaciones de la implementación de una heurística previa.</w:t>
+        <w:t xml:space="preserve">de la práctica 4 se han implementado varias heurísticas diferentes y, aunque cada </w:t>
+      </w:r>
+      <w:r>
+        <w:t>una tiene</w:t>
+      </w:r>
+      <w:r>
+        <w:t xml:space="preserve"> su </w:t>
+      </w:r>
+      <w:r>
+        <w:t>propia aproximación</w:t>
+      </w:r>
+      <w:r>
+        <w:t xml:space="preserve"> al problema de la c</w:t>
+      </w:r>
+      <w:r>
+        <w:t>uantificación del tablero, mucha</w:t>
+      </w:r>
+      <w:r>
+        <w:t xml:space="preserve">s son el resultado de </w:t>
+      </w:r>
+      <w:r>
+        <w:t>realizar variaciones sobre</w:t>
+      </w:r>
+      <w:r>
+        <w:t xml:space="preserve"> la implementación de una heurística previa.</w:t>
       </w:r>
     </w:p>
     <w:p>
@@ -1191,11 +1215,9 @@
       <w:r>
         <w:t xml:space="preserve">Las distintas versiones entregadas de cada una de las heurísticas simplemente cambiaban la ponderación de los componentes del tablero, nunca la aproximación de la cuantificación en </w:t>
       </w:r>
-      <w:proofErr w:type="spellStart"/>
-      <w:r>
-        <w:t>si</w:t>
-      </w:r>
-      <w:proofErr w:type="spellEnd"/>
+      <w:r>
+        <w:t>sí</w:t>
+      </w:r>
       <w:r>
         <w:t>.</w:t>
       </w:r>
@@ -1205,12 +1227,18 @@
         <w:jc w:val="both"/>
       </w:pPr>
       <w:r>
-        <w:t>Por último, queda destacar que aquí figuran las heurísticas que han tenido un verdadero planteamiento y trabajo de elaboración detrás; algunas de las heurísticas subidas durante los primeros días no se ven reflejadas en este documento puesto que eran simples pruebas del resultado de heurísticas sin ningún tipo de complejidad.</w:t>
-      </w:r>
-    </w:p>
-    <w:p>
-      <w:pPr>
-        <w:pStyle w:val="Heading2"/>
+        <w:t xml:space="preserve">Por último, </w:t>
+      </w:r>
+      <w:r>
+        <w:t xml:space="preserve">cabe </w:t>
+      </w:r>
+      <w:r>
+        <w:t>destacar que aquí figuran las heurísticas que han tenido un verdadero planteamiento y trabajo de elaboración detrás; algunas de las heurísticas subidas durante los primeros días no se ven reflejadas en este documento puesto que eran simples pruebas del resultado de heurísticas sin ningún tipo de complejidad.</w:t>
+      </w:r>
+    </w:p>
+    <w:p>
+      <w:pPr>
+        <w:pStyle w:val="Ttulo2"/>
         <w:jc w:val="both"/>
       </w:pPr>
       <w:bookmarkStart w:id="3" w:name="_Toc513150445"/>
@@ -1226,7 +1254,16 @@
         <w:jc w:val="both"/>
       </w:pPr>
       <w:r>
-        <w:t xml:space="preserve">Este fue nuestra primera implementación heurística, y su objetivo era el de crear un </w:t>
+        <w:t>Esta</w:t>
+      </w:r>
+      <w:r>
+        <w:t xml:space="preserve"> fue nuestra primera implementación </w:t>
+      </w:r>
+      <w:r>
+        <w:t xml:space="preserve">de </w:t>
+      </w:r>
+      <w:r>
+        <w:t xml:space="preserve">heurística, y su objetivo era crear un </w:t>
       </w:r>
       <w:proofErr w:type="spellStart"/>
       <w:r>
@@ -1242,7 +1279,28 @@
         <w:jc w:val="both"/>
       </w:pPr>
       <w:r>
-        <w:t>Así, lo primero que tuvimos en cuenta era, en el caso de que la partida hubiera terminado en el estado evaluado, si era él el ganador, caso en el que la heurística evaluaría el estado como (a efectos prácticos) infinito, y, de ser él el perdedor, lo evaluaría como menos infinito.</w:t>
+        <w:t xml:space="preserve">Así, lo primero </w:t>
+      </w:r>
+      <w:r>
+        <w:t>que tuvimos en cuenta era, en</w:t>
+      </w:r>
+      <w:r>
+        <w:t xml:space="preserve"> caso de que la partida hubiera terminado en el estado evaluado, si </w:t>
+      </w:r>
+      <w:r>
+        <w:t>el jugador actual era</w:t>
+      </w:r>
+      <w:r>
+        <w:t xml:space="preserve"> el ganador. En ese caso</w:t>
+      </w:r>
+      <w:r>
+        <w:t xml:space="preserve"> la heurística evaluaría el estado como (a efectos prácticos) infinito, y, </w:t>
+      </w:r>
+      <w:r>
+        <w:t>si era</w:t>
+      </w:r>
+      <w:r>
+        <w:t xml:space="preserve"> el perdedor, lo evaluaría como menos infinito.</w:t>
       </w:r>
     </w:p>
     <w:p>
@@ -1250,15 +1308,37 @@
         <w:jc w:val="both"/>
       </w:pPr>
       <w:r>
-        <w:t xml:space="preserve">Seguidamente, comprobaba si el estado le permitía saltar turno, en cuyo caso evaluaría un tablero como un valor de infinito ligeramente menor al de partida ganada (osease, a efectos prácticos, infinito, pero manteniendo una prevalencia sobre la el estado </w:t>
-      </w:r>
-      <w:proofErr w:type="gramStart"/>
-      <w:r>
-        <w:t>del victoria</w:t>
-      </w:r>
-      <w:proofErr w:type="gramEnd"/>
-      <w:r>
-        <w:t>.)</w:t>
+        <w:t>Seguidamente, comprobaba si el estado le permitía saltar turno, en cuyo caso evaluaría un tablero como un valor de infinito ligeramente menor al de partida ganada (</w:t>
+      </w:r>
+      <w:r>
+        <w:t>a efectos prácticos</w:t>
+      </w:r>
+      <w:r>
+        <w:t xml:space="preserve"> </w:t>
+      </w:r>
+      <w:r>
+        <w:t xml:space="preserve">sería </w:t>
+      </w:r>
+      <w:r>
+        <w:t>infinito</w:t>
+      </w:r>
+      <w:r>
+        <w:t xml:space="preserve"> también</w:t>
+      </w:r>
+      <w:r>
+        <w:t xml:space="preserve">, pero manteniendo una prevalencia sobre </w:t>
+      </w:r>
+      <w:r>
+        <w:t xml:space="preserve">el estado de </w:t>
+      </w:r>
+      <w:r>
+        <w:t>victoria</w:t>
+      </w:r>
+      <w:r>
+        <w:t>)</w:t>
+      </w:r>
+      <w:r>
+        <w:t>.</w:t>
       </w:r>
     </w:p>
     <w:p>
@@ -1266,15 +1346,28 @@
         <w:jc w:val="both"/>
       </w:pPr>
       <w:r>
-        <w:t xml:space="preserve">Por último, si no se daban ninguna de esas situaciones en el estado evaluado, evaluaría, en primera instancia (y con </w:t>
-      </w:r>
-      <w:proofErr w:type="gramStart"/>
-      <w:r>
-        <w:t>una valor superior</w:t>
-      </w:r>
-      <w:proofErr w:type="gramEnd"/>
-      <w:r>
-        <w:t xml:space="preserve">) la diferencia entre puntos del </w:t>
+        <w:t>Por último, si no se daba</w:t>
+      </w:r>
+      <w:r>
+        <w:t xml:space="preserve"> ninguna de esas situaciones en el estado evaluado, </w:t>
+      </w:r>
+      <w:r>
+        <w:t>la función ponderaría</w:t>
+      </w:r>
+      <w:r>
+        <w:t>,</w:t>
+      </w:r>
+      <w:r>
+        <w:t xml:space="preserve"> en primera instancia (y con un</w:t>
+      </w:r>
+      <w:r>
+        <w:t xml:space="preserve"> valor superior) la diferencia </w:t>
+      </w:r>
+      <w:r>
+        <w:t>de puntos entre el</w:t>
+      </w:r>
+      <w:r>
+        <w:t xml:space="preserve"> </w:t>
       </w:r>
       <w:proofErr w:type="spellStart"/>
       <w:r>
@@ -1282,7 +1375,19 @@
       </w:r>
       <w:proofErr w:type="spellEnd"/>
       <w:r>
-        <w:t xml:space="preserve"> propio sobre el contrario, dando prioridad a estados en los que la puntuación definitiva del jugador fuera mayor sobre la del contrario.</w:t>
+        <w:t xml:space="preserve"> propio sobre el contrario, dando prioridad a estados en los que la puntuación defi</w:t>
+      </w:r>
+      <w:r>
+        <w:t xml:space="preserve">nitiva del jugador </w:t>
+      </w:r>
+      <w:r>
+        <w:t xml:space="preserve">actual </w:t>
+      </w:r>
+      <w:r>
+        <w:t>fuera mayor que</w:t>
+      </w:r>
+      <w:r>
+        <w:t xml:space="preserve"> la del contrario.</w:t>
       </w:r>
     </w:p>
     <w:p>
@@ -1299,11 +1404,17 @@
         <w:t xml:space="preserve">negativamente </w:t>
       </w:r>
       <w:r>
-        <w:t xml:space="preserve">mediante una función exponencial la cantidad de semillas en cada uno de los hoyos propios (excluyendo el </w:t>
+        <w:t>mediante una función exponencial la cantidad de semillas en cada uno de lo</w:t>
+      </w:r>
+      <w:r>
+        <w:t xml:space="preserve">s hoyos propios (excluyendo el </w:t>
       </w:r>
       <w:proofErr w:type="spellStart"/>
       <w:r>
-        <w:t>kalaha</w:t>
+        <w:t>K</w:t>
+      </w:r>
+      <w:r>
+        <w:t>alaha</w:t>
       </w:r>
       <w:proofErr w:type="spellEnd"/>
       <w:r>
@@ -1318,7 +1429,49 @@
         <w:t xml:space="preserve"> procurase acumular la menor cantidad posible de semi</w:t>
       </w:r>
       <w:r>
-        <w:t>llas en cada uno de sus hoyos, para dejar el menor número posible de semillas expuestas a robos. Precisamente por eso se ha hecho uso de una función exponencial frente a una más simple de carácter lineal; la cantidad de semillas a ser robadas que expones no son las mismas si tienes 2 semillas en 3 hoyos que 3 semillas en 2 hoyos; en un caso te pueden robar, como máximo, 2 y en el otro 3, aunque, en el fondo, haya la misma cantidad de semillas en nuestros hoyos.</w:t>
+        <w:t>llas en cada uno de sus hoyos, para dejar el menor número posible de semillas expuestas a robos. Precisamente por eso se ha hecho uso de una función exponencial frente a una más simple de carácter lineal; la cantidad de se</w:t>
+      </w:r>
+      <w:r>
+        <w:t>millas que se exponen</w:t>
+      </w:r>
+      <w:r>
+        <w:t xml:space="preserve"> </w:t>
+      </w:r>
+      <w:r>
+        <w:t xml:space="preserve">a ser robadas </w:t>
+      </w:r>
+      <w:r>
+        <w:t>no son las mismas si</w:t>
+      </w:r>
+      <w:r>
+        <w:t xml:space="preserve"> hay</w:t>
+      </w:r>
+      <w:r>
+        <w:t xml:space="preserve"> 2 semillas en 3 hoyos que 3 se</w:t>
+      </w:r>
+      <w:r>
+        <w:t>millas en 2 hoyos. En un caso el jugador contrario</w:t>
+      </w:r>
+      <w:r>
+        <w:t xml:space="preserve"> p</w:t>
+      </w:r>
+      <w:r>
+        <w:t>uede</w:t>
+      </w:r>
+      <w:r>
+        <w:t xml:space="preserve"> robar como máximo</w:t>
+      </w:r>
+      <w:r>
+        <w:t xml:space="preserve"> 2</w:t>
+      </w:r>
+      <w:r>
+        <w:t xml:space="preserve"> y en el otro 3, aunque</w:t>
+      </w:r>
+      <w:r>
+        <w:t xml:space="preserve"> en el fondo</w:t>
+      </w:r>
+      <w:r>
+        <w:t xml:space="preserve"> haya la misma cantidad de semillas en nuestros hoyos.</w:t>
       </w:r>
     </w:p>
     <w:p>
@@ -1326,15 +1479,13 @@
         <w:jc w:val="both"/>
       </w:pPr>
       <w:r>
-        <w:t xml:space="preserve">Por </w:t>
-      </w:r>
-      <w:proofErr w:type="gramStart"/>
-      <w:r>
-        <w:t>último</w:t>
-      </w:r>
-      <w:proofErr w:type="gramEnd"/>
-      <w:r>
-        <w:t xml:space="preserve"> cabe destacar que sobre la mitad del periodo de prácticas decidimos incluir el caso de empate como caso de derrota (previamente estaba dispuesto al contrario) para no lanzarnos a él atribuyéndole la misma evaluación que una victoria.</w:t>
+        <w:t xml:space="preserve">Por último cabe destacar que sobre la mitad del periodo de prácticas decidimos incluir el caso de empate como caso de derrota (previamente estaba dispuesto al contrario) para no </w:t>
+      </w:r>
+      <w:r>
+        <w:t>atribuirle</w:t>
+      </w:r>
+      <w:r>
+        <w:t xml:space="preserve"> la misma evaluación que una victoria.</w:t>
       </w:r>
     </w:p>
     <w:p>
@@ -1343,13 +1494,17 @@
       </w:pPr>
       <w:r>
         <w:lastRenderedPageBreak/>
-        <w:t xml:space="preserve">Las distintas versiones tendieron hacia una ponderación heurística que ponderaba más negativamente acumular semillas en los últimos hoyos (más a la derecha) lo que daba prioridad a realizar jugadas en ese </w:t>
-      </w:r>
-      <w:proofErr w:type="spellStart"/>
-      <w:r>
-        <w:t>area</w:t>
-      </w:r>
-      <w:proofErr w:type="spellEnd"/>
+        <w:t>Las distintas versiones tendieron hacia una heurística que ponderaba más negativamente acumular semillas en los últimos hoyos (más a la derecha) lo que daba pri</w:t>
+      </w:r>
+      <w:r>
+        <w:t>oridad a realizar jugadas en esa</w:t>
+      </w:r>
+      <w:r>
+        <w:t xml:space="preserve"> </w:t>
+      </w:r>
+      <w:r>
+        <w:t>área</w:t>
+      </w:r>
       <w:r>
         <w:t xml:space="preserve"> de nuestro campo.</w:t>
       </w:r>
@@ -1361,7 +1516,7 @@
     </w:p>
     <w:p>
       <w:pPr>
-        <w:pStyle w:val="Heading2"/>
+        <w:pStyle w:val="Ttulo2"/>
         <w:jc w:val="both"/>
       </w:pPr>
       <w:bookmarkStart w:id="4" w:name="_Toc513150446"/>
@@ -1377,10 +1532,7 @@
         <w:jc w:val="both"/>
       </w:pPr>
       <w:r>
-        <w:t>El objetivo de esta heurística e</w:t>
-      </w:r>
-      <w:r>
-        <w:t>s</w:t>
+        <w:t>El objetivo de esta heurística fue</w:t>
       </w:r>
       <w:r>
         <w:t xml:space="preserve"> crear un </w:t>
@@ -1391,13 +1543,16 @@
       </w:r>
       <w:proofErr w:type="spellEnd"/>
       <w:r>
-        <w:t xml:space="preserve"> defensivo, </w:t>
+        <w:t xml:space="preserve"> defensivo</w:t>
+      </w:r>
+      <w:r>
+        <w:t xml:space="preserve"> </w:t>
       </w:r>
       <w:r>
         <w:t>que valor</w:t>
       </w:r>
       <w:r>
-        <w:t>e</w:t>
+        <w:t>ase</w:t>
       </w:r>
       <w:r>
         <w:t xml:space="preserve"> positivamente algunos factores y muy negativamente otros.</w:t>
@@ -1408,10 +1563,37 @@
         <w:jc w:val="both"/>
       </w:pPr>
       <w:r>
-        <w:t>En primer lugar, la heurística evalúa si el juego ha terminado. En caso de derrota o empate, ponderará muy negativamente sobre el tablero (se escogió un número muy grande para simular el valor infinito)</w:t>
-      </w:r>
-      <w:r>
-        <w:t>. En caso de victoria, ponderará muy positivamente.</w:t>
+        <w:t>En p</w:t>
+      </w:r>
+      <w:r>
+        <w:t>rimer lugar, la heurística evalu</w:t>
+      </w:r>
+      <w:r>
+        <w:t>a</w:t>
+      </w:r>
+      <w:r>
+        <w:t>ba</w:t>
+      </w:r>
+      <w:r>
+        <w:t xml:space="preserve"> si el juego ha</w:t>
+      </w:r>
+      <w:r>
+        <w:t>bía</w:t>
+      </w:r>
+      <w:r>
+        <w:t xml:space="preserve"> terminado. En cas</w:t>
+      </w:r>
+      <w:r>
+        <w:t>o de derrota o empate, ponderaría</w:t>
+      </w:r>
+      <w:r>
+        <w:t xml:space="preserve"> muy negativamente sobre el tablero (se escogió un número muy grande para simular el valor infinito)</w:t>
+      </w:r>
+      <w:r>
+        <w:t>. En caso de victoria, ponderaría</w:t>
+      </w:r>
+      <w:r>
+        <w:t xml:space="preserve"> muy positivamente.</w:t>
       </w:r>
     </w:p>
     <w:p>
@@ -1419,12 +1601,24 @@
         <w:jc w:val="both"/>
       </w:pPr>
       <w:r>
-        <w:t>Si el juego no ha terminado, realiza una suma con estos parámetros:</w:t>
-      </w:r>
-    </w:p>
-    <w:p>
-      <w:pPr>
-        <w:pStyle w:val="ListParagraph"/>
+        <w:t>Si el juego no ha</w:t>
+      </w:r>
+      <w:r>
+        <w:t>bía</w:t>
+      </w:r>
+      <w:r>
+        <w:t xml:space="preserve"> terminado, realiza</w:t>
+      </w:r>
+      <w:r>
+        <w:t>ba</w:t>
+      </w:r>
+      <w:r>
+        <w:t xml:space="preserve"> una suma con estos parámetros:</w:t>
+      </w:r>
+    </w:p>
+    <w:p>
+      <w:pPr>
+        <w:pStyle w:val="Prrafodelista"/>
         <w:numPr>
           <w:ilvl w:val="0"/>
           <w:numId w:val="1"/>
@@ -1451,7 +1645,10 @@
         <w:t xml:space="preserve">. </w:t>
       </w:r>
       <w:r>
-        <w:t xml:space="preserve">Cuantas más fichas tenga el jugador actual en el </w:t>
+        <w:t>Cuantas más fichas tuviese</w:t>
+      </w:r>
+      <w:r>
+        <w:t xml:space="preserve"> el jugador actual en el </w:t>
       </w:r>
       <w:proofErr w:type="spellStart"/>
       <w:r>
@@ -1462,7 +1659,10 @@
         <w:t xml:space="preserve"> (siendo ese número de fichas mayor que el del contrario)</w:t>
       </w:r>
       <w:r>
-        <w:t xml:space="preserve">, la heurística ponderará </w:t>
+        <w:t>, la heurística ponderaría</w:t>
+      </w:r>
+      <w:r>
+        <w:t xml:space="preserve"> </w:t>
       </w:r>
       <w:r>
         <w:t>más favorablemente</w:t>
@@ -1480,7 +1680,16 @@
         <w:jc w:val="both"/>
       </w:pPr>
       <w:r>
-        <w:t xml:space="preserve">Si en la disposición del tablero el jugador actual tiene menos fichas en su </w:t>
+        <w:t>Si en la disposición del</w:t>
+      </w:r>
+      <w:r>
+        <w:t xml:space="preserve"> tablero el jugador actual t</w:t>
+      </w:r>
+      <w:r>
+        <w:t>enía</w:t>
+      </w:r>
+      <w:r>
+        <w:t xml:space="preserve"> menos fichas en su </w:t>
       </w:r>
       <w:proofErr w:type="spellStart"/>
       <w:r>
@@ -1488,7 +1697,13 @@
       </w:r>
       <w:proofErr w:type="spellEnd"/>
       <w:r>
-        <w:t xml:space="preserve"> que el contrario, la heurística ponderará negativamente.</w:t>
+        <w:t xml:space="preserve"> que el co</w:t>
+      </w:r>
+      <w:r>
+        <w:t>ntrario, la heurística ponderaría</w:t>
+      </w:r>
+      <w:r>
+        <w:t xml:space="preserve"> negativamente.</w:t>
       </w:r>
     </w:p>
     <w:p>
@@ -1497,7 +1712,10 @@
         <w:jc w:val="both"/>
       </w:pPr>
       <w:r>
-        <w:t xml:space="preserve">Con esta resta pretendemos priorizar la acumulación de fichas en el </w:t>
+        <w:t>Con esta resta pretendíamos</w:t>
+      </w:r>
+      <w:r>
+        <w:t xml:space="preserve"> priorizar la acumulación de fichas en el </w:t>
       </w:r>
       <w:proofErr w:type="spellStart"/>
       <w:r>
@@ -1513,7 +1731,7 @@
     </w:p>
     <w:p>
       <w:pPr>
-        <w:pStyle w:val="ListParagraph"/>
+        <w:pStyle w:val="Prrafodelista"/>
         <w:numPr>
           <w:ilvl w:val="0"/>
           <w:numId w:val="1"/>
@@ -1527,7 +1745,10 @@
         <w:t xml:space="preserve">conjunta de unas operaciones de multiplicación. Estas multiplicaciones </w:t>
       </w:r>
       <w:r>
-        <w:t>se realizan con el hoyo propio,</w:t>
+        <w:t>se realizaban</w:t>
+      </w:r>
+      <w:r>
+        <w:t xml:space="preserve"> con el hoyo propio,</w:t>
       </w:r>
       <w:r>
         <w:t xml:space="preserve"> el hoyo opuesto y un valor numé</w:t>
@@ -1545,13 +1766,37 @@
         <w:t>El objetivo de l</w:t>
       </w:r>
       <w:r>
-        <w:t xml:space="preserve">as multiplicaciones es ponderar </w:t>
+        <w:t>as mu</w:t>
+      </w:r>
+      <w:r>
+        <w:t>ltiplicaciones era</w:t>
+      </w:r>
+      <w:r>
+        <w:t xml:space="preserve"> ponderar </w:t>
       </w:r>
       <w:r>
         <w:t xml:space="preserve"> un h</w:t>
       </w:r>
       <w:r>
-        <w:t>oyo propio teniendo en cuenta el número de fichas del hoyo opuesto. Cuantas más fichas tenga el jugador contrario en sus hoyos, más posibilidades hay de capturar estas fichas si en los hoyos propios hay 0 fichas.</w:t>
+        <w:t>oyo propio teniendo en cuenta el número de fichas del hoyo o</w:t>
+      </w:r>
+      <w:r>
+        <w:t>puesto. Cuantas más fichas tuviese</w:t>
+      </w:r>
+      <w:r>
+        <w:t xml:space="preserve"> el jugador contrario en </w:t>
+      </w:r>
+      <w:r>
+        <w:t>sus hoyos, más posibilidades habría</w:t>
+      </w:r>
+      <w:r>
+        <w:t xml:space="preserve"> de capturar estas fi</w:t>
+      </w:r>
+      <w:r>
+        <w:t>chas si en los hoyos propios hubiera</w:t>
+      </w:r>
+      <w:r>
+        <w:t xml:space="preserve"> 0 fichas.</w:t>
       </w:r>
     </w:p>
     <w:p>
@@ -1564,7 +1809,7 @@
     </w:p>
     <w:p>
       <w:pPr>
-        <w:pStyle w:val="Heading2"/>
+        <w:pStyle w:val="Ttulo2"/>
         <w:jc w:val="both"/>
       </w:pPr>
       <w:bookmarkStart w:id="5" w:name="_Toc513150447"/>
@@ -1588,7 +1833,10 @@
       </w:r>
       <w:proofErr w:type="spellEnd"/>
       <w:r>
-        <w:t xml:space="preserve"> es una modificación de</w:t>
+        <w:t xml:space="preserve"> surgió como</w:t>
+      </w:r>
+      <w:r>
+        <w:t xml:space="preserve"> una modificación de</w:t>
       </w:r>
       <w:r>
         <w:t xml:space="preserve"> la función de evaluación del </w:t>
@@ -1614,11 +1862,251 @@
       </w:r>
       <w:proofErr w:type="spellStart"/>
       <w:r>
+        <w:t>Kala</w:t>
+      </w:r>
+      <w:r>
+        <w:t>ha</w:t>
+      </w:r>
+      <w:proofErr w:type="spellEnd"/>
+      <w:r>
+        <w:t xml:space="preserve"> propio y el del contrario eran</w:t>
+      </w:r>
+      <w:r>
+        <w:t xml:space="preserve"> idénticas (salvo ligeros cambios en los valores numéricos).</w:t>
+      </w:r>
+    </w:p>
+    <w:p>
+      <w:pPr>
+        <w:jc w:val="both"/>
+      </w:pPr>
+      <w:r>
+        <w:t xml:space="preserve">La particularidad de esta heurística </w:t>
+      </w:r>
+      <w:r>
+        <w:t>se enc</w:t>
+      </w:r>
+      <w:r>
+        <w:t>ontraba</w:t>
+      </w:r>
+      <w:r>
+        <w:t xml:space="preserve"> a la hora de ponderar los hoyos. </w:t>
+      </w:r>
+      <w:r>
+        <w:t>Si en el tablero actua</w:t>
+      </w:r>
+      <w:r>
+        <w:t>l algún hoyo del contrario tenía</w:t>
+      </w:r>
+      <w:r>
+        <w:t xml:space="preserve"> 0 fichas, </w:t>
+      </w:r>
+      <w:r>
+        <w:t>la función de evaluación pondera</w:t>
+      </w:r>
+      <w:r>
+        <w:t>ría</w:t>
+      </w:r>
+      <w:r>
+        <w:t xml:space="preserve"> negativamente</w:t>
+      </w:r>
+      <w:r>
+        <w:t>, ya que no habría</w:t>
+      </w:r>
+      <w:r>
+        <w:t xml:space="preserve"> posi</w:t>
+      </w:r>
+      <w:r>
+        <w:t>bilidad de captura directamente (y el jugador contrario podría capturar las fichas del actual).</w:t>
+      </w:r>
+    </w:p>
+    <w:p>
+      <w:pPr>
+        <w:jc w:val="both"/>
+      </w:pPr>
+      <w:r>
+        <w:lastRenderedPageBreak/>
+        <w:t>En cambio</w:t>
+      </w:r>
+      <w:r>
+        <w:t>, si el hoyo del contrario tenía</w:t>
+      </w:r>
+      <w:r>
+        <w:t xml:space="preserve"> 1 ficha o más, </w:t>
+      </w:r>
+      <w:r>
+        <w:t>la heurística se servía</w:t>
+      </w:r>
+      <w:r>
+        <w:t xml:space="preserve"> de</w:t>
+      </w:r>
+      <w:r>
+        <w:t xml:space="preserve"> las ponderacion</w:t>
+      </w:r>
+      <w:r>
+        <w:t xml:space="preserve">es utilizadas previamente en el </w:t>
+      </w:r>
+      <w:proofErr w:type="spellStart"/>
+      <w:r>
+        <w:t>bot</w:t>
+      </w:r>
+      <w:proofErr w:type="spellEnd"/>
+      <w:r>
+        <w:t xml:space="preserve"> </w:t>
+      </w:r>
+      <w:proofErr w:type="spellStart"/>
+      <w:r>
+        <w:t>Petabuses</w:t>
+      </w:r>
+      <w:proofErr w:type="spellEnd"/>
+      <w:r>
+        <w:t xml:space="preserve"> para</w:t>
+      </w:r>
+      <w:r>
+        <w:t xml:space="preserve"> determinar </w:t>
+      </w:r>
+      <w:r>
+        <w:t>cuán</w:t>
+      </w:r>
+      <w:r>
+        <w:t xml:space="preserve"> recomendable resulta</w:t>
+      </w:r>
+      <w:r>
+        <w:t>ba</w:t>
+      </w:r>
+      <w:r>
+        <w:t xml:space="preserve"> mover una ficha en función del número de fichas en los hoyos del contrario.</w:t>
+      </w:r>
+    </w:p>
+    <w:p>
+      <w:pPr>
+        <w:jc w:val="both"/>
+      </w:pPr>
+    </w:p>
+    <w:p>
+      <w:pPr>
+        <w:pStyle w:val="Ttulo2"/>
+        <w:jc w:val="both"/>
+      </w:pPr>
+      <w:bookmarkStart w:id="6" w:name="_Toc513150448"/>
+      <w:r>
+        <w:t>Minuano</w:t>
+      </w:r>
+      <w:bookmarkEnd w:id="6"/>
+    </w:p>
+    <w:p>
+      <w:pPr>
+        <w:jc w:val="both"/>
+      </w:pPr>
+      <w:r>
+        <w:t xml:space="preserve">Esta heurística surgió a partir de un intento por </w:t>
+      </w:r>
+      <w:r>
+        <w:t xml:space="preserve">evaluar el tablero en función de </w:t>
+      </w:r>
+      <w:r>
+        <w:t xml:space="preserve">este parámetro: </w:t>
+      </w:r>
+      <w:r>
+        <w:t xml:space="preserve">la posibilidad que tenía el </w:t>
+      </w:r>
+      <w:proofErr w:type="spellStart"/>
+      <w:r>
+        <w:t>bot</w:t>
+      </w:r>
+      <w:proofErr w:type="spellEnd"/>
+      <w:r>
+        <w:t xml:space="preserve"> de conseguir un turno más en función del número de fichas en sus hoyos.</w:t>
+      </w:r>
+    </w:p>
+    <w:p>
+      <w:pPr>
+        <w:jc w:val="both"/>
+      </w:pPr>
+      <w:r>
+        <w:t xml:space="preserve">De nuevo, nos basamos en la heurística del </w:t>
+      </w:r>
+      <w:proofErr w:type="spellStart"/>
+      <w:r>
+        <w:t>bot</w:t>
+      </w:r>
+      <w:proofErr w:type="spellEnd"/>
+      <w:r>
+        <w:t xml:space="preserve"> </w:t>
+      </w:r>
+      <w:proofErr w:type="spellStart"/>
+      <w:r>
+        <w:t>Petabuses</w:t>
+      </w:r>
+      <w:proofErr w:type="spellEnd"/>
+      <w:r>
+        <w:t xml:space="preserve">. Ello puede apreciarse en la evaluación del fin de partida, la situación en la que el </w:t>
+      </w:r>
+      <w:proofErr w:type="spellStart"/>
+      <w:r>
+        <w:t>bot</w:t>
+      </w:r>
+      <w:proofErr w:type="spellEnd"/>
+      <w:r>
+        <w:t xml:space="preserve"> puede jugar una vez más y el </w:t>
+      </w:r>
+      <w:r>
+        <w:t xml:space="preserve">número de fichas en los </w:t>
+      </w:r>
+      <w:proofErr w:type="spellStart"/>
+      <w:r>
+        <w:t>Kalahas</w:t>
+      </w:r>
+      <w:proofErr w:type="spellEnd"/>
+      <w:r>
+        <w:t xml:space="preserve"> propio y contrario.</w:t>
+      </w:r>
+    </w:p>
+    <w:p>
+      <w:pPr>
+        <w:jc w:val="both"/>
+      </w:pPr>
+      <w:r>
+        <w:t>A todos estos parámetros se añadió la diferencia de puntuac</w:t>
+      </w:r>
+      <w:r>
+        <w:t>ión entre el jugador actual y el</w:t>
+      </w:r>
+      <w:r>
+        <w:t xml:space="preserve"> contrario. La heurística ponderaría positivamente cuanta más puntuación tuviese el jugador actual respecto al contrario, y negativamente en caso contrario.</w:t>
+      </w:r>
+    </w:p>
+    <w:p>
+      <w:pPr>
+        <w:jc w:val="both"/>
+      </w:pPr>
+      <w:r>
+        <w:t xml:space="preserve">Además, si en alguno de los hoyos propios había fichas suficientes para sembrar hasta el </w:t>
+      </w:r>
+      <w:proofErr w:type="spellStart"/>
+      <w:r>
         <w:t>Kalaha</w:t>
       </w:r>
       <w:proofErr w:type="spellEnd"/>
       <w:r>
-        <w:t xml:space="preserve"> propio y el del contrario son idénticas (salvo ligeros cambios en los valores numéricos).</w:t>
+        <w:t xml:space="preserve"> propio, la heurística pondera</w:t>
+      </w:r>
+      <w:r>
+        <w:t>r</w:t>
+      </w:r>
+      <w:r>
+        <w:t>ía</w:t>
+      </w:r>
+      <w:r>
+        <w:t xml:space="preserve"> muy positivamente. </w:t>
+      </w:r>
+      <w:r>
+        <w:t>Sino, ponderaría</w:t>
+      </w:r>
+      <w:r>
+        <w:t xml:space="preserve"> cuán recomendable sería</w:t>
+      </w:r>
+      <w:r>
+        <w:t xml:space="preserve"> escoger un hoyo para realizar la siembra con valores arbitrarios.</w:t>
       </w:r>
     </w:p>
     <w:p>
@@ -1626,37 +2114,7 @@
         <w:jc w:val="both"/>
       </w:pPr>
       <w:r>
-        <w:t xml:space="preserve">La particularidad de esta heurística </w:t>
-      </w:r>
-      <w:r>
-        <w:t xml:space="preserve">se encuentra a la hora de ponderar los hoyos. </w:t>
-      </w:r>
-      <w:r>
-        <w:t xml:space="preserve">Si en el tablero actual algún hoyo del contrario tiene 0 fichas, </w:t>
-      </w:r>
-      <w:r>
-        <w:t>la función de evaluación pondera negativamente</w:t>
-      </w:r>
-      <w:r>
-        <w:t>, ya que no hay posi</w:t>
-      </w:r>
-      <w:r>
-        <w:t>bilidad de captura directamente (y el jugador contrario podría capturar las fichas del actual).</w:t>
-      </w:r>
-    </w:p>
-    <w:p>
-      <w:pPr>
-        <w:jc w:val="both"/>
-      </w:pPr>
-      <w:r>
-        <w:lastRenderedPageBreak/>
-        <w:t xml:space="preserve">En cambio, si el hoyo del contrario tiene 1 ficha o más, </w:t>
-      </w:r>
-      <w:r>
-        <w:t>se sirve de</w:t>
-      </w:r>
-      <w:r>
-        <w:t xml:space="preserve"> las ponderaciones utilizadas previamente en el  </w:t>
+        <w:t xml:space="preserve">Cabe destacar que este </w:t>
       </w:r>
       <w:proofErr w:type="spellStart"/>
       <w:r>
@@ -1664,166 +2122,28 @@
       </w:r>
       <w:proofErr w:type="spellEnd"/>
       <w:r>
+        <w:t xml:space="preserve"> no obtuvo muy buena</w:t>
+      </w:r>
+      <w:r>
+        <w:t xml:space="preserve"> posición en el torneo, ya que </w:t>
+      </w:r>
+      <w:r>
+        <w:t>en l</w:t>
+      </w:r>
+      <w:r>
+        <w:t xml:space="preserve">a mayoría de los casos </w:t>
+      </w:r>
+      <w:r>
+        <w:t>posiblemente</w:t>
+      </w:r>
+      <w:r>
         <w:t xml:space="preserve"> </w:t>
       </w:r>
-      <w:proofErr w:type="spellStart"/>
-      <w:r>
-        <w:t>Petabuses</w:t>
-      </w:r>
-      <w:proofErr w:type="spellEnd"/>
-      <w:r>
-        <w:t xml:space="preserve"> para</w:t>
-      </w:r>
-      <w:r>
-        <w:t xml:space="preserve"> determinar </w:t>
-      </w:r>
-      <w:r>
-        <w:t>cuán</w:t>
-      </w:r>
-      <w:r>
-        <w:t xml:space="preserve"> recomendable resulta mover una ficha en función del número de fichas en los hoyos del contrario.</w:t>
-      </w:r>
-    </w:p>
-    <w:p>
-      <w:pPr>
-        <w:jc w:val="both"/>
-      </w:pPr>
-    </w:p>
-    <w:p>
-      <w:pPr>
-        <w:pStyle w:val="Heading2"/>
-        <w:jc w:val="both"/>
-      </w:pPr>
-      <w:bookmarkStart w:id="6" w:name="_Toc513150448"/>
-      <w:r>
-        <w:t>Minuano</w:t>
-      </w:r>
-      <w:bookmarkEnd w:id="6"/>
-    </w:p>
-    <w:p>
-      <w:pPr>
-        <w:jc w:val="both"/>
-      </w:pPr>
-      <w:r>
-        <w:t xml:space="preserve">Esta heurística surgió a partir de un intento por </w:t>
-      </w:r>
-      <w:r>
-        <w:t xml:space="preserve">evaluar el tablero en función de </w:t>
-      </w:r>
-      <w:r>
-        <w:t xml:space="preserve">este parámetro: </w:t>
-      </w:r>
-      <w:r>
-        <w:t xml:space="preserve">la posibilidad que tenía el </w:t>
-      </w:r>
-      <w:proofErr w:type="spellStart"/>
-      <w:r>
-        <w:t>bot</w:t>
-      </w:r>
-      <w:proofErr w:type="spellEnd"/>
-      <w:r>
-        <w:t xml:space="preserve"> de conseguir un turno más en función del número de fichas en sus hoyos.</w:t>
-      </w:r>
-    </w:p>
-    <w:p>
-      <w:pPr>
-        <w:jc w:val="both"/>
-      </w:pPr>
-      <w:r>
-        <w:t xml:space="preserve">De nuevo, nos basamos en la heurística del </w:t>
-      </w:r>
-      <w:proofErr w:type="spellStart"/>
-      <w:r>
-        <w:t>bot</w:t>
-      </w:r>
-      <w:proofErr w:type="spellEnd"/>
-      <w:r>
-        <w:t xml:space="preserve"> </w:t>
-      </w:r>
-      <w:proofErr w:type="spellStart"/>
-      <w:r>
-        <w:t>Petabuses</w:t>
-      </w:r>
-      <w:proofErr w:type="spellEnd"/>
-      <w:r>
-        <w:t xml:space="preserve">. Ello puede apreciarse en la evaluación del fin de partida, la situación en la que el </w:t>
-      </w:r>
-      <w:proofErr w:type="spellStart"/>
-      <w:r>
-        <w:t>bot</w:t>
-      </w:r>
-      <w:proofErr w:type="spellEnd"/>
-      <w:r>
-        <w:t xml:space="preserve"> puede jugar una vez más y el </w:t>
-      </w:r>
-      <w:r>
-        <w:t xml:space="preserve">número de fichas en los </w:t>
-      </w:r>
-      <w:proofErr w:type="spellStart"/>
-      <w:r>
-        <w:t>Kalahas</w:t>
-      </w:r>
-      <w:proofErr w:type="spellEnd"/>
-      <w:r>
-        <w:t xml:space="preserve"> propio y contrario.</w:t>
-      </w:r>
-    </w:p>
-    <w:p>
-      <w:pPr>
-        <w:jc w:val="both"/>
-      </w:pPr>
-      <w:r>
-        <w:t>A todos estos parámetros se añadió la diferencia de puntuación entre el jugador actual y en contrario. La heurística ponderaría positivamente cuanta más puntuación tuviese el jugador actual respecto al contrario, y negativamente en caso contrario.</w:t>
-      </w:r>
-    </w:p>
-    <w:p>
-      <w:pPr>
-        <w:jc w:val="both"/>
-      </w:pPr>
-      <w:r>
-        <w:t xml:space="preserve">Además, si en alguno de los hoyos propios había fichas suficientes para sembrar hasta el </w:t>
-      </w:r>
-      <w:proofErr w:type="spellStart"/>
-      <w:r>
-        <w:t>Kalaha</w:t>
-      </w:r>
-      <w:proofErr w:type="spellEnd"/>
-      <w:r>
-        <w:t xml:space="preserve"> propio, la heurística ponderaba muy positivamente. </w:t>
-      </w:r>
-      <w:r>
-        <w:t>Sino, ponderaba cuán recomendable era escoger un hoyo para realizar la siembra con valores arbitrarios.</w:t>
-      </w:r>
-    </w:p>
-    <w:p>
-      <w:pPr>
-        <w:jc w:val="both"/>
-      </w:pPr>
-      <w:r>
-        <w:t xml:space="preserve">Cabe destacar que este </w:t>
-      </w:r>
-      <w:proofErr w:type="spellStart"/>
-      <w:r>
-        <w:t>bot</w:t>
-      </w:r>
-      <w:proofErr w:type="spellEnd"/>
-      <w:r>
-        <w:t xml:space="preserve"> no obtuvo muy buena</w:t>
-      </w:r>
-      <w:r>
-        <w:t xml:space="preserve"> posición en el torneo, ya que </w:t>
-      </w:r>
-      <w:r>
-        <w:t>en l</w:t>
-      </w:r>
-      <w:r>
-        <w:t xml:space="preserve">a mayoría de los casos escogía </w:t>
-      </w:r>
-      <w:r>
-        <w:t>posiblemente</w:t>
-      </w:r>
-      <w:r>
-        <w:t xml:space="preserve"> la ponderación muy positiva si se cumplía la condición de poder pasar turno en alguno de los hoyos.</w:t>
+      <w:r>
+        <w:t xml:space="preserve">escogiese </w:t>
+      </w:r>
+      <w:r>
+        <w:t>la ponderación muy positiva si se cumplía la condición de poder pasar turno en alguno de los hoyos.</w:t>
       </w:r>
     </w:p>
     <w:p>
@@ -1856,7 +2176,7 @@
     </w:p>
     <w:p>
       <w:pPr>
-        <w:pStyle w:val="Heading2"/>
+        <w:pStyle w:val="Ttulo2"/>
         <w:jc w:val="both"/>
       </w:pPr>
       <w:bookmarkStart w:id="7" w:name="_Toc513150449"/>
@@ -1911,7 +2231,7 @@
     </w:p>
     <w:p>
       <w:pPr>
-        <w:pStyle w:val="ListParagraph"/>
+        <w:pStyle w:val="Prrafodelista"/>
         <w:numPr>
           <w:ilvl w:val="0"/>
           <w:numId w:val="3"/>
@@ -1924,7 +2244,7 @@
     </w:p>
     <w:p>
       <w:pPr>
-        <w:pStyle w:val="ListParagraph"/>
+        <w:pStyle w:val="Prrafodelista"/>
         <w:numPr>
           <w:ilvl w:val="0"/>
           <w:numId w:val="3"/>
@@ -2021,7 +2341,10 @@
         <w:t xml:space="preserve">. Y, por tanto, sería menos recomendable mover y acumular fichas en los hoyos propios si en </w:t>
       </w:r>
       <w:r>
-        <w:t>los opuestos hay muy pocas fichas o incluso cero.</w:t>
+        <w:t>los opuestos había</w:t>
+      </w:r>
+      <w:r>
+        <w:t xml:space="preserve"> muy pocas fichas o incluso cero.</w:t>
       </w:r>
     </w:p>
     <w:p>
@@ -2040,7 +2363,13 @@
         <w:t xml:space="preserve"> tampoco obtuvo una buena posición en el torneo. </w:t>
       </w:r>
       <w:r>
-        <w:t>Posiblemente, al no aplicar la regla de la captura por avaricia (si en un hoyo hay 5 fichas o más)</w:t>
+        <w:t>Posiblemente, al no aplicar la regla de la captura</w:t>
+      </w:r>
+      <w:r>
+        <w:t xml:space="preserve"> por avaricia (si en un hoyo había</w:t>
+      </w:r>
+      <w:r>
+        <w:t xml:space="preserve"> 5 fichas o más)</w:t>
       </w:r>
       <w:r>
         <w:t>, sus valoraciones sobre el tablero no fueron relevantes.</w:t>
@@ -2053,7 +2382,7 @@
     </w:p>
     <w:p>
       <w:pPr>
-        <w:pStyle w:val="Heading2"/>
+        <w:pStyle w:val="Ttulo2"/>
         <w:jc w:val="both"/>
       </w:pPr>
       <w:bookmarkStart w:id="8" w:name="_Toc513150450"/>
@@ -2080,7 +2409,40 @@
       </w:r>
       <w:proofErr w:type="spellEnd"/>
       <w:r>
-        <w:t xml:space="preserve"> incluía, sobre lo anteriormente expuesto en la aproximación de dicha heurística, una evaluación sobre el caso de salto de turno, el cual ya no ponderaría simplemente un infinito por debajo únicamente del estado de victoria, si no que se evaluaría en dicho caso sumando a nuestra puntuación la mayor cantidad de semillas en un hoyo contrario expuesta a robo (osease, con 0 semillas en la casilla contraria del campo propio), de tal forma que calcularíamos las ganancias potenciales del salto, y nos evitaríamos saltar en situaciones en las que no saltando, pero tomando otra jugada que derivaría en un robo, ganaríamos muchas más semillas que en el caso de salto.</w:t>
+        <w:t xml:space="preserve"> incluía, sobre lo anteriormente expuesto en la aproximación de </w:t>
+      </w:r>
+      <w:r>
+        <w:t>la</w:t>
+      </w:r>
+      <w:r>
+        <w:t xml:space="preserve"> heurística, una evaluación sobre el caso de salto de turno, el cual ya no ponderaría simplemente un </w:t>
+      </w:r>
+      <w:r>
+        <w:t xml:space="preserve">valor </w:t>
+      </w:r>
+      <w:r>
+        <w:t>infinito por debajo del estado de victoria, si no que se evaluaría en dicho caso sumando a nuestra puntuación la mayor cantidad de semillas en un h</w:t>
+      </w:r>
+      <w:r>
+        <w:t>oyo contrario expuesta a robo (es decir</w:t>
+      </w:r>
+      <w:r>
+        <w:t>, con 0 semillas en la casi</w:t>
+      </w:r>
+      <w:r>
+        <w:t>lla opuesta</w:t>
+      </w:r>
+      <w:r>
+        <w:t xml:space="preserve"> del campo propio). De esta forma </w:t>
+      </w:r>
+      <w:r>
+        <w:t>calcularíamos las gananci</w:t>
+      </w:r>
+      <w:r>
+        <w:t xml:space="preserve">as potenciales del salto, y </w:t>
+      </w:r>
+      <w:r>
+        <w:t>evitaríamos saltar en situaciones en las que no saltando, pero tomando otra jugada que derivaría en un robo, ganaríamos muchas más semillas que en el caso de salto.</w:t>
       </w:r>
     </w:p>
     <w:p>
@@ -2099,7 +2461,16 @@
         <w:t xml:space="preserve"> derrotaba con creces a todo lo que habíamos implementado hasta la fecha. </w:t>
       </w:r>
       <w:r>
-        <w:t xml:space="preserve">Desafortunadamente, también, sin explicación aparente, tenía una misteriosa tendencia a abandonar en situaciones fortuitas pero deterministas (osease, sin ningún tipo de explicación, pero siempre contra determinados </w:t>
+        <w:t>Desafortunadamente</w:t>
+      </w:r>
+      <w:r>
+        <w:t xml:space="preserve"> también, sin explicación aparente, tenía una misteriosa tendencia a abandonar en situaciones fort</w:t>
+      </w:r>
+      <w:r>
+        <w:t>uitas pero deterministas (es decir</w:t>
+      </w:r>
+      <w:r>
+        <w:t xml:space="preserve">, sin ningún tipo de explicación, pero siempre contra determinados </w:t>
       </w:r>
       <w:proofErr w:type="spellStart"/>
       <w:r>
@@ -2126,10 +2497,19 @@
       </w:r>
       <w:proofErr w:type="spellEnd"/>
       <w:r>
-        <w:t xml:space="preserve">, la diosa de griega de la ira, la furia y el frenesí (y, en este caso, de </w:t>
+        <w:t>, la diosa de griega de l</w:t>
+      </w:r>
+      <w:r>
+        <w:t>a ira, la furia y el frenesí (y</w:t>
+      </w:r>
+      <w:r>
+        <w:t xml:space="preserve"> en este caso, de </w:t>
       </w:r>
       <w:proofErr w:type="spellStart"/>
       <w:r>
+        <w:rPr>
+          <w:i/>
+        </w:rPr>
         <w:t>ragequit</w:t>
       </w:r>
       <w:proofErr w:type="spellEnd"/>
@@ -2144,7 +2524,7 @@
     </w:p>
     <w:p>
       <w:pPr>
-        <w:pStyle w:val="Heading2"/>
+        <w:pStyle w:val="Ttulo2"/>
       </w:pPr>
       <w:bookmarkStart w:id="9" w:name="_Toc513150451"/>
       <w:proofErr w:type="spellStart"/>
@@ -2187,28 +2567,42 @@
       </w:r>
       <w:proofErr w:type="spellEnd"/>
       <w:r>
-        <w:t xml:space="preserve">, pero, frente a los sofisticados cambios de la previa, esta, </w:t>
-      </w:r>
-      <w:proofErr w:type="spellStart"/>
-      <w:r>
-        <w:t>símplemente</w:t>
-      </w:r>
-      <w:proofErr w:type="spellEnd"/>
-      <w:r>
-        <w:t xml:space="preserve">, dejó de contemplar la posibilidad de salto en su heurística. </w:t>
+        <w:t>, pero</w:t>
+      </w:r>
+      <w:r>
+        <w:t xml:space="preserve"> frente a los sofisticado</w:t>
+      </w:r>
+      <w:r>
+        <w:t xml:space="preserve">s cambios de la </w:t>
+      </w:r>
+      <w:r>
+        <w:t>anterior, é</w:t>
+      </w:r>
+      <w:r>
+        <w:t>sta simplemente</w:t>
+      </w:r>
+      <w:r>
+        <w:t xml:space="preserve"> dejó de contemplar la posibilidad de salto en su heurística. </w:t>
       </w:r>
     </w:p>
     <w:p>
       <w:pPr>
         <w:jc w:val="both"/>
       </w:pPr>
-      <w:proofErr w:type="spellStart"/>
-      <w:r>
-        <w:t>Soprendentemente</w:t>
-      </w:r>
-      <w:proofErr w:type="spellEnd"/>
-      <w:r>
-        <w:t>, no quedaba en absoluto lejos de su hermana, aunque en esta nunca nos encontramos casos del bug.</w:t>
+      <w:r>
+        <w:t>Sorprendentemente</w:t>
+      </w:r>
+      <w:r>
+        <w:t xml:space="preserve">, no quedaba en absoluto </w:t>
+      </w:r>
+      <w:r>
+        <w:t>lejos de su hermana, aunque en é</w:t>
+      </w:r>
+      <w:r>
+        <w:t xml:space="preserve">sta nunca </w:t>
+      </w:r>
+      <w:r>
+        <w:t>encontramos casos del bug.</w:t>
       </w:r>
     </w:p>
     <w:p>
@@ -2221,7 +2615,7 @@
     </w:p>
     <w:p>
       <w:pPr>
-        <w:pStyle w:val="Heading1"/>
+        <w:pStyle w:val="Ttulo1"/>
         <w:jc w:val="both"/>
       </w:pPr>
       <w:bookmarkStart w:id="10" w:name="_Toc513150452"/>
@@ -2233,7 +2627,7 @@
     </w:p>
     <w:p>
       <w:pPr>
-        <w:pStyle w:val="TOC1"/>
+        <w:pStyle w:val="TDC1"/>
         <w:rPr>
           <w:noProof w:val="0"/>
         </w:rPr>
@@ -2300,7 +2694,7 @@
               </wp:anchor>
             </w:drawing>
           </mc:Choice>
-          <mc:Fallback>
+          <mc:Fallback xmlns:w16se="http://schemas.microsoft.com/office/word/2015/wordml/symex" xmlns:w16cid="http://schemas.microsoft.com/office/word/2016/wordml/cid" xmlns:w15="http://schemas.microsoft.com/office/word/2012/wordml" xmlns:am3d="http://schemas.microsoft.com/office/drawing/2017/model3d" xmlns:aink="http://schemas.microsoft.com/office/drawing/2016/ink" xmlns:cx8="http://schemas.microsoft.com/office/drawing/2016/5/14/chartex" xmlns:cx7="http://schemas.microsoft.com/office/drawing/2016/5/13/chartex" xmlns:cx6="http://schemas.microsoft.com/office/drawing/2016/5/12/chartex" xmlns:cx5="http://schemas.microsoft.com/office/drawing/2016/5/11/chartex" xmlns:cx4="http://schemas.microsoft.com/office/drawing/2016/5/10/chartex" xmlns:cx3="http://schemas.microsoft.com/office/drawing/2016/5/9/chartex" xmlns:cx2="http://schemas.microsoft.com/office/drawing/2015/10/21/chartex" xmlns:cx1="http://schemas.microsoft.com/office/drawing/2015/9/8/chartex" xmlns:cx="http://schemas.microsoft.com/office/drawing/2014/chartex">
             <w:pict>
               <v:line w14:anchorId="4F7F64CF" id="Straight Connector 5" o:spid="_x0000_s1026" style="position:absolute;flip:x;z-index:251660288;visibility:visible;mso-wrap-style:square;mso-width-percent:0;mso-height-percent:0;mso-wrap-distance-left:9pt;mso-wrap-distance-top:0;mso-wrap-distance-right:9pt;mso-wrap-distance-bottom:0;mso-position-horizontal:absolute;mso-position-horizontal-relative:text;mso-position-vertical:absolute;mso-position-vertical-relative:text;mso-width-percent:0;mso-height-percent:0;mso-width-relative:margin;mso-height-relative:margin" from="-1.05pt,7.55pt" to="425.7pt,7.55pt" o:gfxdata="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" strokecolor="#4579b8 [3044]"/>
             </w:pict>
@@ -2313,7 +2707,19 @@
         <w:jc w:val="both"/>
       </w:pPr>
       <w:r>
-        <w:t xml:space="preserve">Probablemente esto se deba a que, dado que la implementación del </w:t>
+        <w:t>Probablemente esto se deba a que</w:t>
+      </w:r>
+      <w:r>
+        <w:t xml:space="preserve">, </w:t>
+      </w:r>
+      <w:r>
+        <w:t>como</w:t>
+      </w:r>
+      <w:r>
+        <w:t xml:space="preserve"> la implementación de</w:t>
+      </w:r>
+      <w:r>
+        <w:t xml:space="preserve"> </w:t>
       </w:r>
       <w:proofErr w:type="spellStart"/>
       <w:r>
@@ -2321,7 +2727,25 @@
       </w:r>
       <w:proofErr w:type="spellEnd"/>
       <w:r>
-        <w:t xml:space="preserve"> considera que el oponente tiene tu misma heurística, el jugador Bueno se reservaría de tomar ciertas buenas jugadas en base a consideraciones a las que no conseguía alcanzar su hermano jugador Regular, que seguía yendo hacia las jugadas que consideraba mejores sin esa clase de miramientos.</w:t>
+        <w:t xml:space="preserve"> considera que el oponente tiene </w:t>
+      </w:r>
+      <w:r>
+        <w:t>la</w:t>
+      </w:r>
+      <w:r>
+        <w:t xml:space="preserve"> misma heurística</w:t>
+      </w:r>
+      <w:r>
+        <w:t xml:space="preserve"> que el jugador actual</w:t>
+      </w:r>
+      <w:r>
+        <w:t xml:space="preserve">, el jugador Bueno se reservaría de tomar ciertas buenas jugadas en base a consideraciones a las que no conseguía alcanzar su hermano jugador Regular, que seguía </w:t>
+      </w:r>
+      <w:r>
+        <w:t>escogiendo</w:t>
+      </w:r>
+      <w:r>
+        <w:t xml:space="preserve"> las jugadas que consideraba mejores sin esa clase de miramientos.</w:t>
       </w:r>
     </w:p>
     <w:p>
@@ -2329,7 +2753,10 @@
         <w:jc w:val="both"/>
       </w:pPr>
       <w:r>
-        <w:t xml:space="preserve">Eso nos pasó, por ejemplo, con la mayoría de nuestras heurísticas que juagaban contra </w:t>
+        <w:t>Eso nos pasó, por ejemplo, con la mayoría de nuestras heurísticas</w:t>
+      </w:r>
+      <w:r>
+        <w:t xml:space="preserve"> que jugaban contra </w:t>
       </w:r>
       <w:proofErr w:type="spellStart"/>
       <w:r>
@@ -2337,64 +2764,122 @@
       </w:r>
       <w:proofErr w:type="spellEnd"/>
       <w:r>
-        <w:t xml:space="preserve">; este nunca ganaba porque jugase mejor que las nuestras, </w:t>
+        <w:t>.</w:t>
+      </w:r>
+      <w:r>
+        <w:t xml:space="preserve"> </w:t>
+      </w:r>
+      <w:r>
+        <w:t>E</w:t>
+      </w:r>
+      <w:r>
+        <w:t xml:space="preserve">ste </w:t>
       </w:r>
       <w:proofErr w:type="spellStart"/>
       <w:r>
-        <w:t>si no</w:t>
+        <w:t>bot</w:t>
       </w:r>
       <w:proofErr w:type="spellEnd"/>
       <w:r>
-        <w:t xml:space="preserve"> porque forzaba a jugar de una manera defensiva a nuestras heurísticas, de forma que estas tendían a jugar distribuyendo fichas por su campo y alejándolas de las posiciones libres (y </w:t>
+        <w:t xml:space="preserve"> </w:t>
+      </w:r>
+      <w:r>
+        <w:t>no</w:t>
+      </w:r>
+      <w:r>
+        <w:t xml:space="preserve"> ganaba porque jugas</w:t>
+      </w:r>
+      <w:r>
+        <w:t>e mejor que las nuestro</w:t>
+      </w:r>
+      <w:r>
+        <w:t xml:space="preserve">s, </w:t>
+      </w:r>
+      <w:r>
+        <w:t>sino</w:t>
+      </w:r>
+      <w:r>
+        <w:t xml:space="preserve"> porque forzaba a jugar de una manera defensiva a nuestras heurísticas, de forma que tendían a </w:t>
+      </w:r>
+      <w:r>
+        <w:t>distribuir</w:t>
+      </w:r>
+      <w:r>
+        <w:t xml:space="preserve"> fichas por su campo y alej</w:t>
+      </w:r>
+      <w:r>
+        <w:t>arlas</w:t>
+      </w:r>
+      <w:r>
+        <w:t xml:space="preserve"> de las posiciones libres (y con posibilidad de robo</w:t>
+      </w:r>
+      <w:r>
+        <w:t xml:space="preserve">) del campo de </w:t>
       </w:r>
       <w:proofErr w:type="spellStart"/>
       <w:r>
-        <w:t>robables</w:t>
+        <w:t>last-opt</w:t>
       </w:r>
       <w:proofErr w:type="spellEnd"/>
       <w:r>
-        <w:t xml:space="preserve">) del campo de </w:t>
+        <w:t>; aunque é</w:t>
+      </w:r>
+      <w:r>
+        <w:t>ste en realidad nunca tendría interés en robar fichas mediante esos hoyos vacíos. Sin embargo, nue</w:t>
+      </w:r>
+      <w:r>
+        <w:t>stras heurísticas no sabían eso;</w:t>
+      </w:r>
+      <w:r>
+        <w:t xml:space="preserve"> considerando que jugaban contra ellas mismas, acababan por perder contra </w:t>
+      </w:r>
+      <w:r>
+        <w:t>algo infinitamente más simple.</w:t>
+      </w:r>
+    </w:p>
+    <w:p>
+      <w:pPr>
+        <w:jc w:val="both"/>
+      </w:pPr>
+      <w:r>
+        <w:t xml:space="preserve">Por tanto, esta solución reside en pequeños cambios que </w:t>
+      </w:r>
+      <w:r>
+        <w:t>daban</w:t>
+      </w:r>
+      <w:bookmarkStart w:id="11" w:name="_GoBack"/>
+      <w:bookmarkEnd w:id="11"/>
+      <w:r>
+        <w:t xml:space="preserve"> al </w:t>
       </w:r>
       <w:proofErr w:type="spellStart"/>
       <w:r>
-        <w:t>last-opt</w:t>
+        <w:t>bot</w:t>
       </w:r>
       <w:proofErr w:type="spellEnd"/>
       <w:r>
-        <w:t>, aunque este en realidad nunca tendría ningún interés en robar fichas mediante esos hoyos vacíos. Sin embargo, nuestras heurísticas no sabían eso, considerando que jugaban contra ellas mismas, acababan por perder contra algo infinitamente más simple...</w:t>
-      </w:r>
-    </w:p>
-    <w:p>
-      <w:pPr>
-        <w:jc w:val="both"/>
-      </w:pPr>
-      <w:r>
-        <w:t xml:space="preserve">Por tanto, esta solución reside en pequeños cambios que provocasen al </w:t>
-      </w:r>
-      <w:proofErr w:type="spellStart"/>
-      <w:r>
-        <w:t>bot</w:t>
-      </w:r>
-      <w:proofErr w:type="spellEnd"/>
-      <w:r>
-        <w:t xml:space="preserve"> un enfoque de juego menos defensivo y más directo, más, incluso, </w:t>
-      </w:r>
-      <w:proofErr w:type="spellStart"/>
-      <w:r>
-        <w:t>símple</w:t>
-      </w:r>
-      <w:proofErr w:type="spellEnd"/>
-      <w:r>
-        <w:t>. Sin embargo esta sería una mala estrategia a la larga, puesto que esto lo llevaría a tener peores resultados contra heurísticas más avanzadas.</w:t>
+        <w:t xml:space="preserve"> un enfoque de juego menos defensivo y más directo, </w:t>
+      </w:r>
+      <w:r>
+        <w:t>incluso más si</w:t>
+      </w:r>
+      <w:r>
+        <w:t>mple. Sin embargo</w:t>
+      </w:r>
+      <w:r>
+        <w:t>,</w:t>
+      </w:r>
+      <w:r>
+        <w:t xml:space="preserve"> esta sería una mala estrategia a la larga, puesto que llevaría a tener peores resultados contra heurísticas más avanzadas.</w:t>
       </w:r>
     </w:p>
     <w:sectPr>
-      <w:headerReference w:type="even" r:id="rId8"/>
-      <w:headerReference w:type="default" r:id="rId9"/>
-      <w:footerReference w:type="even" r:id="rId10"/>
-      <w:footerReference w:type="default" r:id="rId11"/>
-      <w:headerReference w:type="first" r:id="rId12"/>
-      <w:footerReference w:type="first" r:id="rId13"/>
+      <w:headerReference w:type="even" r:id="rId9"/>
+      <w:headerReference w:type="default" r:id="rId10"/>
+      <w:footerReference w:type="even" r:id="rId11"/>
+      <w:footerReference w:type="default" r:id="rId12"/>
+      <w:headerReference w:type="first" r:id="rId13"/>
+      <w:footerReference w:type="first" r:id="rId14"/>
       <w:pgSz w:w="11906" w:h="16838"/>
       <w:pgMar w:top="1417" w:right="1701" w:bottom="1417" w:left="1701" w:header="708" w:footer="708" w:gutter="0"/>
       <w:pgNumType w:start="0"/>
@@ -2407,7 +2892,7 @@
 </file>
 
 <file path=word/endnotes.xml><?xml version="1.0" encoding="utf-8"?>
-<w:endnotes xmlns:wpc="http://schemas.microsoft.com/office/word/2010/wordprocessingCanvas" xmlns:cx="http://schemas.microsoft.com/office/drawing/2014/chartex" xmlns:cx1="http://schemas.microsoft.com/office/drawing/2015/9/8/chartex" xmlns:cx2="http://schemas.microsoft.com/office/drawing/2015/10/21/chartex" xmlns:cx3="http://schemas.microsoft.com/office/drawing/2016/5/9/chartex" xmlns:cx4="http://schemas.microsoft.com/office/drawing/2016/5/10/chartex" xmlns:cx5="http://schemas.microsoft.com/office/drawing/2016/5/11/chartex" xmlns:cx6="http://schemas.microsoft.com/office/drawing/2016/5/12/chartex" xmlns:cx7="http://schemas.microsoft.com/office/drawing/2016/5/13/chartex" xmlns:cx8="http://schemas.microsoft.com/office/drawing/2016/5/14/chartex" xmlns:mc="http://schemas.openxmlformats.org/markup-compatibility/2006" xmlns:aink="http://schemas.microsoft.com/office/drawing/2016/ink" xmlns:am3d="http://schemas.microsoft.com/office/drawing/2017/model3d" xmlns:o="urn:schemas-microsoft-com:office:office" xmlns:r="http://schemas.openxmlformats.org/officeDocument/2006/relationships" xmlns:m="http://schemas.openxmlformats.org/officeDocument/2006/math" xmlns:v="urn:schemas-microsoft-com:vml" xmlns:wp14="http://schemas.microsoft.com/office/word/2010/wordprocessingDrawing" xmlns:wp="http://schemas.openxmlformats.org/drawingml/2006/wordprocessingDrawing" xmlns:w10="urn:schemas-microsoft-com:office:word" xmlns:w="http://schemas.openxmlformats.org/wordprocessingml/2006/main" xmlns:w14="http://schemas.microsoft.com/office/word/2010/wordml" xmlns:w15="http://schemas.microsoft.com/office/word/2012/wordml" xmlns:w16cid="http://schemas.microsoft.com/office/word/2016/wordml/cid" xmlns:w16se="http://schemas.microsoft.com/office/word/2015/wordml/symex" xmlns:wpg="http://schemas.microsoft.com/office/word/2010/wordprocessingGroup" xmlns:wpi="http://schemas.microsoft.com/office/word/2010/wordprocessingInk" xmlns:wne="http://schemas.microsoft.com/office/word/2006/wordml" xmlns:wps="http://schemas.microsoft.com/office/word/2010/wordprocessingShape" mc:Ignorable="w14 w15 w16se w16cid wp14">
+<w:endnotes xmlns:wpc="http://schemas.microsoft.com/office/word/2010/wordprocessingCanvas" xmlns:mc="http://schemas.openxmlformats.org/markup-compatibility/2006" xmlns:o="urn:schemas-microsoft-com:office:office" xmlns:r="http://schemas.openxmlformats.org/officeDocument/2006/relationships" xmlns:m="http://schemas.openxmlformats.org/officeDocument/2006/math" xmlns:v="urn:schemas-microsoft-com:vml" xmlns:wp14="http://schemas.microsoft.com/office/word/2010/wordprocessingDrawing" xmlns:wp="http://schemas.openxmlformats.org/drawingml/2006/wordprocessingDrawing" xmlns:w10="urn:schemas-microsoft-com:office:word" xmlns:w="http://schemas.openxmlformats.org/wordprocessingml/2006/main" xmlns:w14="http://schemas.microsoft.com/office/word/2010/wordml" xmlns:wpg="http://schemas.microsoft.com/office/word/2010/wordprocessingGroup" xmlns:wpi="http://schemas.microsoft.com/office/word/2010/wordprocessingInk" xmlns:wne="http://schemas.microsoft.com/office/word/2006/wordml" xmlns:wps="http://schemas.microsoft.com/office/word/2010/wordprocessingShape" mc:Ignorable="w14 wp14">
   <w:endnote w:type="separator" w:id="-1">
     <w:p>
       <w:pPr>
@@ -2432,17 +2917,17 @@
 </file>
 
 <file path=word/footer1.xml><?xml version="1.0" encoding="utf-8"?>
-<w:ftr xmlns:wpc="http://schemas.microsoft.com/office/word/2010/wordprocessingCanvas" xmlns:cx="http://schemas.microsoft.com/office/drawing/2014/chartex" xmlns:cx1="http://schemas.microsoft.com/office/drawing/2015/9/8/chartex" xmlns:cx2="http://schemas.microsoft.com/office/drawing/2015/10/21/chartex" xmlns:cx3="http://schemas.microsoft.com/office/drawing/2016/5/9/chartex" xmlns:cx4="http://schemas.microsoft.com/office/drawing/2016/5/10/chartex" xmlns:cx5="http://schemas.microsoft.com/office/drawing/2016/5/11/chartex" xmlns:cx6="http://schemas.microsoft.com/office/drawing/2016/5/12/chartex" xmlns:cx7="http://schemas.microsoft.com/office/drawing/2016/5/13/chartex" xmlns:cx8="http://schemas.microsoft.com/office/drawing/2016/5/14/chartex" xmlns:mc="http://schemas.openxmlformats.org/markup-compatibility/2006" xmlns:aink="http://schemas.microsoft.com/office/drawing/2016/ink" xmlns:am3d="http://schemas.microsoft.com/office/drawing/2017/model3d" xmlns:o="urn:schemas-microsoft-com:office:office" xmlns:r="http://schemas.openxmlformats.org/officeDocument/2006/relationships" xmlns:m="http://schemas.openxmlformats.org/officeDocument/2006/math" xmlns:v="urn:schemas-microsoft-com:vml" xmlns:wp14="http://schemas.microsoft.com/office/word/2010/wordprocessingDrawing" xmlns:wp="http://schemas.openxmlformats.org/drawingml/2006/wordprocessingDrawing" xmlns:w10="urn:schemas-microsoft-com:office:word" xmlns:w="http://schemas.openxmlformats.org/wordprocessingml/2006/main" xmlns:w14="http://schemas.microsoft.com/office/word/2010/wordml" xmlns:w15="http://schemas.microsoft.com/office/word/2012/wordml" xmlns:w16cid="http://schemas.microsoft.com/office/word/2016/wordml/cid" xmlns:w16se="http://schemas.microsoft.com/office/word/2015/wordml/symex" xmlns:wpg="http://schemas.microsoft.com/office/word/2010/wordprocessingGroup" xmlns:wpi="http://schemas.microsoft.com/office/word/2010/wordprocessingInk" xmlns:wne="http://schemas.microsoft.com/office/word/2006/wordml" xmlns:wps="http://schemas.microsoft.com/office/word/2010/wordprocessingShape" mc:Ignorable="w14 w15 w16se w16cid wp14">
+<w:ftr xmlns:wpc="http://schemas.microsoft.com/office/word/2010/wordprocessingCanvas" xmlns:mc="http://schemas.openxmlformats.org/markup-compatibility/2006" xmlns:o="urn:schemas-microsoft-com:office:office" xmlns:r="http://schemas.openxmlformats.org/officeDocument/2006/relationships" xmlns:m="http://schemas.openxmlformats.org/officeDocument/2006/math" xmlns:v="urn:schemas-microsoft-com:vml" xmlns:wp14="http://schemas.microsoft.com/office/word/2010/wordprocessingDrawing" xmlns:wp="http://schemas.openxmlformats.org/drawingml/2006/wordprocessingDrawing" xmlns:w10="urn:schemas-microsoft-com:office:word" xmlns:w="http://schemas.openxmlformats.org/wordprocessingml/2006/main" xmlns:w14="http://schemas.microsoft.com/office/word/2010/wordml" xmlns:wpg="http://schemas.microsoft.com/office/word/2010/wordprocessingGroup" xmlns:wpi="http://schemas.microsoft.com/office/word/2010/wordprocessingInk" xmlns:wne="http://schemas.microsoft.com/office/word/2006/wordml" xmlns:wps="http://schemas.microsoft.com/office/word/2010/wordprocessingShape" mc:Ignorable="w14 wp14">
   <w:p>
     <w:pPr>
-      <w:pStyle w:val="Footer"/>
+      <w:pStyle w:val="Piedepgina"/>
     </w:pPr>
   </w:p>
 </w:ftr>
 </file>
 
 <file path=word/footer2.xml><?xml version="1.0" encoding="utf-8"?>
-<w:ftr xmlns:wpc="http://schemas.microsoft.com/office/word/2010/wordprocessingCanvas" xmlns:cx="http://schemas.microsoft.com/office/drawing/2014/chartex" xmlns:cx1="http://schemas.microsoft.com/office/drawing/2015/9/8/chartex" xmlns:cx2="http://schemas.microsoft.com/office/drawing/2015/10/21/chartex" xmlns:cx3="http://schemas.microsoft.com/office/drawing/2016/5/9/chartex" xmlns:cx4="http://schemas.microsoft.com/office/drawing/2016/5/10/chartex" xmlns:cx5="http://schemas.microsoft.com/office/drawing/2016/5/11/chartex" xmlns:cx6="http://schemas.microsoft.com/office/drawing/2016/5/12/chartex" xmlns:cx7="http://schemas.microsoft.com/office/drawing/2016/5/13/chartex" xmlns:cx8="http://schemas.microsoft.com/office/drawing/2016/5/14/chartex" xmlns:mc="http://schemas.openxmlformats.org/markup-compatibility/2006" xmlns:aink="http://schemas.microsoft.com/office/drawing/2016/ink" xmlns:am3d="http://schemas.microsoft.com/office/drawing/2017/model3d" xmlns:o="urn:schemas-microsoft-com:office:office" xmlns:r="http://schemas.openxmlformats.org/officeDocument/2006/relationships" xmlns:m="http://schemas.openxmlformats.org/officeDocument/2006/math" xmlns:v="urn:schemas-microsoft-com:vml" xmlns:wp14="http://schemas.microsoft.com/office/word/2010/wordprocessingDrawing" xmlns:wp="http://schemas.openxmlformats.org/drawingml/2006/wordprocessingDrawing" xmlns:w10="urn:schemas-microsoft-com:office:word" xmlns:w="http://schemas.openxmlformats.org/wordprocessingml/2006/main" xmlns:w14="http://schemas.microsoft.com/office/word/2010/wordml" xmlns:w15="http://schemas.microsoft.com/office/word/2012/wordml" xmlns:w16cid="http://schemas.microsoft.com/office/word/2016/wordml/cid" xmlns:w16se="http://schemas.microsoft.com/office/word/2015/wordml/symex" xmlns:wpg="http://schemas.microsoft.com/office/word/2010/wordprocessingGroup" xmlns:wpi="http://schemas.microsoft.com/office/word/2010/wordprocessingInk" xmlns:wne="http://schemas.microsoft.com/office/word/2006/wordml" xmlns:wps="http://schemas.microsoft.com/office/word/2010/wordprocessingShape" mc:Ignorable="w14 w15 w16se w16cid wp14">
+<w:ftr xmlns:wpc="http://schemas.microsoft.com/office/word/2010/wordprocessingCanvas" xmlns:mc="http://schemas.openxmlformats.org/markup-compatibility/2006" xmlns:o="urn:schemas-microsoft-com:office:office" xmlns:r="http://schemas.openxmlformats.org/officeDocument/2006/relationships" xmlns:m="http://schemas.openxmlformats.org/officeDocument/2006/math" xmlns:v="urn:schemas-microsoft-com:vml" xmlns:wp14="http://schemas.microsoft.com/office/word/2010/wordprocessingDrawing" xmlns:wp="http://schemas.openxmlformats.org/drawingml/2006/wordprocessingDrawing" xmlns:w10="urn:schemas-microsoft-com:office:word" xmlns:w="http://schemas.openxmlformats.org/wordprocessingml/2006/main" xmlns:w14="http://schemas.microsoft.com/office/word/2010/wordml" xmlns:wpg="http://schemas.microsoft.com/office/word/2010/wordprocessingGroup" xmlns:wpi="http://schemas.microsoft.com/office/word/2010/wordprocessingInk" xmlns:wne="http://schemas.microsoft.com/office/word/2006/wordml" xmlns:wps="http://schemas.microsoft.com/office/word/2010/wordprocessingShape" mc:Ignorable="w14 wp14">
   <w:sdt>
     <w:sdtPr>
       <w:id w:val="-92099627"/>
@@ -2451,10 +2936,11 @@
         <w:docPartUnique/>
       </w:docPartObj>
     </w:sdtPr>
+    <w:sdtEndPr/>
     <w:sdtContent>
       <w:p>
         <w:pPr>
-          <w:pStyle w:val="Footer"/>
+          <w:pStyle w:val="Piedepgina"/>
         </w:pPr>
         <w:r>
           <w:rPr>
@@ -2526,7 +3012,7 @@
                                 <w:rPr>
                                   <w:noProof/>
                                 </w:rPr>
-                                <w:t>1</w:t>
+                                <w:t>6</w:t>
                               </w:r>
                               <w:r>
                                 <w:rPr>
@@ -2554,7 +3040,7 @@
             </mc:Choice>
             <mc:Fallback>
               <w:pict>
-                <v:shapetype w14:anchorId="59837351" id="_x0000_t185" coordsize="21600,21600" o:spt="185" adj="3600" path="m@0,nfqx0@0l0@2qy@0,21600em@1,nfqx21600@0l21600@2qy@1,21600em@0,nsqx0@0l0@2qy@0,21600l@1,21600qx21600@2l21600@0qy@1,xe" filled="f">
+                <v:shapetype id="_x0000_t185" coordsize="21600,21600" o:spt="185" adj="3600" path="m@0,nfqx0@0l0@2qy@0,21600em@1,nfqx21600@0l21600@2qy@1,21600em@0,nsqx0@0l0@2qy@0,21600l@1,21600qx21600@2l21600@0qy@1,xe" filled="f">
                   <v:formulas>
                     <v:f eqn="val #0"/>
                     <v:f eqn="sum width 0 #0"/>
@@ -2592,7 +3078,7 @@
                           <w:rPr>
                             <w:noProof/>
                           </w:rPr>
-                          <w:t>1</w:t>
+                          <w:t>6</w:t>
                         </w:r>
                         <w:r>
                           <w:rPr>
@@ -2676,7 +3162,7 @@
                 </wp:anchor>
               </w:drawing>
             </mc:Choice>
-            <mc:Fallback>
+            <mc:Fallback xmlns:w16se="http://schemas.microsoft.com/office/word/2015/wordml/symex" xmlns:w16cid="http://schemas.microsoft.com/office/word/2016/wordml/cid" xmlns:w15="http://schemas.microsoft.com/office/word/2012/wordml" xmlns:am3d="http://schemas.microsoft.com/office/drawing/2017/model3d" xmlns:aink="http://schemas.microsoft.com/office/drawing/2016/ink" xmlns:cx8="http://schemas.microsoft.com/office/drawing/2016/5/14/chartex" xmlns:cx7="http://schemas.microsoft.com/office/drawing/2016/5/13/chartex" xmlns:cx6="http://schemas.microsoft.com/office/drawing/2016/5/12/chartex" xmlns:cx5="http://schemas.microsoft.com/office/drawing/2016/5/11/chartex" xmlns:cx4="http://schemas.microsoft.com/office/drawing/2016/5/10/chartex" xmlns:cx3="http://schemas.microsoft.com/office/drawing/2016/5/9/chartex" xmlns:cx2="http://schemas.microsoft.com/office/drawing/2015/10/21/chartex" xmlns:cx1="http://schemas.microsoft.com/office/drawing/2015/9/8/chartex" xmlns:cx="http://schemas.microsoft.com/office/drawing/2014/chartex">
               <w:pict>
                 <v:shapetype w14:anchorId="7E084FE6" id="_x0000_t32" coordsize="21600,21600" o:spt="32" o:oned="t" path="m,l21600,21600e" filled="f">
                   <v:path arrowok="t" fillok="f" o:connecttype="none"/>
@@ -2694,24 +3180,24 @@
   </w:sdt>
   <w:p>
     <w:pPr>
-      <w:pStyle w:val="Footer"/>
+      <w:pStyle w:val="Piedepgina"/>
     </w:pPr>
   </w:p>
 </w:ftr>
 </file>
 
 <file path=word/footer3.xml><?xml version="1.0" encoding="utf-8"?>
-<w:ftr xmlns:wpc="http://schemas.microsoft.com/office/word/2010/wordprocessingCanvas" xmlns:cx="http://schemas.microsoft.com/office/drawing/2014/chartex" xmlns:cx1="http://schemas.microsoft.com/office/drawing/2015/9/8/chartex" xmlns:cx2="http://schemas.microsoft.com/office/drawing/2015/10/21/chartex" xmlns:cx3="http://schemas.microsoft.com/office/drawing/2016/5/9/chartex" xmlns:cx4="http://schemas.microsoft.com/office/drawing/2016/5/10/chartex" xmlns:cx5="http://schemas.microsoft.com/office/drawing/2016/5/11/chartex" xmlns:cx6="http://schemas.microsoft.com/office/drawing/2016/5/12/chartex" xmlns:cx7="http://schemas.microsoft.com/office/drawing/2016/5/13/chartex" xmlns:cx8="http://schemas.microsoft.com/office/drawing/2016/5/14/chartex" xmlns:mc="http://schemas.openxmlformats.org/markup-compatibility/2006" xmlns:aink="http://schemas.microsoft.com/office/drawing/2016/ink" xmlns:am3d="http://schemas.microsoft.com/office/drawing/2017/model3d" xmlns:o="urn:schemas-microsoft-com:office:office" xmlns:r="http://schemas.openxmlformats.org/officeDocument/2006/relationships" xmlns:m="http://schemas.openxmlformats.org/officeDocument/2006/math" xmlns:v="urn:schemas-microsoft-com:vml" xmlns:wp14="http://schemas.microsoft.com/office/word/2010/wordprocessingDrawing" xmlns:wp="http://schemas.openxmlformats.org/drawingml/2006/wordprocessingDrawing" xmlns:w10="urn:schemas-microsoft-com:office:word" xmlns:w="http://schemas.openxmlformats.org/wordprocessingml/2006/main" xmlns:w14="http://schemas.microsoft.com/office/word/2010/wordml" xmlns:w15="http://schemas.microsoft.com/office/word/2012/wordml" xmlns:w16cid="http://schemas.microsoft.com/office/word/2016/wordml/cid" xmlns:w16se="http://schemas.microsoft.com/office/word/2015/wordml/symex" xmlns:wpg="http://schemas.microsoft.com/office/word/2010/wordprocessingGroup" xmlns:wpi="http://schemas.microsoft.com/office/word/2010/wordprocessingInk" xmlns:wne="http://schemas.microsoft.com/office/word/2006/wordml" xmlns:wps="http://schemas.microsoft.com/office/word/2010/wordprocessingShape" mc:Ignorable="w14 w15 w16se w16cid wp14">
+<w:ftr xmlns:wpc="http://schemas.microsoft.com/office/word/2010/wordprocessingCanvas" xmlns:mc="http://schemas.openxmlformats.org/markup-compatibility/2006" xmlns:o="urn:schemas-microsoft-com:office:office" xmlns:r="http://schemas.openxmlformats.org/officeDocument/2006/relationships" xmlns:m="http://schemas.openxmlformats.org/officeDocument/2006/math" xmlns:v="urn:schemas-microsoft-com:vml" xmlns:wp14="http://schemas.microsoft.com/office/word/2010/wordprocessingDrawing" xmlns:wp="http://schemas.openxmlformats.org/drawingml/2006/wordprocessingDrawing" xmlns:w10="urn:schemas-microsoft-com:office:word" xmlns:w="http://schemas.openxmlformats.org/wordprocessingml/2006/main" xmlns:w14="http://schemas.microsoft.com/office/word/2010/wordml" xmlns:wpg="http://schemas.microsoft.com/office/word/2010/wordprocessingGroup" xmlns:wpi="http://schemas.microsoft.com/office/word/2010/wordprocessingInk" xmlns:wne="http://schemas.microsoft.com/office/word/2006/wordml" xmlns:wps="http://schemas.microsoft.com/office/word/2010/wordprocessingShape" mc:Ignorable="w14 wp14">
   <w:p>
     <w:pPr>
-      <w:pStyle w:val="Footer"/>
+      <w:pStyle w:val="Piedepgina"/>
     </w:pPr>
   </w:p>
 </w:ftr>
 </file>
 
 <file path=word/footnotes.xml><?xml version="1.0" encoding="utf-8"?>
-<w:footnotes xmlns:wpc="http://schemas.microsoft.com/office/word/2010/wordprocessingCanvas" xmlns:cx="http://schemas.microsoft.com/office/drawing/2014/chartex" xmlns:cx1="http://schemas.microsoft.com/office/drawing/2015/9/8/chartex" xmlns:cx2="http://schemas.microsoft.com/office/drawing/2015/10/21/chartex" xmlns:cx3="http://schemas.microsoft.com/office/drawing/2016/5/9/chartex" xmlns:cx4="http://schemas.microsoft.com/office/drawing/2016/5/10/chartex" xmlns:cx5="http://schemas.microsoft.com/office/drawing/2016/5/11/chartex" xmlns:cx6="http://schemas.microsoft.com/office/drawing/2016/5/12/chartex" xmlns:cx7="http://schemas.microsoft.com/office/drawing/2016/5/13/chartex" xmlns:cx8="http://schemas.microsoft.com/office/drawing/2016/5/14/chartex" xmlns:mc="http://schemas.openxmlformats.org/markup-compatibility/2006" xmlns:aink="http://schemas.microsoft.com/office/drawing/2016/ink" xmlns:am3d="http://schemas.microsoft.com/office/drawing/2017/model3d" xmlns:o="urn:schemas-microsoft-com:office:office" xmlns:r="http://schemas.openxmlformats.org/officeDocument/2006/relationships" xmlns:m="http://schemas.openxmlformats.org/officeDocument/2006/math" xmlns:v="urn:schemas-microsoft-com:vml" xmlns:wp14="http://schemas.microsoft.com/office/word/2010/wordprocessingDrawing" xmlns:wp="http://schemas.openxmlformats.org/drawingml/2006/wordprocessingDrawing" xmlns:w10="urn:schemas-microsoft-com:office:word" xmlns:w="http://schemas.openxmlformats.org/wordprocessingml/2006/main" xmlns:w14="http://schemas.microsoft.com/office/word/2010/wordml" xmlns:w15="http://schemas.microsoft.com/office/word/2012/wordml" xmlns:w16cid="http://schemas.microsoft.com/office/word/2016/wordml/cid" xmlns:w16se="http://schemas.microsoft.com/office/word/2015/wordml/symex" xmlns:wpg="http://schemas.microsoft.com/office/word/2010/wordprocessingGroup" xmlns:wpi="http://schemas.microsoft.com/office/word/2010/wordprocessingInk" xmlns:wne="http://schemas.microsoft.com/office/word/2006/wordml" xmlns:wps="http://schemas.microsoft.com/office/word/2010/wordprocessingShape" mc:Ignorable="w14 w15 w16se w16cid wp14">
+<w:footnotes xmlns:wpc="http://schemas.microsoft.com/office/word/2010/wordprocessingCanvas" xmlns:mc="http://schemas.openxmlformats.org/markup-compatibility/2006" xmlns:o="urn:schemas-microsoft-com:office:office" xmlns:r="http://schemas.openxmlformats.org/officeDocument/2006/relationships" xmlns:m="http://schemas.openxmlformats.org/officeDocument/2006/math" xmlns:v="urn:schemas-microsoft-com:vml" xmlns:wp14="http://schemas.microsoft.com/office/word/2010/wordprocessingDrawing" xmlns:wp="http://schemas.openxmlformats.org/drawingml/2006/wordprocessingDrawing" xmlns:w10="urn:schemas-microsoft-com:office:word" xmlns:w="http://schemas.openxmlformats.org/wordprocessingml/2006/main" xmlns:w14="http://schemas.microsoft.com/office/word/2010/wordml" xmlns:wpg="http://schemas.microsoft.com/office/word/2010/wordprocessingGroup" xmlns:wpi="http://schemas.microsoft.com/office/word/2010/wordprocessingInk" xmlns:wne="http://schemas.microsoft.com/office/word/2006/wordml" xmlns:wps="http://schemas.microsoft.com/office/word/2010/wordprocessingShape" mc:Ignorable="w14 wp14">
   <w:footnote w:type="separator" w:id="-1">
     <w:p>
       <w:pPr>
@@ -2736,20 +3222,20 @@
 </file>
 
 <file path=word/header1.xml><?xml version="1.0" encoding="utf-8"?>
-<w:hdr xmlns:wpc="http://schemas.microsoft.com/office/word/2010/wordprocessingCanvas" xmlns:cx="http://schemas.microsoft.com/office/drawing/2014/chartex" xmlns:cx1="http://schemas.microsoft.com/office/drawing/2015/9/8/chartex" xmlns:cx2="http://schemas.microsoft.com/office/drawing/2015/10/21/chartex" xmlns:cx3="http://schemas.microsoft.com/office/drawing/2016/5/9/chartex" xmlns:cx4="http://schemas.microsoft.com/office/drawing/2016/5/10/chartex" xmlns:cx5="http://schemas.microsoft.com/office/drawing/2016/5/11/chartex" xmlns:cx6="http://schemas.microsoft.com/office/drawing/2016/5/12/chartex" xmlns:cx7="http://schemas.microsoft.com/office/drawing/2016/5/13/chartex" xmlns:cx8="http://schemas.microsoft.com/office/drawing/2016/5/14/chartex" xmlns:mc="http://schemas.openxmlformats.org/markup-compatibility/2006" xmlns:aink="http://schemas.microsoft.com/office/drawing/2016/ink" xmlns:am3d="http://schemas.microsoft.com/office/drawing/2017/model3d" xmlns:o="urn:schemas-microsoft-com:office:office" xmlns:r="http://schemas.openxmlformats.org/officeDocument/2006/relationships" xmlns:m="http://schemas.openxmlformats.org/officeDocument/2006/math" xmlns:v="urn:schemas-microsoft-com:vml" xmlns:wp14="http://schemas.microsoft.com/office/word/2010/wordprocessingDrawing" xmlns:wp="http://schemas.openxmlformats.org/drawingml/2006/wordprocessingDrawing" xmlns:w10="urn:schemas-microsoft-com:office:word" xmlns:w="http://schemas.openxmlformats.org/wordprocessingml/2006/main" xmlns:w14="http://schemas.microsoft.com/office/word/2010/wordml" xmlns:w15="http://schemas.microsoft.com/office/word/2012/wordml" xmlns:w16cid="http://schemas.microsoft.com/office/word/2016/wordml/cid" xmlns:w16se="http://schemas.microsoft.com/office/word/2015/wordml/symex" xmlns:wpg="http://schemas.microsoft.com/office/word/2010/wordprocessingGroup" xmlns:wpi="http://schemas.microsoft.com/office/word/2010/wordprocessingInk" xmlns:wne="http://schemas.microsoft.com/office/word/2006/wordml" xmlns:wps="http://schemas.microsoft.com/office/word/2010/wordprocessingShape" mc:Ignorable="w14 w15 w16se w16cid wp14">
+<w:hdr xmlns:wpc="http://schemas.microsoft.com/office/word/2010/wordprocessingCanvas" xmlns:mc="http://schemas.openxmlformats.org/markup-compatibility/2006" xmlns:o="urn:schemas-microsoft-com:office:office" xmlns:r="http://schemas.openxmlformats.org/officeDocument/2006/relationships" xmlns:m="http://schemas.openxmlformats.org/officeDocument/2006/math" xmlns:v="urn:schemas-microsoft-com:vml" xmlns:wp14="http://schemas.microsoft.com/office/word/2010/wordprocessingDrawing" xmlns:wp="http://schemas.openxmlformats.org/drawingml/2006/wordprocessingDrawing" xmlns:w10="urn:schemas-microsoft-com:office:word" xmlns:w="http://schemas.openxmlformats.org/wordprocessingml/2006/main" xmlns:w14="http://schemas.microsoft.com/office/word/2010/wordml" xmlns:wpg="http://schemas.microsoft.com/office/word/2010/wordprocessingGroup" xmlns:wpi="http://schemas.microsoft.com/office/word/2010/wordprocessingInk" xmlns:wne="http://schemas.microsoft.com/office/word/2006/wordml" xmlns:wps="http://schemas.microsoft.com/office/word/2010/wordprocessingShape" mc:Ignorable="w14 wp14">
   <w:p>
     <w:pPr>
-      <w:pStyle w:val="Header"/>
+      <w:pStyle w:val="Encabezado"/>
     </w:pPr>
   </w:p>
 </w:hdr>
 </file>
 
 <file path=word/header2.xml><?xml version="1.0" encoding="utf-8"?>
-<w:hdr xmlns:wpc="http://schemas.microsoft.com/office/word/2010/wordprocessingCanvas" xmlns:cx="http://schemas.microsoft.com/office/drawing/2014/chartex" xmlns:cx1="http://schemas.microsoft.com/office/drawing/2015/9/8/chartex" xmlns:cx2="http://schemas.microsoft.com/office/drawing/2015/10/21/chartex" xmlns:cx3="http://schemas.microsoft.com/office/drawing/2016/5/9/chartex" xmlns:cx4="http://schemas.microsoft.com/office/drawing/2016/5/10/chartex" xmlns:cx5="http://schemas.microsoft.com/office/drawing/2016/5/11/chartex" xmlns:cx6="http://schemas.microsoft.com/office/drawing/2016/5/12/chartex" xmlns:cx7="http://schemas.microsoft.com/office/drawing/2016/5/13/chartex" xmlns:cx8="http://schemas.microsoft.com/office/drawing/2016/5/14/chartex" xmlns:mc="http://schemas.openxmlformats.org/markup-compatibility/2006" xmlns:aink="http://schemas.microsoft.com/office/drawing/2016/ink" xmlns:am3d="http://schemas.microsoft.com/office/drawing/2017/model3d" xmlns:o="urn:schemas-microsoft-com:office:office" xmlns:r="http://schemas.openxmlformats.org/officeDocument/2006/relationships" xmlns:m="http://schemas.openxmlformats.org/officeDocument/2006/math" xmlns:v="urn:schemas-microsoft-com:vml" xmlns:wp14="http://schemas.microsoft.com/office/word/2010/wordprocessingDrawing" xmlns:wp="http://schemas.openxmlformats.org/drawingml/2006/wordprocessingDrawing" xmlns:w10="urn:schemas-microsoft-com:office:word" xmlns:w="http://schemas.openxmlformats.org/wordprocessingml/2006/main" xmlns:w14="http://schemas.microsoft.com/office/word/2010/wordml" xmlns:w15="http://schemas.microsoft.com/office/word/2012/wordml" xmlns:w16cid="http://schemas.microsoft.com/office/word/2016/wordml/cid" xmlns:w16se="http://schemas.microsoft.com/office/word/2015/wordml/symex" xmlns:wpg="http://schemas.microsoft.com/office/word/2010/wordprocessingGroup" xmlns:wpi="http://schemas.microsoft.com/office/word/2010/wordprocessingInk" xmlns:wne="http://schemas.microsoft.com/office/word/2006/wordml" xmlns:wps="http://schemas.microsoft.com/office/word/2010/wordprocessingShape" mc:Ignorable="w14 w15 w16se w16cid wp14">
+<w:hdr xmlns:wpc="http://schemas.microsoft.com/office/word/2010/wordprocessingCanvas" xmlns:mc="http://schemas.openxmlformats.org/markup-compatibility/2006" xmlns:o="urn:schemas-microsoft-com:office:office" xmlns:r="http://schemas.openxmlformats.org/officeDocument/2006/relationships" xmlns:m="http://schemas.openxmlformats.org/officeDocument/2006/math" xmlns:v="urn:schemas-microsoft-com:vml" xmlns:wp14="http://schemas.microsoft.com/office/word/2010/wordprocessingDrawing" xmlns:wp="http://schemas.openxmlformats.org/drawingml/2006/wordprocessingDrawing" xmlns:w10="urn:schemas-microsoft-com:office:word" xmlns:w="http://schemas.openxmlformats.org/wordprocessingml/2006/main" xmlns:w14="http://schemas.microsoft.com/office/word/2010/wordml" xmlns:wpg="http://schemas.microsoft.com/office/word/2010/wordprocessingGroup" xmlns:wpi="http://schemas.microsoft.com/office/word/2010/wordprocessingInk" xmlns:wne="http://schemas.microsoft.com/office/word/2006/wordml" xmlns:wps="http://schemas.microsoft.com/office/word/2010/wordprocessingShape" mc:Ignorable="w14 wp14">
   <w:p>
     <w:pPr>
-      <w:pStyle w:val="Header"/>
+      <w:pStyle w:val="Encabezado"/>
       <w:jc w:val="right"/>
       <w:rPr>
         <w:rFonts w:cstheme="minorHAnsi"/>
@@ -2774,6 +3260,7 @@
         <w:dataBinding w:prefixMappings="xmlns:ns0='http://purl.org/dc/elements/1.1/' xmlns:ns1='http://schemas.openxmlformats.org/package/2006/metadata/core-properties' " w:xpath="/ns1:coreProperties[1]/ns0:title[1]" w:storeItemID="{6C3C8BC8-F283-45AE-878A-BAB7291924A1}"/>
         <w:text/>
       </w:sdtPr>
+      <w:sdtEndPr/>
       <w:sdtContent>
         <w:r>
           <w:rPr>
@@ -2816,6 +3303,7 @@
         <w:dataBinding w:prefixMappings="xmlns:ns0='http://purl.org/dc/elements/1.1/' xmlns:ns1='http://schemas.openxmlformats.org/package/2006/metadata/core-properties' " w:xpath="/ns1:coreProperties[1]/ns0:creator[1]" w:storeItemID="{6C3C8BC8-F283-45AE-878A-BAB7291924A1}"/>
         <w:text/>
       </w:sdtPr>
+      <w:sdtEndPr/>
       <w:sdtContent>
         <w:r>
           <w:rPr>
@@ -2829,7 +3317,7 @@
   </w:p>
   <w:p>
     <w:pPr>
-      <w:pStyle w:val="Header"/>
+      <w:pStyle w:val="Encabezado"/>
       <w:jc w:val="right"/>
       <w:rPr>
         <w:color w:val="7F7F7F" w:themeColor="text1" w:themeTint="80"/>
@@ -2846,18 +3334,18 @@
 </file>
 
 <file path=word/header3.xml><?xml version="1.0" encoding="utf-8"?>
-<w:hdr xmlns:wpc="http://schemas.microsoft.com/office/word/2010/wordprocessingCanvas" xmlns:cx="http://schemas.microsoft.com/office/drawing/2014/chartex" xmlns:cx1="http://schemas.microsoft.com/office/drawing/2015/9/8/chartex" xmlns:cx2="http://schemas.microsoft.com/office/drawing/2015/10/21/chartex" xmlns:cx3="http://schemas.microsoft.com/office/drawing/2016/5/9/chartex" xmlns:cx4="http://schemas.microsoft.com/office/drawing/2016/5/10/chartex" xmlns:cx5="http://schemas.microsoft.com/office/drawing/2016/5/11/chartex" xmlns:cx6="http://schemas.microsoft.com/office/drawing/2016/5/12/chartex" xmlns:cx7="http://schemas.microsoft.com/office/drawing/2016/5/13/chartex" xmlns:cx8="http://schemas.microsoft.com/office/drawing/2016/5/14/chartex" xmlns:mc="http://schemas.openxmlformats.org/markup-compatibility/2006" xmlns:aink="http://schemas.microsoft.com/office/drawing/2016/ink" xmlns:am3d="http://schemas.microsoft.com/office/drawing/2017/model3d" xmlns:o="urn:schemas-microsoft-com:office:office" xmlns:r="http://schemas.openxmlformats.org/officeDocument/2006/relationships" xmlns:m="http://schemas.openxmlformats.org/officeDocument/2006/math" xmlns:v="urn:schemas-microsoft-com:vml" xmlns:wp14="http://schemas.microsoft.com/office/word/2010/wordprocessingDrawing" xmlns:wp="http://schemas.openxmlformats.org/drawingml/2006/wordprocessingDrawing" xmlns:w10="urn:schemas-microsoft-com:office:word" xmlns:w="http://schemas.openxmlformats.org/wordprocessingml/2006/main" xmlns:w14="http://schemas.microsoft.com/office/word/2010/wordml" xmlns:w15="http://schemas.microsoft.com/office/word/2012/wordml" xmlns:w16cid="http://schemas.microsoft.com/office/word/2016/wordml/cid" xmlns:w16se="http://schemas.microsoft.com/office/word/2015/wordml/symex" xmlns:wpg="http://schemas.microsoft.com/office/word/2010/wordprocessingGroup" xmlns:wpi="http://schemas.microsoft.com/office/word/2010/wordprocessingInk" xmlns:wne="http://schemas.microsoft.com/office/word/2006/wordml" xmlns:wps="http://schemas.microsoft.com/office/word/2010/wordprocessingShape" mc:Ignorable="w14 w15 w16se w16cid wp14">
+<w:hdr xmlns:wpc="http://schemas.microsoft.com/office/word/2010/wordprocessingCanvas" xmlns:mc="http://schemas.openxmlformats.org/markup-compatibility/2006" xmlns:o="urn:schemas-microsoft-com:office:office" xmlns:r="http://schemas.openxmlformats.org/officeDocument/2006/relationships" xmlns:m="http://schemas.openxmlformats.org/officeDocument/2006/math" xmlns:v="urn:schemas-microsoft-com:vml" xmlns:wp14="http://schemas.microsoft.com/office/word/2010/wordprocessingDrawing" xmlns:wp="http://schemas.openxmlformats.org/drawingml/2006/wordprocessingDrawing" xmlns:w10="urn:schemas-microsoft-com:office:word" xmlns:w="http://schemas.openxmlformats.org/wordprocessingml/2006/main" xmlns:w14="http://schemas.microsoft.com/office/word/2010/wordml" xmlns:wpg="http://schemas.microsoft.com/office/word/2010/wordprocessingGroup" xmlns:wpi="http://schemas.microsoft.com/office/word/2010/wordprocessingInk" xmlns:wne="http://schemas.microsoft.com/office/word/2006/wordml" xmlns:wps="http://schemas.microsoft.com/office/word/2010/wordprocessingShape" mc:Ignorable="w14 wp14">
   <w:p>
     <w:pPr>
-      <w:pStyle w:val="Header"/>
+      <w:pStyle w:val="Encabezado"/>
     </w:pPr>
   </w:p>
 </w:hdr>
 </file>
 
 <file path=word/numbering.xml><?xml version="1.0" encoding="utf-8"?>
-<w:numbering xmlns:wpc="http://schemas.microsoft.com/office/word/2010/wordprocessingCanvas" xmlns:cx="http://schemas.microsoft.com/office/drawing/2014/chartex" xmlns:cx1="http://schemas.microsoft.com/office/drawing/2015/9/8/chartex" xmlns:cx2="http://schemas.microsoft.com/office/drawing/2015/10/21/chartex" xmlns:cx3="http://schemas.microsoft.com/office/drawing/2016/5/9/chartex" xmlns:cx4="http://schemas.microsoft.com/office/drawing/2016/5/10/chartex" xmlns:cx5="http://schemas.microsoft.com/office/drawing/2016/5/11/chartex" xmlns:cx6="http://schemas.microsoft.com/office/drawing/2016/5/12/chartex" xmlns:cx7="http://schemas.microsoft.com/office/drawing/2016/5/13/chartex" xmlns:cx8="http://schemas.microsoft.com/office/drawing/2016/5/14/chartex" xmlns:mc="http://schemas.openxmlformats.org/markup-compatibility/2006" xmlns:aink="http://schemas.microsoft.com/office/drawing/2016/ink" xmlns:am3d="http://schemas.microsoft.com/office/drawing/2017/model3d" xmlns:o="urn:schemas-microsoft-com:office:office" xmlns:r="http://schemas.openxmlformats.org/officeDocument/2006/relationships" xmlns:m="http://schemas.openxmlformats.org/officeDocument/2006/math" xmlns:v="urn:schemas-microsoft-com:vml" xmlns:wp14="http://schemas.microsoft.com/office/word/2010/wordprocessingDrawing" xmlns:wp="http://schemas.openxmlformats.org/drawingml/2006/wordprocessingDrawing" xmlns:w10="urn:schemas-microsoft-com:office:word" xmlns:w="http://schemas.openxmlformats.org/wordprocessingml/2006/main" xmlns:w14="http://schemas.microsoft.com/office/word/2010/wordml" xmlns:w15="http://schemas.microsoft.com/office/word/2012/wordml" xmlns:w16cid="http://schemas.microsoft.com/office/word/2016/wordml/cid" xmlns:w16se="http://schemas.microsoft.com/office/word/2015/wordml/symex" xmlns:wpg="http://schemas.microsoft.com/office/word/2010/wordprocessingGroup" xmlns:wpi="http://schemas.microsoft.com/office/word/2010/wordprocessingInk" xmlns:wne="http://schemas.microsoft.com/office/word/2006/wordml" xmlns:wps="http://schemas.microsoft.com/office/word/2010/wordprocessingShape" mc:Ignorable="w14 w15 w16se w16cid wp14">
-  <w:abstractNum w:abstractNumId="0" w15:restartNumberingAfterBreak="0">
+<w:numbering xmlns:wpc="http://schemas.microsoft.com/office/word/2010/wordprocessingCanvas" xmlns:mc="http://schemas.openxmlformats.org/markup-compatibility/2006" xmlns:o="urn:schemas-microsoft-com:office:office" xmlns:r="http://schemas.openxmlformats.org/officeDocument/2006/relationships" xmlns:m="http://schemas.openxmlformats.org/officeDocument/2006/math" xmlns:v="urn:schemas-microsoft-com:vml" xmlns:wp14="http://schemas.microsoft.com/office/word/2010/wordprocessingDrawing" xmlns:wp="http://schemas.openxmlformats.org/drawingml/2006/wordprocessingDrawing" xmlns:w10="urn:schemas-microsoft-com:office:word" xmlns:w="http://schemas.openxmlformats.org/wordprocessingml/2006/main" xmlns:w14="http://schemas.microsoft.com/office/word/2010/wordml" xmlns:wpg="http://schemas.microsoft.com/office/word/2010/wordprocessingGroup" xmlns:wpi="http://schemas.microsoft.com/office/word/2010/wordprocessingInk" xmlns:wne="http://schemas.microsoft.com/office/word/2006/wordml" xmlns:wps="http://schemas.microsoft.com/office/word/2010/wordprocessingShape" mc:Ignorable="w14 wp14">
+  <w:abstractNum w:abstractNumId="0">
     <w:nsid w:val="48801626"/>
     <w:multiLevelType w:val="hybridMultilevel"/>
     <w:tmpl w:val="F130711E"/>
@@ -2946,7 +3434,7 @@
       </w:pPr>
     </w:lvl>
   </w:abstractNum>
-  <w:abstractNum w:abstractNumId="1" w15:restartNumberingAfterBreak="0">
+  <w:abstractNum w:abstractNumId="1">
     <w:nsid w:val="4A99197C"/>
     <w:multiLevelType w:val="hybridMultilevel"/>
     <w:tmpl w:val="E926FF2E"/>
@@ -3035,7 +3523,7 @@
       </w:pPr>
     </w:lvl>
   </w:abstractNum>
-  <w:abstractNum w:abstractNumId="2" w15:restartNumberingAfterBreak="0">
+  <w:abstractNum w:abstractNumId="2">
     <w:nsid w:val="79A577A9"/>
     <w:multiLevelType w:val="hybridMultilevel"/>
     <w:tmpl w:val="B6CA0C06"/>
@@ -3161,7 +3649,7 @@
 </file>
 
 <file path=word/styles.xml><?xml version="1.0" encoding="utf-8"?>
-<w:styles xmlns:mc="http://schemas.openxmlformats.org/markup-compatibility/2006" xmlns:r="http://schemas.openxmlformats.org/officeDocument/2006/relationships" xmlns:w="http://schemas.openxmlformats.org/wordprocessingml/2006/main" xmlns:w14="http://schemas.microsoft.com/office/word/2010/wordml" xmlns:w15="http://schemas.microsoft.com/office/word/2012/wordml" xmlns:w16cid="http://schemas.microsoft.com/office/word/2016/wordml/cid" xmlns:w16se="http://schemas.microsoft.com/office/word/2015/wordml/symex" mc:Ignorable="w14 w15 w16se w16cid">
+<w:styles xmlns:mc="http://schemas.openxmlformats.org/markup-compatibility/2006" xmlns:r="http://schemas.openxmlformats.org/officeDocument/2006/relationships" xmlns:w="http://schemas.openxmlformats.org/wordprocessingml/2006/main" xmlns:w14="http://schemas.microsoft.com/office/word/2010/wordml" mc:Ignorable="w14">
   <w:docDefaults>
     <w:rPrDefault>
       <w:rPr>
@@ -3177,392 +3665,154 @@
       </w:pPr>
     </w:pPrDefault>
   </w:docDefaults>
-  <w:latentStyles w:defLockedState="0" w:defUIPriority="99" w:defSemiHidden="0" w:defUnhideWhenUsed="0" w:defQFormat="0" w:count="375">
-    <w:lsdException w:name="Normal" w:uiPriority="0" w:qFormat="1"/>
-    <w:lsdException w:name="heading 1" w:uiPriority="9" w:qFormat="1"/>
-    <w:lsdException w:name="heading 2" w:semiHidden="1" w:uiPriority="9" w:unhideWhenUsed="1" w:qFormat="1"/>
-    <w:lsdException w:name="heading 3" w:semiHidden="1" w:uiPriority="9" w:unhideWhenUsed="1" w:qFormat="1"/>
-    <w:lsdException w:name="heading 4" w:semiHidden="1" w:uiPriority="9" w:unhideWhenUsed="1" w:qFormat="1"/>
-    <w:lsdException w:name="heading 5" w:semiHidden="1" w:uiPriority="9" w:unhideWhenUsed="1" w:qFormat="1"/>
-    <w:lsdException w:name="heading 6" w:semiHidden="1" w:uiPriority="9" w:unhideWhenUsed="1" w:qFormat="1"/>
-    <w:lsdException w:name="heading 7" w:semiHidden="1" w:uiPriority="9" w:unhideWhenUsed="1" w:qFormat="1"/>
-    <w:lsdException w:name="heading 8" w:semiHidden="1" w:uiPriority="9" w:unhideWhenUsed="1" w:qFormat="1"/>
-    <w:lsdException w:name="heading 9" w:semiHidden="1" w:uiPriority="9" w:unhideWhenUsed="1" w:qFormat="1"/>
-    <w:lsdException w:name="index 1" w:semiHidden="1" w:unhideWhenUsed="1"/>
-    <w:lsdException w:name="index 2" w:semiHidden="1" w:unhideWhenUsed="1"/>
-    <w:lsdException w:name="index 3" w:semiHidden="1" w:unhideWhenUsed="1"/>
-    <w:lsdException w:name="index 4" w:semiHidden="1" w:unhideWhenUsed="1"/>
-    <w:lsdException w:name="index 5" w:semiHidden="1" w:unhideWhenUsed="1"/>
-    <w:lsdException w:name="index 6" w:semiHidden="1" w:unhideWhenUsed="1"/>
-    <w:lsdException w:name="index 7" w:semiHidden="1" w:unhideWhenUsed="1"/>
-    <w:lsdException w:name="index 8" w:semiHidden="1" w:unhideWhenUsed="1"/>
-    <w:lsdException w:name="index 9" w:semiHidden="1" w:unhideWhenUsed="1"/>
-    <w:lsdException w:name="toc 1" w:semiHidden="1" w:uiPriority="39" w:unhideWhenUsed="1"/>
-    <w:lsdException w:name="toc 2" w:semiHidden="1" w:uiPriority="39" w:unhideWhenUsed="1"/>
-    <w:lsdException w:name="toc 3" w:semiHidden="1" w:uiPriority="39" w:unhideWhenUsed="1"/>
-    <w:lsdException w:name="toc 4" w:semiHidden="1" w:uiPriority="39" w:unhideWhenUsed="1"/>
-    <w:lsdException w:name="toc 5" w:semiHidden="1" w:uiPriority="39" w:unhideWhenUsed="1"/>
-    <w:lsdException w:name="toc 6" w:semiHidden="1" w:uiPriority="39" w:unhideWhenUsed="1"/>
-    <w:lsdException w:name="toc 7" w:semiHidden="1" w:uiPriority="39" w:unhideWhenUsed="1"/>
-    <w:lsdException w:name="toc 8" w:semiHidden="1" w:uiPriority="39" w:unhideWhenUsed="1"/>
-    <w:lsdException w:name="toc 9" w:semiHidden="1" w:uiPriority="39" w:unhideWhenUsed="1"/>
-    <w:lsdException w:name="Normal Indent" w:semiHidden="1" w:unhideWhenUsed="1"/>
-    <w:lsdException w:name="footnote text" w:semiHidden="1" w:unhideWhenUsed="1"/>
-    <w:lsdException w:name="annotation text" w:semiHidden="1" w:unhideWhenUsed="1"/>
-    <w:lsdException w:name="header" w:semiHidden="1" w:unhideWhenUsed="1"/>
-    <w:lsdException w:name="footer" w:semiHidden="1" w:unhideWhenUsed="1"/>
-    <w:lsdException w:name="index heading" w:semiHidden="1" w:unhideWhenUsed="1"/>
-    <w:lsdException w:name="caption" w:semiHidden="1" w:uiPriority="35" w:unhideWhenUsed="1" w:qFormat="1"/>
-    <w:lsdException w:name="table of figures" w:semiHidden="1" w:unhideWhenUsed="1"/>
-    <w:lsdException w:name="envelope address" w:semiHidden="1" w:unhideWhenUsed="1"/>
-    <w:lsdException w:name="envelope return" w:semiHidden="1" w:unhideWhenUsed="1"/>
-    <w:lsdException w:name="footnote reference" w:semiHidden="1" w:unhideWhenUsed="1"/>
-    <w:lsdException w:name="annotation reference" w:semiHidden="1" w:unhideWhenUsed="1"/>
-    <w:lsdException w:name="line number" w:semiHidden="1" w:unhideWhenUsed="1"/>
-    <w:lsdException w:name="page number" w:semiHidden="1" w:unhideWhenUsed="1"/>
-    <w:lsdException w:name="endnote reference" w:semiHidden="1" w:unhideWhenUsed="1"/>
-    <w:lsdException w:name="endnote text" w:semiHidden="1" w:unhideWhenUsed="1"/>
-    <w:lsdException w:name="table of authorities" w:semiHidden="1" w:unhideWhenUsed="1"/>
-    <w:lsdException w:name="macro" w:semiHidden="1" w:unhideWhenUsed="1"/>
-    <w:lsdException w:name="toa heading" w:semiHidden="1" w:unhideWhenUsed="1"/>
-    <w:lsdException w:name="List" w:semiHidden="1" w:unhideWhenUsed="1"/>
-    <w:lsdException w:name="List Bullet" w:semiHidden="1" w:unhideWhenUsed="1"/>
-    <w:lsdException w:name="List Number" w:semiHidden="1" w:unhideWhenUsed="1"/>
-    <w:lsdException w:name="List 2" w:semiHidden="1" w:unhideWhenUsed="1"/>
-    <w:lsdException w:name="List 3" w:semiHidden="1" w:unhideWhenUsed="1"/>
-    <w:lsdException w:name="List 4" w:semiHidden="1" w:unhideWhenUsed="1"/>
-    <w:lsdException w:name="List 5" w:semiHidden="1" w:unhideWhenUsed="1"/>
-    <w:lsdException w:name="List Bullet 2" w:semiHidden="1" w:unhideWhenUsed="1"/>
-    <w:lsdException w:name="List Bullet 3" w:semiHidden="1" w:unhideWhenUsed="1"/>
-    <w:lsdException w:name="List Bullet 4" w:semiHidden="1" w:unhideWhenUsed="1"/>
-    <w:lsdException w:name="List Bullet 5" w:semiHidden="1" w:unhideWhenUsed="1"/>
-    <w:lsdException w:name="List Number 2" w:semiHidden="1" w:unhideWhenUsed="1"/>
-    <w:lsdException w:name="List Number 3" w:semiHidden="1" w:unhideWhenUsed="1"/>
-    <w:lsdException w:name="List Number 4" w:semiHidden="1" w:unhideWhenUsed="1"/>
-    <w:lsdException w:name="List Number 5" w:semiHidden="1" w:unhideWhenUsed="1"/>
-    <w:lsdException w:name="Title" w:uiPriority="10" w:qFormat="1"/>
-    <w:lsdException w:name="Closing" w:semiHidden="1" w:unhideWhenUsed="1"/>
-    <w:lsdException w:name="Signature" w:semiHidden="1" w:unhideWhenUsed="1"/>
-    <w:lsdException w:name="Default Paragraph Font" w:semiHidden="1" w:uiPriority="1" w:unhideWhenUsed="1"/>
-    <w:lsdException w:name="Body Text" w:semiHidden="1" w:unhideWhenUsed="1"/>
-    <w:lsdException w:name="Body Text Indent" w:semiHidden="1" w:unhideWhenUsed="1"/>
-    <w:lsdException w:name="List Continue" w:semiHidden="1" w:unhideWhenUsed="1"/>
-    <w:lsdException w:name="List Continue 2" w:semiHidden="1" w:unhideWhenUsed="1"/>
-    <w:lsdException w:name="List Continue 3" w:semiHidden="1" w:unhideWhenUsed="1"/>
-    <w:lsdException w:name="List Continue 4" w:semiHidden="1" w:unhideWhenUsed="1"/>
-    <w:lsdException w:name="List Continue 5" w:semiHidden="1" w:unhideWhenUsed="1"/>
-    <w:lsdException w:name="Message Header" w:semiHidden="1" w:unhideWhenUsed="1"/>
-    <w:lsdException w:name="Subtitle" w:uiPriority="11" w:qFormat="1"/>
-    <w:lsdException w:name="Salutation" w:semiHidden="1" w:unhideWhenUsed="1"/>
-    <w:lsdException w:name="Date" w:semiHidden="1" w:unhideWhenUsed="1"/>
-    <w:lsdException w:name="Body Text First Indent" w:semiHidden="1" w:unhideWhenUsed="1"/>
-    <w:lsdException w:name="Body Text First Indent 2" w:semiHidden="1" w:unhideWhenUsed="1"/>
-    <w:lsdException w:name="Note Heading" w:semiHidden="1" w:unhideWhenUsed="1"/>
-    <w:lsdException w:name="Body Text 2" w:semiHidden="1" w:unhideWhenUsed="1"/>
-    <w:lsdException w:name="Body Text 3" w:semiHidden="1" w:unhideWhenUsed="1"/>
-    <w:lsdException w:name="Body Text Indent 2" w:semiHidden="1" w:unhideWhenUsed="1"/>
-    <w:lsdException w:name="Body Text Indent 3" w:semiHidden="1" w:unhideWhenUsed="1"/>
-    <w:lsdException w:name="Block Text" w:semiHidden="1" w:unhideWhenUsed="1"/>
-    <w:lsdException w:name="Hyperlink" w:semiHidden="1" w:unhideWhenUsed="1"/>
-    <w:lsdException w:name="FollowedHyperlink" w:semiHidden="1" w:unhideWhenUsed="1"/>
-    <w:lsdException w:name="Strong" w:uiPriority="22" w:qFormat="1"/>
-    <w:lsdException w:name="Emphasis" w:uiPriority="20" w:qFormat="1"/>
-    <w:lsdException w:name="Document Map" w:semiHidden="1" w:unhideWhenUsed="1"/>
-    <w:lsdException w:name="Plain Text" w:semiHidden="1" w:unhideWhenUsed="1"/>
-    <w:lsdException w:name="E-mail Signature" w:semiHidden="1" w:unhideWhenUsed="1"/>
-    <w:lsdException w:name="HTML Top of Form" w:semiHidden="1" w:unhideWhenUsed="1"/>
-    <w:lsdException w:name="HTML Bottom of Form" w:semiHidden="1" w:unhideWhenUsed="1"/>
-    <w:lsdException w:name="Normal (Web)" w:semiHidden="1" w:unhideWhenUsed="1"/>
-    <w:lsdException w:name="HTML Acronym" w:semiHidden="1" w:unhideWhenUsed="1"/>
-    <w:lsdException w:name="HTML Address" w:semiHidden="1" w:unhideWhenUsed="1"/>
-    <w:lsdException w:name="HTML Cite" w:semiHidden="1" w:unhideWhenUsed="1"/>
-    <w:lsdException w:name="HTML Code" w:semiHidden="1" w:unhideWhenUsed="1"/>
-    <w:lsdException w:name="HTML Definition" w:semiHidden="1" w:unhideWhenUsed="1"/>
-    <w:lsdException w:name="HTML Keyboard" w:semiHidden="1" w:unhideWhenUsed="1"/>
-    <w:lsdException w:name="HTML Preformatted" w:semiHidden="1" w:unhideWhenUsed="1"/>
-    <w:lsdException w:name="HTML Sample" w:semiHidden="1" w:unhideWhenUsed="1"/>
-    <w:lsdException w:name="HTML Typewriter" w:semiHidden="1" w:unhideWhenUsed="1"/>
-    <w:lsdException w:name="HTML Variable" w:semiHidden="1" w:unhideWhenUsed="1"/>
-    <w:lsdException w:name="Normal Table" w:semiHidden="1" w:unhideWhenUsed="1"/>
-    <w:lsdException w:name="annotation subject" w:semiHidden="1" w:unhideWhenUsed="1"/>
-    <w:lsdException w:name="No List" w:semiHidden="1" w:unhideWhenUsed="1"/>
-    <w:lsdException w:name="Outline List 1" w:semiHidden="1" w:unhideWhenUsed="1"/>
-    <w:lsdException w:name="Outline List 2" w:semiHidden="1" w:unhideWhenUsed="1"/>
-    <w:lsdException w:name="Outline List 3" w:semiHidden="1" w:unhideWhenUsed="1"/>
-    <w:lsdException w:name="Table Simple 1" w:semiHidden="1" w:unhideWhenUsed="1"/>
-    <w:lsdException w:name="Table Simple 2" w:semiHidden="1" w:unhideWhenUsed="1"/>
-    <w:lsdException w:name="Table Simple 3" w:semiHidden="1" w:unhideWhenUsed="1"/>
-    <w:lsdException w:name="Table Classic 1" w:semiHidden="1" w:unhideWhenUsed="1"/>
-    <w:lsdException w:name="Table Classic 2" w:semiHidden="1" w:unhideWhenUsed="1"/>
-    <w:lsdException w:name="Table Classic 3" w:semiHidden="1" w:unhideWhenUsed="1"/>
-    <w:lsdException w:name="Table Classic 4" w:semiHidden="1" w:unhideWhenUsed="1"/>
-    <w:lsdException w:name="Table Colorful 1" w:semiHidden="1" w:unhideWhenUsed="1"/>
-    <w:lsdException w:name="Table Colorful 2" w:semiHidden="1" w:unhideWhenUsed="1"/>
-    <w:lsdException w:name="Table Colorful 3" w:semiHidden="1" w:unhideWhenUsed="1"/>
-    <w:lsdException w:name="Table Columns 1" w:semiHidden="1" w:unhideWhenUsed="1"/>
-    <w:lsdException w:name="Table Columns 2" w:semiHidden="1" w:unhideWhenUsed="1"/>
-    <w:lsdException w:name="Table Columns 3" w:semiHidden="1" w:unhideWhenUsed="1"/>
-    <w:lsdException w:name="Table Columns 4" w:semiHidden="1" w:unhideWhenUsed="1"/>
-    <w:lsdException w:name="Table Columns 5" w:semiHidden="1" w:unhideWhenUsed="1"/>
-    <w:lsdException w:name="Table Grid 1" w:semiHidden="1" w:unhideWhenUsed="1"/>
-    <w:lsdException w:name="Table Grid 2" w:semiHidden="1" w:unhideWhenUsed="1"/>
-    <w:lsdException w:name="Table Grid 3" w:semiHidden="1" w:unhideWhenUsed="1"/>
-    <w:lsdException w:name="Table Grid 4" w:semiHidden="1" w:unhideWhenUsed="1"/>
-    <w:lsdException w:name="Table Grid 5" w:semiHidden="1" w:unhideWhenUsed="1"/>
-    <w:lsdException w:name="Table Grid 6" w:semiHidden="1" w:unhideWhenUsed="1"/>
-    <w:lsdException w:name="Table Grid 7" w:semiHidden="1" w:unhideWhenUsed="1"/>
-    <w:lsdException w:name="Table Grid 8" w:semiHidden="1" w:unhideWhenUsed="1"/>
-    <w:lsdException w:name="Table List 1" w:semiHidden="1" w:unhideWhenUsed="1"/>
-    <w:lsdException w:name="Table List 2" w:semiHidden="1" w:unhideWhenUsed="1"/>
-    <w:lsdException w:name="Table List 3" w:semiHidden="1" w:unhideWhenUsed="1"/>
-    <w:lsdException w:name="Table List 4" w:semiHidden="1" w:unhideWhenUsed="1"/>
-    <w:lsdException w:name="Table List 5" w:semiHidden="1" w:unhideWhenUsed="1"/>
-    <w:lsdException w:name="Table List 6" w:semiHidden="1" w:unhideWhenUsed="1"/>
-    <w:lsdException w:name="Table List 7" w:semiHidden="1" w:unhideWhenUsed="1"/>
-    <w:lsdException w:name="Table List 8" w:semiHidden="1" w:unhideWhenUsed="1"/>
-    <w:lsdException w:name="Table 3D effects 1" w:semiHidden="1" w:unhideWhenUsed="1"/>
-    <w:lsdException w:name="Table 3D effects 2" w:semiHidden="1" w:unhideWhenUsed="1"/>
-    <w:lsdException w:name="Table 3D effects 3" w:semiHidden="1" w:unhideWhenUsed="1"/>
-    <w:lsdException w:name="Table Contemporary" w:semiHidden="1" w:unhideWhenUsed="1"/>
-    <w:lsdException w:name="Table Elegant" w:semiHidden="1" w:unhideWhenUsed="1"/>
-    <w:lsdException w:name="Table Professional" w:semiHidden="1" w:unhideWhenUsed="1"/>
-    <w:lsdException w:name="Table Subtle 1" w:semiHidden="1" w:unhideWhenUsed="1"/>
-    <w:lsdException w:name="Table Subtle 2" w:semiHidden="1" w:unhideWhenUsed="1"/>
-    <w:lsdException w:name="Table Web 1" w:semiHidden="1" w:unhideWhenUsed="1"/>
-    <w:lsdException w:name="Table Web 2" w:semiHidden="1" w:unhideWhenUsed="1"/>
-    <w:lsdException w:name="Table Web 3" w:semiHidden="1" w:unhideWhenUsed="1"/>
-    <w:lsdException w:name="Balloon Text" w:semiHidden="1" w:unhideWhenUsed="1"/>
-    <w:lsdException w:name="Table Grid" w:uiPriority="59"/>
-    <w:lsdException w:name="Table Theme" w:semiHidden="1" w:unhideWhenUsed="1"/>
-    <w:lsdException w:name="Placeholder Text" w:semiHidden="1"/>
-    <w:lsdException w:name="No Spacing" w:uiPriority="1" w:qFormat="1"/>
-    <w:lsdException w:name="Light Shading" w:uiPriority="60"/>
-    <w:lsdException w:name="Light List" w:uiPriority="61"/>
-    <w:lsdException w:name="Light Grid" w:uiPriority="62"/>
-    <w:lsdException w:name="Medium Shading 1" w:uiPriority="63"/>
-    <w:lsdException w:name="Medium Shading 2" w:uiPriority="64"/>
-    <w:lsdException w:name="Medium List 1" w:uiPriority="65"/>
-    <w:lsdException w:name="Medium List 2" w:uiPriority="66"/>
-    <w:lsdException w:name="Medium Grid 1" w:uiPriority="67"/>
-    <w:lsdException w:name="Medium Grid 2" w:uiPriority="68"/>
-    <w:lsdException w:name="Medium Grid 3" w:uiPriority="69"/>
-    <w:lsdException w:name="Dark List" w:uiPriority="70"/>
-    <w:lsdException w:name="Colorful Shading" w:uiPriority="71"/>
-    <w:lsdException w:name="Colorful List" w:uiPriority="72"/>
-    <w:lsdException w:name="Colorful Grid" w:uiPriority="73"/>
-    <w:lsdException w:name="Light Shading Accent 1" w:uiPriority="60"/>
-    <w:lsdException w:name="Light List Accent 1" w:uiPriority="61"/>
-    <w:lsdException w:name="Light Grid Accent 1" w:uiPriority="62"/>
-    <w:lsdException w:name="Medium Shading 1 Accent 1" w:uiPriority="63"/>
-    <w:lsdException w:name="Medium Shading 2 Accent 1" w:uiPriority="64"/>
-    <w:lsdException w:name="Medium List 1 Accent 1" w:uiPriority="65"/>
-    <w:lsdException w:name="Revision" w:semiHidden="1"/>
-    <w:lsdException w:name="List Paragraph" w:uiPriority="34" w:qFormat="1"/>
-    <w:lsdException w:name="Quote" w:uiPriority="29" w:qFormat="1"/>
-    <w:lsdException w:name="Intense Quote" w:uiPriority="30" w:qFormat="1"/>
-    <w:lsdException w:name="Medium List 2 Accent 1" w:uiPriority="66"/>
-    <w:lsdException w:name="Medium Grid 1 Accent 1" w:uiPriority="67"/>
-    <w:lsdException w:name="Medium Grid 2 Accent 1" w:uiPriority="68"/>
-    <w:lsdException w:name="Medium Grid 3 Accent 1" w:uiPriority="69"/>
-    <w:lsdException w:name="Dark List Accent 1" w:uiPriority="70"/>
-    <w:lsdException w:name="Colorful Shading Accent 1" w:uiPriority="71"/>
-    <w:lsdException w:name="Colorful List Accent 1" w:uiPriority="72"/>
-    <w:lsdException w:name="Colorful Grid Accent 1" w:uiPriority="73"/>
-    <w:lsdException w:name="Light Shading Accent 2" w:uiPriority="60"/>
-    <w:lsdException w:name="Light List Accent 2" w:uiPriority="61"/>
-    <w:lsdException w:name="Light Grid Accent 2" w:uiPriority="62"/>
-    <w:lsdException w:name="Medium Shading 1 Accent 2" w:uiPriority="63"/>
-    <w:lsdException w:name="Medium Shading 2 Accent 2" w:uiPriority="64"/>
-    <w:lsdException w:name="Medium List 1 Accent 2" w:uiPriority="65"/>
-    <w:lsdException w:name="Medium List 2 Accent 2" w:uiPriority="66"/>
-    <w:lsdException w:name="Medium Grid 1 Accent 2" w:uiPriority="67"/>
-    <w:lsdException w:name="Medium Grid 2 Accent 2" w:uiPriority="68"/>
-    <w:lsdException w:name="Medium Grid 3 Accent 2" w:uiPriority="69"/>
-    <w:lsdException w:name="Dark List Accent 2" w:uiPriority="70"/>
-    <w:lsdException w:name="Colorful Shading Accent 2" w:uiPriority="71"/>
-    <w:lsdException w:name="Colorful List Accent 2" w:uiPriority="72"/>
-    <w:lsdException w:name="Colorful Grid Accent 2" w:uiPriority="73"/>
-    <w:lsdException w:name="Light Shading Accent 3" w:uiPriority="60"/>
-    <w:lsdException w:name="Light List Accent 3" w:uiPriority="61"/>
-    <w:lsdException w:name="Light Grid Accent 3" w:uiPriority="62"/>
-    <w:lsdException w:name="Medium Shading 1 Accent 3" w:uiPriority="63"/>
-    <w:lsdException w:name="Medium Shading 2 Accent 3" w:uiPriority="64"/>
-    <w:lsdException w:name="Medium List 1 Accent 3" w:uiPriority="65"/>
-    <w:lsdException w:name="Medium List 2 Accent 3" w:uiPriority="66"/>
-    <w:lsdException w:name="Medium Grid 1 Accent 3" w:uiPriority="67"/>
-    <w:lsdException w:name="Medium Grid 2 Accent 3" w:uiPriority="68"/>
-    <w:lsdException w:name="Medium Grid 3 Accent 3" w:uiPriority="69"/>
-    <w:lsdException w:name="Dark List Accent 3" w:uiPriority="70"/>
-    <w:lsdException w:name="Colorful Shading Accent 3" w:uiPriority="71"/>
-    <w:lsdException w:name="Colorful List Accent 3" w:uiPriority="72"/>
-    <w:lsdException w:name="Colorful Grid Accent 3" w:uiPriority="73"/>
-    <w:lsdException w:name="Light Shading Accent 4" w:uiPriority="60"/>
-    <w:lsdException w:name="Light List Accent 4" w:uiPriority="61"/>
-    <w:lsdException w:name="Light Grid Accent 4" w:uiPriority="62"/>
-    <w:lsdException w:name="Medium Shading 1 Accent 4" w:uiPriority="63"/>
-    <w:lsdException w:name="Medium Shading 2 Accent 4" w:uiPriority="64"/>
-    <w:lsdException w:name="Medium List 1 Accent 4" w:uiPriority="65"/>
-    <w:lsdException w:name="Medium List 2 Accent 4" w:uiPriority="66"/>
-    <w:lsdException w:name="Medium Grid 1 Accent 4" w:uiPriority="67"/>
-    <w:lsdException w:name="Medium Grid 2 Accent 4" w:uiPriority="68"/>
-    <w:lsdException w:name="Medium Grid 3 Accent 4" w:uiPriority="69"/>
-    <w:lsdException w:name="Dark List Accent 4" w:uiPriority="70"/>
-    <w:lsdException w:name="Colorful Shading Accent 4" w:uiPriority="71"/>
-    <w:lsdException w:name="Colorful List Accent 4" w:uiPriority="72"/>
-    <w:lsdException w:name="Colorful Grid Accent 4" w:uiPriority="73"/>
-    <w:lsdException w:name="Light Shading Accent 5" w:uiPriority="60"/>
-    <w:lsdException w:name="Light List Accent 5" w:uiPriority="61"/>
-    <w:lsdException w:name="Light Grid Accent 5" w:uiPriority="62"/>
-    <w:lsdException w:name="Medium Shading 1 Accent 5" w:uiPriority="63"/>
-    <w:lsdException w:name="Medium Shading 2 Accent 5" w:uiPriority="64"/>
-    <w:lsdException w:name="Medium List 1 Accent 5" w:uiPriority="65"/>
-    <w:lsdException w:name="Medium List 2 Accent 5" w:uiPriority="66"/>
-    <w:lsdException w:name="Medium Grid 1 Accent 5" w:uiPriority="67"/>
-    <w:lsdException w:name="Medium Grid 2 Accent 5" w:uiPriority="68"/>
-    <w:lsdException w:name="Medium Grid 3 Accent 5" w:uiPriority="69"/>
-    <w:lsdException w:name="Dark List Accent 5" w:uiPriority="70"/>
-    <w:lsdException w:name="Colorful Shading Accent 5" w:uiPriority="71"/>
-    <w:lsdException w:name="Colorful List Accent 5" w:uiPriority="72"/>
-    <w:lsdException w:name="Colorful Grid Accent 5" w:uiPriority="73"/>
-    <w:lsdException w:name="Light Shading Accent 6" w:uiPriority="60"/>
-    <w:lsdException w:name="Light List Accent 6" w:uiPriority="61"/>
-    <w:lsdException w:name="Light Grid Accent 6" w:uiPriority="62"/>
-    <w:lsdException w:name="Medium Shading 1 Accent 6" w:uiPriority="63"/>
-    <w:lsdException w:name="Medium Shading 2 Accent 6" w:uiPriority="64"/>
-    <w:lsdException w:name="Medium List 1 Accent 6" w:uiPriority="65"/>
-    <w:lsdException w:name="Medium List 2 Accent 6" w:uiPriority="66"/>
-    <w:lsdException w:name="Medium Grid 1 Accent 6" w:uiPriority="67"/>
-    <w:lsdException w:name="Medium Grid 2 Accent 6" w:uiPriority="68"/>
-    <w:lsdException w:name="Medium Grid 3 Accent 6" w:uiPriority="69"/>
-    <w:lsdException w:name="Dark List Accent 6" w:uiPriority="70"/>
-    <w:lsdException w:name="Colorful Shading Accent 6" w:uiPriority="71"/>
-    <w:lsdException w:name="Colorful List Accent 6" w:uiPriority="72"/>
-    <w:lsdException w:name="Colorful Grid Accent 6" w:uiPriority="73"/>
-    <w:lsdException w:name="Subtle Emphasis" w:uiPriority="19" w:qFormat="1"/>
-    <w:lsdException w:name="Intense Emphasis" w:uiPriority="21" w:qFormat="1"/>
-    <w:lsdException w:name="Subtle Reference" w:uiPriority="31" w:qFormat="1"/>
-    <w:lsdException w:name="Intense Reference" w:uiPriority="32" w:qFormat="1"/>
-    <w:lsdException w:name="Book Title" w:uiPriority="33" w:qFormat="1"/>
-    <w:lsdException w:name="Bibliography" w:semiHidden="1" w:uiPriority="37" w:unhideWhenUsed="1"/>
-    <w:lsdException w:name="TOC Heading" w:semiHidden="1" w:uiPriority="39" w:unhideWhenUsed="1" w:qFormat="1"/>
-    <w:lsdException w:name="Plain Table 1" w:uiPriority="41"/>
-    <w:lsdException w:name="Plain Table 2" w:uiPriority="42"/>
-    <w:lsdException w:name="Plain Table 3" w:uiPriority="43"/>
-    <w:lsdException w:name="Plain Table 4" w:uiPriority="44"/>
-    <w:lsdException w:name="Plain Table 5" w:uiPriority="45"/>
-    <w:lsdException w:name="Grid Table Light" w:uiPriority="40"/>
-    <w:lsdException w:name="Grid Table 1 Light" w:uiPriority="46"/>
-    <w:lsdException w:name="Grid Table 2" w:uiPriority="47"/>
-    <w:lsdException w:name="Grid Table 3" w:uiPriority="48"/>
-    <w:lsdException w:name="Grid Table 4" w:uiPriority="49"/>
-    <w:lsdException w:name="Grid Table 5 Dark" w:uiPriority="50"/>
-    <w:lsdException w:name="Grid Table 6 Colorful" w:uiPriority="51"/>
-    <w:lsdException w:name="Grid Table 7 Colorful" w:uiPriority="52"/>
-    <w:lsdException w:name="Grid Table 1 Light Accent 1" w:uiPriority="46"/>
-    <w:lsdException w:name="Grid Table 2 Accent 1" w:uiPriority="47"/>
-    <w:lsdException w:name="Grid Table 3 Accent 1" w:uiPriority="48"/>
-    <w:lsdException w:name="Grid Table 4 Accent 1" w:uiPriority="49"/>
-    <w:lsdException w:name="Grid Table 5 Dark Accent 1" w:uiPriority="50"/>
-    <w:lsdException w:name="Grid Table 6 Colorful Accent 1" w:uiPriority="51"/>
-    <w:lsdException w:name="Grid Table 7 Colorful Accent 1" w:uiPriority="52"/>
-    <w:lsdException w:name="Grid Table 1 Light Accent 2" w:uiPriority="46"/>
-    <w:lsdException w:name="Grid Table 2 Accent 2" w:uiPriority="47"/>
-    <w:lsdException w:name="Grid Table 3 Accent 2" w:uiPriority="48"/>
-    <w:lsdException w:name="Grid Table 4 Accent 2" w:uiPriority="49"/>
-    <w:lsdException w:name="Grid Table 5 Dark Accent 2" w:uiPriority="50"/>
-    <w:lsdException w:name="Grid Table 6 Colorful Accent 2" w:uiPriority="51"/>
-    <w:lsdException w:name="Grid Table 7 Colorful Accent 2" w:uiPriority="52"/>
-    <w:lsdException w:name="Grid Table 1 Light Accent 3" w:uiPriority="46"/>
-    <w:lsdException w:name="Grid Table 2 Accent 3" w:uiPriority="47"/>
-    <w:lsdException w:name="Grid Table 3 Accent 3" w:uiPriority="48"/>
-    <w:lsdException w:name="Grid Table 4 Accent 3" w:uiPriority="49"/>
-    <w:lsdException w:name="Grid Table 5 Dark Accent 3" w:uiPriority="50"/>
-    <w:lsdException w:name="Grid Table 6 Colorful Accent 3" w:uiPriority="51"/>
-    <w:lsdException w:name="Grid Table 7 Colorful Accent 3" w:uiPriority="52"/>
-    <w:lsdException w:name="Grid Table 1 Light Accent 4" w:uiPriority="46"/>
-    <w:lsdException w:name="Grid Table 2 Accent 4" w:uiPriority="47"/>
-    <w:lsdException w:name="Grid Table 3 Accent 4" w:uiPriority="48"/>
-    <w:lsdException w:name="Grid Table 4 Accent 4" w:uiPriority="49"/>
-    <w:lsdException w:name="Grid Table 5 Dark Accent 4" w:uiPriority="50"/>
-    <w:lsdException w:name="Grid Table 6 Colorful Accent 4" w:uiPriority="51"/>
-    <w:lsdException w:name="Grid Table 7 Colorful Accent 4" w:uiPriority="52"/>
-    <w:lsdException w:name="Grid Table 1 Light Accent 5" w:uiPriority="46"/>
-    <w:lsdException w:name="Grid Table 2 Accent 5" w:uiPriority="47"/>
-    <w:lsdException w:name="Grid Table 3 Accent 5" w:uiPriority="48"/>
-    <w:lsdException w:name="Grid Table 4 Accent 5" w:uiPriority="49"/>
-    <w:lsdException w:name="Grid Table 5 Dark Accent 5" w:uiPriority="50"/>
-    <w:lsdException w:name="Grid Table 6 Colorful Accent 5" w:uiPriority="51"/>
-    <w:lsdException w:name="Grid Table 7 Colorful Accent 5" w:uiPriority="52"/>
-    <w:lsdException w:name="Grid Table 1 Light Accent 6" w:uiPriority="46"/>
-    <w:lsdException w:name="Grid Table 2 Accent 6" w:uiPriority="47"/>
-    <w:lsdException w:name="Grid Table 3 Accent 6" w:uiPriority="48"/>
-    <w:lsdException w:name="Grid Table 4 Accent 6" w:uiPriority="49"/>
-    <w:lsdException w:name="Grid Table 5 Dark Accent 6" w:uiPriority="50"/>
-    <w:lsdException w:name="Grid Table 6 Colorful Accent 6" w:uiPriority="51"/>
-    <w:lsdException w:name="Grid Table 7 Colorful Accent 6" w:uiPriority="52"/>
-    <w:lsdException w:name="List Table 1 Light" w:uiPriority="46"/>
-    <w:lsdException w:name="List Table 2" w:uiPriority="47"/>
-    <w:lsdException w:name="List Table 3" w:uiPriority="48"/>
-    <w:lsdException w:name="List Table 4" w:uiPriority="49"/>
-    <w:lsdException w:name="List Table 5 Dark" w:uiPriority="50"/>
-    <w:lsdException w:name="List Table 6 Colorful" w:uiPriority="51"/>
-    <w:lsdException w:name="List Table 7 Colorful" w:uiPriority="52"/>
-    <w:lsdException w:name="List Table 1 Light Accent 1" w:uiPriority="46"/>
-    <w:lsdException w:name="List Table 2 Accent 1" w:uiPriority="47"/>
-    <w:lsdException w:name="List Table 3 Accent 1" w:uiPriority="48"/>
-    <w:lsdException w:name="List Table 4 Accent 1" w:uiPriority="49"/>
-    <w:lsdException w:name="List Table 5 Dark Accent 1" w:uiPriority="50"/>
-    <w:lsdException w:name="List Table 6 Colorful Accent 1" w:uiPriority="51"/>
-    <w:lsdException w:name="List Table 7 Colorful Accent 1" w:uiPriority="52"/>
-    <w:lsdException w:name="List Table 1 Light Accent 2" w:uiPriority="46"/>
-    <w:lsdException w:name="List Table 2 Accent 2" w:uiPriority="47"/>
-    <w:lsdException w:name="List Table 3 Accent 2" w:uiPriority="48"/>
-    <w:lsdException w:name="List Table 4 Accent 2" w:uiPriority="49"/>
-    <w:lsdException w:name="List Table 5 Dark Accent 2" w:uiPriority="50"/>
-    <w:lsdException w:name="List Table 6 Colorful Accent 2" w:uiPriority="51"/>
-    <w:lsdException w:name="List Table 7 Colorful Accent 2" w:uiPriority="52"/>
-    <w:lsdException w:name="List Table 1 Light Accent 3" w:uiPriority="46"/>
-    <w:lsdException w:name="List Table 2 Accent 3" w:uiPriority="47"/>
-    <w:lsdException w:name="List Table 3 Accent 3" w:uiPriority="48"/>
-    <w:lsdException w:name="List Table 4 Accent 3" w:uiPriority="49"/>
-    <w:lsdException w:name="List Table 5 Dark Accent 3" w:uiPriority="50"/>
-    <w:lsdException w:name="List Table 6 Colorful Accent 3" w:uiPriority="51"/>
-    <w:lsdException w:name="List Table 7 Colorful Accent 3" w:uiPriority="52"/>
-    <w:lsdException w:name="List Table 1 Light Accent 4" w:uiPriority="46"/>
-    <w:lsdException w:name="List Table 2 Accent 4" w:uiPriority="47"/>
-    <w:lsdException w:name="List Table 3 Accent 4" w:uiPriority="48"/>
-    <w:lsdException w:name="List Table 4 Accent 4" w:uiPriority="49"/>
-    <w:lsdException w:name="List Table 5 Dark Accent 4" w:uiPriority="50"/>
-    <w:lsdException w:name="List Table 6 Colorful Accent 4" w:uiPriority="51"/>
-    <w:lsdException w:name="List Table 7 Colorful Accent 4" w:uiPriority="52"/>
-    <w:lsdException w:name="List Table 1 Light Accent 5" w:uiPriority="46"/>
-    <w:lsdException w:name="List Table 2 Accent 5" w:uiPriority="47"/>
-    <w:lsdException w:name="List Table 3 Accent 5" w:uiPriority="48"/>
-    <w:lsdException w:name="List Table 4 Accent 5" w:uiPriority="49"/>
-    <w:lsdException w:name="List Table 5 Dark Accent 5" w:uiPriority="50"/>
-    <w:lsdException w:name="List Table 6 Colorful Accent 5" w:uiPriority="51"/>
-    <w:lsdException w:name="List Table 7 Colorful Accent 5" w:uiPriority="52"/>
-    <w:lsdException w:name="List Table 1 Light Accent 6" w:uiPriority="46"/>
-    <w:lsdException w:name="List Table 2 Accent 6" w:uiPriority="47"/>
-    <w:lsdException w:name="List Table 3 Accent 6" w:uiPriority="48"/>
-    <w:lsdException w:name="List Table 4 Accent 6" w:uiPriority="49"/>
-    <w:lsdException w:name="List Table 5 Dark Accent 6" w:uiPriority="50"/>
-    <w:lsdException w:name="List Table 6 Colorful Accent 6" w:uiPriority="51"/>
-    <w:lsdException w:name="List Table 7 Colorful Accent 6" w:uiPriority="52"/>
-    <w:lsdException w:name="Mention" w:semiHidden="1" w:unhideWhenUsed="1"/>
-    <w:lsdException w:name="Smart Hyperlink" w:semiHidden="1" w:unhideWhenUsed="1"/>
-    <w:lsdException w:name="Hashtag" w:semiHidden="1" w:unhideWhenUsed="1"/>
-    <w:lsdException w:name="Unresolved Mention" w:semiHidden="1" w:unhideWhenUsed="1"/>
+  <w:latentStyles w:defLockedState="0" w:defUIPriority="99" w:defSemiHidden="1" w:defUnhideWhenUsed="1" w:defQFormat="0" w:count="267">
+    <w:lsdException w:name="Normal" w:semiHidden="0" w:uiPriority="0" w:unhideWhenUsed="0" w:qFormat="1"/>
+    <w:lsdException w:name="heading 1" w:semiHidden="0" w:uiPriority="9" w:unhideWhenUsed="0" w:qFormat="1"/>
+    <w:lsdException w:name="heading 2" w:uiPriority="9" w:qFormat="1"/>
+    <w:lsdException w:name="heading 3" w:uiPriority="9" w:qFormat="1"/>
+    <w:lsdException w:name="heading 4" w:uiPriority="9" w:qFormat="1"/>
+    <w:lsdException w:name="heading 5" w:uiPriority="9" w:qFormat="1"/>
+    <w:lsdException w:name="heading 6" w:uiPriority="9" w:qFormat="1"/>
+    <w:lsdException w:name="heading 7" w:uiPriority="9" w:qFormat="1"/>
+    <w:lsdException w:name="heading 8" w:uiPriority="9" w:qFormat="1"/>
+    <w:lsdException w:name="heading 9" w:uiPriority="9" w:qFormat="1"/>
+    <w:lsdException w:name="toc 1" w:uiPriority="39"/>
+    <w:lsdException w:name="toc 2" w:uiPriority="39"/>
+    <w:lsdException w:name="toc 3" w:uiPriority="39"/>
+    <w:lsdException w:name="toc 4" w:uiPriority="39"/>
+    <w:lsdException w:name="toc 5" w:uiPriority="39"/>
+    <w:lsdException w:name="toc 6" w:uiPriority="39"/>
+    <w:lsdException w:name="toc 7" w:uiPriority="39"/>
+    <w:lsdException w:name="toc 8" w:uiPriority="39"/>
+    <w:lsdException w:name="toc 9" w:uiPriority="39"/>
+    <w:lsdException w:name="caption" w:uiPriority="35" w:qFormat="1"/>
+    <w:lsdException w:name="Title" w:semiHidden="0" w:uiPriority="10" w:unhideWhenUsed="0" w:qFormat="1"/>
+    <w:lsdException w:name="Default Paragraph Font" w:uiPriority="1"/>
+    <w:lsdException w:name="Subtitle" w:semiHidden="0" w:uiPriority="11" w:unhideWhenUsed="0" w:qFormat="1"/>
+    <w:lsdException w:name="Strong" w:semiHidden="0" w:uiPriority="22" w:unhideWhenUsed="0" w:qFormat="1"/>
+    <w:lsdException w:name="Emphasis" w:semiHidden="0" w:uiPriority="20" w:unhideWhenUsed="0" w:qFormat="1"/>
+    <w:lsdException w:name="Table Grid" w:semiHidden="0" w:uiPriority="59" w:unhideWhenUsed="0"/>
+    <w:lsdException w:name="Placeholder Text" w:unhideWhenUsed="0"/>
+    <w:lsdException w:name="No Spacing" w:semiHidden="0" w:uiPriority="1" w:unhideWhenUsed="0" w:qFormat="1"/>
+    <w:lsdException w:name="Light Shading" w:semiHidden="0" w:uiPriority="60" w:unhideWhenUsed="0"/>
+    <w:lsdException w:name="Light List" w:semiHidden="0" w:uiPriority="61" w:unhideWhenUsed="0"/>
+    <w:lsdException w:name="Light Grid" w:semiHidden="0" w:uiPriority="62" w:unhideWhenUsed="0"/>
+    <w:lsdException w:name="Medium Shading 1" w:semiHidden="0" w:uiPriority="63" w:unhideWhenUsed="0"/>
+    <w:lsdException w:name="Medium Shading 2" w:semiHidden="0" w:uiPriority="64" w:unhideWhenUsed="0"/>
+    <w:lsdException w:name="Medium List 1" w:semiHidden="0" w:uiPriority="65" w:unhideWhenUsed="0"/>
+    <w:lsdException w:name="Medium List 2" w:semiHidden="0" w:uiPriority="66" w:unhideWhenUsed="0"/>
+    <w:lsdException w:name="Medium Grid 1" w:semiHidden="0" w:uiPriority="67" w:unhideWhenUsed="0"/>
+    <w:lsdException w:name="Medium Grid 2" w:semiHidden="0" w:uiPriority="68" w:unhideWhenUsed="0"/>
+    <w:lsdException w:name="Medium Grid 3" w:semiHidden="0" w:uiPriority="69" w:unhideWhenUsed="0"/>
+    <w:lsdException w:name="Dark List" w:semiHidden="0" w:uiPriority="70" w:unhideWhenUsed="0"/>
+    <w:lsdException w:name="Colorful Shading" w:semiHidden="0" w:uiPriority="71" w:unhideWhenUsed="0"/>
+    <w:lsdException w:name="Colorful List" w:semiHidden="0" w:uiPriority="72" w:unhideWhenUsed="0"/>
+    <w:lsdException w:name="Colorful Grid" w:semiHidden="0" w:uiPriority="73" w:unhideWhenUsed="0"/>
+    <w:lsdException w:name="Light Shading Accent 1" w:semiHidden="0" w:uiPriority="60" w:unhideWhenUsed="0"/>
+    <w:lsdException w:name="Light List Accent 1" w:semiHidden="0" w:uiPriority="61" w:unhideWhenUsed="0"/>
+    <w:lsdException w:name="Light Grid Accent 1" w:semiHidden="0" w:uiPriority="62" w:unhideWhenUsed="0"/>
+    <w:lsdException w:name="Medium Shading 1 Accent 1" w:semiHidden="0" w:uiPriority="63" w:unhideWhenUsed="0"/>
+    <w:lsdException w:name="Medium Shading 2 Accent 1" w:semiHidden="0" w:uiPriority="64" w:unhideWhenUsed="0"/>
+    <w:lsdException w:name="Medium List 1 Accent 1" w:semiHidden="0" w:uiPriority="65" w:unhideWhenUsed="0"/>
+    <w:lsdException w:name="Revision" w:unhideWhenUsed="0"/>
+    <w:lsdException w:name="List Paragraph" w:semiHidden="0" w:uiPriority="34" w:unhideWhenUsed="0" w:qFormat="1"/>
+    <w:lsdException w:name="Quote" w:semiHidden="0" w:uiPriority="29" w:unhideWhenUsed="0" w:qFormat="1"/>
+    <w:lsdException w:name="Intense Quote" w:semiHidden="0" w:uiPriority="30" w:unhideWhenUsed="0" w:qFormat="1"/>
+    <w:lsdException w:name="Medium List 2 Accent 1" w:semiHidden="0" w:uiPriority="66" w:unhideWhenUsed="0"/>
+    <w:lsdException w:name="Medium Grid 1 Accent 1" w:semiHidden="0" w:uiPriority="67" w:unhideWhenUsed="0"/>
+    <w:lsdException w:name="Medium Grid 2 Accent 1" w:semiHidden="0" w:uiPriority="68" w:unhideWhenUsed="0"/>
+    <w:lsdException w:name="Medium Grid 3 Accent 1" w:semiHidden="0" w:uiPriority="69" w:unhideWhenUsed="0"/>
+    <w:lsdException w:name="Dark List Accent 1" w:semiHidden="0" w:uiPriority="70" w:unhideWhenUsed="0"/>
+    <w:lsdException w:name="Colorful Shading Accent 1" w:semiHidden="0" w:uiPriority="71" w:unhideWhenUsed="0"/>
+    <w:lsdException w:name="Colorful List Accent 1" w:semiHidden="0" w:uiPriority="72" w:unhideWhenUsed="0"/>
+    <w:lsdException w:name="Colorful Grid Accent 1" w:semiHidden="0" w:uiPriority="73" w:unhideWhenUsed="0"/>
+    <w:lsdException w:name="Light Shading Accent 2" w:semiHidden="0" w:uiPriority="60" w:unhideWhenUsed="0"/>
+    <w:lsdException w:name="Light List Accent 2" w:semiHidden="0" w:uiPriority="61" w:unhideWhenUsed="0"/>
+    <w:lsdException w:name="Light Grid Accent 2" w:semiHidden="0" w:uiPriority="62" w:unhideWhenUsed="0"/>
+    <w:lsdException w:name="Medium Shading 1 Accent 2" w:semiHidden="0" w:uiPriority="63" w:unhideWhenUsed="0"/>
+    <w:lsdException w:name="Medium Shading 2 Accent 2" w:semiHidden="0" w:uiPriority="64" w:unhideWhenUsed="0"/>
+    <w:lsdException w:name="Medium List 1 Accent 2" w:semiHidden="0" w:uiPriority="65" w:unhideWhenUsed="0"/>
+    <w:lsdException w:name="Medium List 2 Accent 2" w:semiHidden="0" w:uiPriority="66" w:unhideWhenUsed="0"/>
+    <w:lsdException w:name="Medium Grid 1 Accent 2" w:semiHidden="0" w:uiPriority="67" w:unhideWhenUsed="0"/>
+    <w:lsdException w:name="Medium Grid 2 Accent 2" w:semiHidden="0" w:uiPriority="68" w:unhideWhenUsed="0"/>
+    <w:lsdException w:name="Medium Grid 3 Accent 2" w:semiHidden="0" w:uiPriority="69" w:unhideWhenUsed="0"/>
+    <w:lsdException w:name="Dark List Accent 2" w:semiHidden="0" w:uiPriority="70" w:unhideWhenUsed="0"/>
+    <w:lsdException w:name="Colorful Shading Accent 2" w:semiHidden="0" w:uiPriority="71" w:unhideWhenUsed="0"/>
+    <w:lsdException w:name="Colorful List Accent 2" w:semiHidden="0" w:uiPriority="72" w:unhideWhenUsed="0"/>
+    <w:lsdException w:name="Colorful Grid Accent 2" w:semiHidden="0" w:uiPriority="73" w:unhideWhenUsed="0"/>
+    <w:lsdException w:name="Light Shading Accent 3" w:semiHidden="0" w:uiPriority="60" w:unhideWhenUsed="0"/>
+    <w:lsdException w:name="Light List Accent 3" w:semiHidden="0" w:uiPriority="61" w:unhideWhenUsed="0"/>
+    <w:lsdException w:name="Light Grid Accent 3" w:semiHidden="0" w:uiPriority="62" w:unhideWhenUsed="0"/>
+    <w:lsdException w:name="Medium Shading 1 Accent 3" w:semiHidden="0" w:uiPriority="63" w:unhideWhenUsed="0"/>
+    <w:lsdException w:name="Medium Shading 2 Accent 3" w:semiHidden="0" w:uiPriority="64" w:unhideWhenUsed="0"/>
+    <w:lsdException w:name="Medium List 1 Accent 3" w:semiHidden="0" w:uiPriority="65" w:unhideWhenUsed="0"/>
+    <w:lsdException w:name="Medium List 2 Accent 3" w:semiHidden="0" w:uiPriority="66" w:unhideWhenUsed="0"/>
+    <w:lsdException w:name="Medium Grid 1 Accent 3" w:semiHidden="0" w:uiPriority="67" w:unhideWhenUsed="0"/>
+    <w:lsdException w:name="Medium Grid 2 Accent 3" w:semiHidden="0" w:uiPriority="68" w:unhideWhenUsed="0"/>
+    <w:lsdException w:name="Medium Grid 3 Accent 3" w:semiHidden="0" w:uiPriority="69" w:unhideWhenUsed="0"/>
+    <w:lsdException w:name="Dark List Accent 3" w:semiHidden="0" w:uiPriority="70" w:unhideWhenUsed="0"/>
+    <w:lsdException w:name="Colorful Shading Accent 3" w:semiHidden="0" w:uiPriority="71" w:unhideWhenUsed="0"/>
+    <w:lsdException w:name="Colorful List Accent 3" w:semiHidden="0" w:uiPriority="72" w:unhideWhenUsed="0"/>
+    <w:lsdException w:name="Colorful Grid Accent 3" w:semiHidden="0" w:uiPriority="73" w:unhideWhenUsed="0"/>
+    <w:lsdException w:name="Light Shading Accent 4" w:semiHidden="0" w:uiPriority="60" w:unhideWhenUsed="0"/>
+    <w:lsdException w:name="Light List Accent 4" w:semiHidden="0" w:uiPriority="61" w:unhideWhenUsed="0"/>
+    <w:lsdException w:name="Light Grid Accent 4" w:semiHidden="0" w:uiPriority="62" w:unhideWhenUsed="0"/>
+    <w:lsdException w:name="Medium Shading 1 Accent 4" w:semiHidden="0" w:uiPriority="63" w:unhideWhenUsed="0"/>
+    <w:lsdException w:name="Medium Shading 2 Accent 4" w:semiHidden="0" w:uiPriority="64" w:unhideWhenUsed="0"/>
+    <w:lsdException w:name="Medium List 1 Accent 4" w:semiHidden="0" w:uiPriority="65" w:unhideWhenUsed="0"/>
+    <w:lsdException w:name="Medium List 2 Accent 4" w:semiHidden="0" w:uiPriority="66" w:unhideWhenUsed="0"/>
+    <w:lsdException w:name="Medium Grid 1 Accent 4" w:semiHidden="0" w:uiPriority="67" w:unhideWhenUsed="0"/>
+    <w:lsdException w:name="Medium Grid 2 Accent 4" w:semiHidden="0" w:uiPriority="68" w:unhideWhenUsed="0"/>
+    <w:lsdException w:name="Medium Grid 3 Accent 4" w:semiHidden="0" w:uiPriority="69" w:unhideWhenUsed="0"/>
+    <w:lsdException w:name="Dark List Accent 4" w:semiHidden="0" w:uiPriority="70" w:unhideWhenUsed="0"/>
+    <w:lsdException w:name="Colorful Shading Accent 4" w:semiHidden="0" w:uiPriority="71" w:unhideWhenUsed="0"/>
+    <w:lsdException w:name="Colorful List Accent 4" w:semiHidden="0" w:uiPriority="72" w:unhideWhenUsed="0"/>
+    <w:lsdException w:name="Colorful Grid Accent 4" w:semiHidden="0" w:uiPriority="73" w:unhideWhenUsed="0"/>
+    <w:lsdException w:name="Light Shading Accent 5" w:semiHidden="0" w:uiPriority="60" w:unhideWhenUsed="0"/>
+    <w:lsdException w:name="Light List Accent 5" w:semiHidden="0" w:uiPriority="61" w:unhideWhenUsed="0"/>
+    <w:lsdException w:name="Light Grid Accent 5" w:semiHidden="0" w:uiPriority="62" w:unhideWhenUsed="0"/>
+    <w:lsdException w:name="Medium Shading 1 Accent 5" w:semiHidden="0" w:uiPriority="63" w:unhideWhenUsed="0"/>
+    <w:lsdException w:name="Medium Shading 2 Accent 5" w:semiHidden="0" w:uiPriority="64" w:unhideWhenUsed="0"/>
+    <w:lsdException w:name="Medium List 1 Accent 5" w:semiHidden="0" w:uiPriority="65" w:unhideWhenUsed="0"/>
+    <w:lsdException w:name="Medium List 2 Accent 5" w:semiHidden="0" w:uiPriority="66" w:unhideWhenUsed="0"/>
+    <w:lsdException w:name="Medium Grid 1 Accent 5" w:semiHidden="0" w:uiPriority="67" w:unhideWhenUsed="0"/>
+    <w:lsdException w:name="Medium Grid 2 Accent 5" w:semiHidden="0" w:uiPriority="68" w:unhideWhenUsed="0"/>
+    <w:lsdException w:name="Medium Grid 3 Accent 5" w:semiHidden="0" w:uiPriority="69" w:unhideWhenUsed="0"/>
+    <w:lsdException w:name="Dark List Accent 5" w:semiHidden="0" w:uiPriority="70" w:unhideWhenUsed="0"/>
+    <w:lsdException w:name="Colorful Shading Accent 5" w:semiHidden="0" w:uiPriority="71" w:unhideWhenUsed="0"/>
+    <w:lsdException w:name="Colorful List Accent 5" w:semiHidden="0" w:uiPriority="72" w:unhideWhenUsed="0"/>
+    <w:lsdException w:name="Colorful Grid Accent 5" w:semiHidden="0" w:uiPriority="73" w:unhideWhenUsed="0"/>
+    <w:lsdException w:name="Light Shading Accent 6" w:semiHidden="0" w:uiPriority="60" w:unhideWhenUsed="0"/>
+    <w:lsdException w:name="Light List Accent 6" w:semiHidden="0" w:uiPriority="61" w:unhideWhenUsed="0"/>
+    <w:lsdException w:name="Light Grid Accent 6" w:semiHidden="0" w:uiPriority="62" w:unhideWhenUsed="0"/>
+    <w:lsdException w:name="Medium Shading 1 Accent 6" w:semiHidden="0" w:uiPriority="63" w:unhideWhenUsed="0"/>
+    <w:lsdException w:name="Medium Shading 2 Accent 6" w:semiHidden="0" w:uiPriority="64" w:unhideWhenUsed="0"/>
+    <w:lsdException w:name="Medium List 1 Accent 6" w:semiHidden="0" w:uiPriority="65" w:unhideWhenUsed="0"/>
+    <w:lsdException w:name="Medium List 2 Accent 6" w:semiHidden="0" w:uiPriority="66" w:unhideWhenUsed="0"/>
+    <w:lsdException w:name="Medium Grid 1 Accent 6" w:semiHidden="0" w:uiPriority="67" w:unhideWhenUsed="0"/>
+    <w:lsdException w:name="Medium Grid 2 Accent 6" w:semiHidden="0" w:uiPriority="68" w:unhideWhenUsed="0"/>
+    <w:lsdException w:name="Medium Grid 3 Accent 6" w:semiHidden="0" w:uiPriority="69" w:unhideWhenUsed="0"/>
+    <w:lsdException w:name="Dark List Accent 6" w:semiHidden="0" w:uiPriority="70" w:unhideWhenUsed="0"/>
+    <w:lsdException w:name="Colorful Shading Accent 6" w:semiHidden="0" w:uiPriority="71" w:unhideWhenUsed="0"/>
+    <w:lsdException w:name="Colorful List Accent 6" w:semiHidden="0" w:uiPriority="72" w:unhideWhenUsed="0"/>
+    <w:lsdException w:name="Colorful Grid Accent 6" w:semiHidden="0" w:uiPriority="73" w:unhideWhenUsed="0"/>
+    <w:lsdException w:name="Subtle Emphasis" w:semiHidden="0" w:uiPriority="19" w:unhideWhenUsed="0" w:qFormat="1"/>
+    <w:lsdException w:name="Intense Emphasis" w:semiHidden="0" w:uiPriority="21" w:unhideWhenUsed="0" w:qFormat="1"/>
+    <w:lsdException w:name="Subtle Reference" w:semiHidden="0" w:uiPriority="31" w:unhideWhenUsed="0" w:qFormat="1"/>
+    <w:lsdException w:name="Intense Reference" w:semiHidden="0" w:uiPriority="32" w:unhideWhenUsed="0" w:qFormat="1"/>
+    <w:lsdException w:name="Book Title" w:semiHidden="0" w:uiPriority="33" w:unhideWhenUsed="0" w:qFormat="1"/>
+    <w:lsdException w:name="Bibliography" w:uiPriority="37"/>
+    <w:lsdException w:name="TOC Heading" w:uiPriority="39" w:qFormat="1"/>
   </w:latentStyles>
   <w:style w:type="paragraph" w:default="1" w:styleId="Normal">
     <w:name w:val="Normal"/>
     <w:qFormat/>
   </w:style>
-  <w:style w:type="paragraph" w:styleId="Heading1">
+  <w:style w:type="paragraph" w:styleId="Ttulo1">
     <w:name w:val="heading 1"/>
     <w:basedOn w:val="Normal"/>
     <w:next w:val="Normal"/>
-    <w:link w:val="Heading1Char"/>
+    <w:link w:val="Ttulo1Car"/>
     <w:uiPriority w:val="9"/>
     <w:qFormat/>
     <w:rsid w:val="006D4C04"/>
@@ -3579,11 +3829,11 @@
       <w:szCs w:val="32"/>
     </w:rPr>
   </w:style>
-  <w:style w:type="paragraph" w:styleId="Heading2">
+  <w:style w:type="paragraph" w:styleId="Ttulo2">
     <w:name w:val="heading 2"/>
     <w:basedOn w:val="Normal"/>
     <w:next w:val="Normal"/>
-    <w:link w:val="Heading2Char"/>
+    <w:link w:val="Ttulo2Car"/>
     <w:uiPriority w:val="9"/>
     <w:unhideWhenUsed/>
     <w:qFormat/>
@@ -3601,13 +3851,13 @@
       <w:szCs w:val="26"/>
     </w:rPr>
   </w:style>
-  <w:style w:type="character" w:default="1" w:styleId="DefaultParagraphFont">
+  <w:style w:type="character" w:default="1" w:styleId="Fuentedeprrafopredeter">
     <w:name w:val="Default Paragraph Font"/>
     <w:uiPriority w:val="1"/>
     <w:semiHidden/>
     <w:unhideWhenUsed/>
   </w:style>
-  <w:style w:type="table" w:default="1" w:styleId="TableNormal">
+  <w:style w:type="table" w:default="1" w:styleId="Tablanormal">
     <w:name w:val="Normal Table"/>
     <w:uiPriority w:val="99"/>
     <w:semiHidden/>
@@ -3622,13 +3872,13 @@
       </w:tblCellMar>
     </w:tblPr>
   </w:style>
-  <w:style w:type="numbering" w:default="1" w:styleId="NoList">
+  <w:style w:type="numbering" w:default="1" w:styleId="Sinlista">
     <w:name w:val="No List"/>
     <w:uiPriority w:val="99"/>
     <w:semiHidden/>
     <w:unhideWhenUsed/>
   </w:style>
-  <w:style w:type="paragraph" w:styleId="ListParagraph">
+  <w:style w:type="paragraph" w:styleId="Prrafodelista">
     <w:name w:val="List Paragraph"/>
     <w:basedOn w:val="Normal"/>
     <w:uiPriority w:val="34"/>
@@ -3639,9 +3889,9 @@
       <w:contextualSpacing/>
     </w:pPr>
   </w:style>
-  <w:style w:type="character" w:styleId="PlaceholderText">
+  <w:style w:type="character" w:styleId="Textodelmarcadordeposicin">
     <w:name w:val="Placeholder Text"/>
-    <w:basedOn w:val="DefaultParagraphFont"/>
+    <w:basedOn w:val="Fuentedeprrafopredeter"/>
     <w:uiPriority w:val="99"/>
     <w:semiHidden/>
     <w:rsid w:val="00D85523"/>
@@ -3649,10 +3899,10 @@
       <w:color w:val="808080"/>
     </w:rPr>
   </w:style>
-  <w:style w:type="paragraph" w:styleId="BalloonText">
+  <w:style w:type="paragraph" w:styleId="Textodeglobo">
     <w:name w:val="Balloon Text"/>
     <w:basedOn w:val="Normal"/>
-    <w:link w:val="BalloonTextChar"/>
+    <w:link w:val="TextodegloboCar"/>
     <w:uiPriority w:val="99"/>
     <w:semiHidden/>
     <w:unhideWhenUsed/>
@@ -3666,10 +3916,10 @@
       <w:szCs w:val="16"/>
     </w:rPr>
   </w:style>
-  <w:style w:type="character" w:customStyle="1" w:styleId="BalloonTextChar">
-    <w:name w:val="Balloon Text Char"/>
-    <w:basedOn w:val="DefaultParagraphFont"/>
-    <w:link w:val="BalloonText"/>
+  <w:style w:type="character" w:customStyle="1" w:styleId="TextodegloboCar">
+    <w:name w:val="Texto de globo Car"/>
+    <w:basedOn w:val="Fuentedeprrafopredeter"/>
+    <w:link w:val="Textodeglobo"/>
     <w:uiPriority w:val="99"/>
     <w:semiHidden/>
     <w:rsid w:val="00D85523"/>
@@ -3679,11 +3929,11 @@
       <w:szCs w:val="16"/>
     </w:rPr>
   </w:style>
-  <w:style w:type="paragraph" w:styleId="Subtitle">
+  <w:style w:type="paragraph" w:styleId="Subttulo">
     <w:name w:val="Subtitle"/>
     <w:basedOn w:val="Normal"/>
     <w:next w:val="Normal"/>
-    <w:link w:val="SubtitleChar"/>
+    <w:link w:val="SubttuloCar"/>
     <w:uiPriority w:val="11"/>
     <w:qFormat/>
     <w:rsid w:val="006D4C04"/>
@@ -3703,10 +3953,10 @@
       <w:szCs w:val="24"/>
     </w:rPr>
   </w:style>
-  <w:style w:type="character" w:customStyle="1" w:styleId="SubtitleChar">
-    <w:name w:val="Subtitle Char"/>
-    <w:basedOn w:val="DefaultParagraphFont"/>
-    <w:link w:val="Subtitle"/>
+  <w:style w:type="character" w:customStyle="1" w:styleId="SubttuloCar">
+    <w:name w:val="Subtítulo Car"/>
+    <w:basedOn w:val="Fuentedeprrafopredeter"/>
+    <w:link w:val="Subttulo"/>
     <w:uiPriority w:val="11"/>
     <w:rsid w:val="006D4C04"/>
     <w:rPr>
@@ -3719,11 +3969,11 @@
       <w:szCs w:val="24"/>
     </w:rPr>
   </w:style>
-  <w:style w:type="paragraph" w:styleId="Title">
+  <w:style w:type="paragraph" w:styleId="Ttulo">
     <w:name w:val="Title"/>
     <w:basedOn w:val="Normal"/>
     <w:next w:val="Normal"/>
-    <w:link w:val="TitleChar"/>
+    <w:link w:val="TtuloCar"/>
     <w:uiPriority w:val="10"/>
     <w:qFormat/>
     <w:rsid w:val="006D4C04"/>
@@ -3740,10 +3990,10 @@
       <w:szCs w:val="56"/>
     </w:rPr>
   </w:style>
-  <w:style w:type="character" w:customStyle="1" w:styleId="TitleChar">
-    <w:name w:val="Title Char"/>
-    <w:basedOn w:val="DefaultParagraphFont"/>
-    <w:link w:val="Title"/>
+  <w:style w:type="character" w:customStyle="1" w:styleId="TtuloCar">
+    <w:name w:val="Título Car"/>
+    <w:basedOn w:val="Fuentedeprrafopredeter"/>
+    <w:link w:val="Ttulo"/>
     <w:uiPriority w:val="10"/>
     <w:rsid w:val="006D4C04"/>
     <w:rPr>
@@ -3754,9 +4004,9 @@
       <w:szCs w:val="56"/>
     </w:rPr>
   </w:style>
-  <w:style w:type="character" w:styleId="SubtleReference">
+  <w:style w:type="character" w:styleId="Referenciasutil">
     <w:name w:val="Subtle Reference"/>
-    <w:basedOn w:val="DefaultParagraphFont"/>
+    <w:basedOn w:val="Fuentedeprrafopredeter"/>
     <w:uiPriority w:val="31"/>
     <w:qFormat/>
     <w:rsid w:val="006D4C04"/>
@@ -3765,10 +4015,10 @@
       <w:color w:val="5A5A5A" w:themeColor="text1" w:themeTint="A5"/>
     </w:rPr>
   </w:style>
-  <w:style w:type="character" w:customStyle="1" w:styleId="Heading1Char">
-    <w:name w:val="Heading 1 Char"/>
-    <w:basedOn w:val="DefaultParagraphFont"/>
-    <w:link w:val="Heading1"/>
+  <w:style w:type="character" w:customStyle="1" w:styleId="Ttulo1Car">
+    <w:name w:val="Título 1 Car"/>
+    <w:basedOn w:val="Fuentedeprrafopredeter"/>
+    <w:link w:val="Ttulo1"/>
     <w:uiPriority w:val="9"/>
     <w:rsid w:val="006D4C04"/>
     <w:rPr>
@@ -3778,9 +4028,9 @@
       <w:szCs w:val="32"/>
     </w:rPr>
   </w:style>
-  <w:style w:type="paragraph" w:styleId="TOCHeading">
+  <w:style w:type="paragraph" w:styleId="TtulodeTDC">
     <w:name w:val="TOC Heading"/>
-    <w:basedOn w:val="Heading1"/>
+    <w:basedOn w:val="Ttulo1"/>
     <w:next w:val="Normal"/>
     <w:uiPriority w:val="39"/>
     <w:unhideWhenUsed/>
@@ -3794,7 +4044,7 @@
       <w:lang w:val="en-US"/>
     </w:rPr>
   </w:style>
-  <w:style w:type="paragraph" w:styleId="TOC1">
+  <w:style w:type="paragraph" w:styleId="TDC1">
     <w:name w:val="toc 1"/>
     <w:basedOn w:val="Normal"/>
     <w:next w:val="Normal"/>
@@ -3814,7 +4064,7 @@
       <w:noProof/>
     </w:rPr>
   </w:style>
-  <w:style w:type="paragraph" w:styleId="TOC2">
+  <w:style w:type="paragraph" w:styleId="TDC2">
     <w:name w:val="toc 2"/>
     <w:basedOn w:val="Normal"/>
     <w:next w:val="Normal"/>
@@ -3828,9 +4078,9 @@
       <w:jc w:val="both"/>
     </w:pPr>
   </w:style>
-  <w:style w:type="character" w:styleId="Hyperlink">
+  <w:style w:type="character" w:styleId="Hipervnculo">
     <w:name w:val="Hyperlink"/>
-    <w:basedOn w:val="DefaultParagraphFont"/>
+    <w:basedOn w:val="Fuentedeprrafopredeter"/>
     <w:uiPriority w:val="99"/>
     <w:unhideWhenUsed/>
     <w:rsid w:val="006D4C04"/>
@@ -3839,7 +4089,7 @@
       <w:u w:val="single"/>
     </w:rPr>
   </w:style>
-  <w:style w:type="paragraph" w:styleId="TOC3">
+  <w:style w:type="paragraph" w:styleId="TDC3">
     <w:name w:val="toc 3"/>
     <w:basedOn w:val="Normal"/>
     <w:next w:val="Normal"/>
@@ -3853,10 +4103,10 @@
       <w:jc w:val="both"/>
     </w:pPr>
   </w:style>
-  <w:style w:type="character" w:customStyle="1" w:styleId="Heading2Char">
-    <w:name w:val="Heading 2 Char"/>
-    <w:basedOn w:val="DefaultParagraphFont"/>
-    <w:link w:val="Heading2"/>
+  <w:style w:type="character" w:customStyle="1" w:styleId="Ttulo2Car">
+    <w:name w:val="Título 2 Car"/>
+    <w:basedOn w:val="Fuentedeprrafopredeter"/>
+    <w:link w:val="Ttulo2"/>
     <w:uiPriority w:val="9"/>
     <w:rsid w:val="006D4C04"/>
     <w:rPr>
@@ -3866,10 +4116,10 @@
       <w:szCs w:val="26"/>
     </w:rPr>
   </w:style>
-  <w:style w:type="paragraph" w:styleId="Header">
+  <w:style w:type="paragraph" w:styleId="Encabezado">
     <w:name w:val="header"/>
     <w:basedOn w:val="Normal"/>
-    <w:link w:val="HeaderChar"/>
+    <w:link w:val="EncabezadoCar"/>
     <w:uiPriority w:val="99"/>
     <w:unhideWhenUsed/>
     <w:rsid w:val="009941FA"/>
@@ -3881,17 +4131,17 @@
       <w:spacing w:after="0" w:line="240" w:lineRule="auto"/>
     </w:pPr>
   </w:style>
-  <w:style w:type="character" w:customStyle="1" w:styleId="HeaderChar">
-    <w:name w:val="Header Char"/>
-    <w:basedOn w:val="DefaultParagraphFont"/>
-    <w:link w:val="Header"/>
+  <w:style w:type="character" w:customStyle="1" w:styleId="EncabezadoCar">
+    <w:name w:val="Encabezado Car"/>
+    <w:basedOn w:val="Fuentedeprrafopredeter"/>
+    <w:link w:val="Encabezado"/>
     <w:uiPriority w:val="99"/>
     <w:rsid w:val="009941FA"/>
   </w:style>
-  <w:style w:type="paragraph" w:styleId="Footer">
+  <w:style w:type="paragraph" w:styleId="Piedepgina">
     <w:name w:val="footer"/>
     <w:basedOn w:val="Normal"/>
-    <w:link w:val="FooterChar"/>
+    <w:link w:val="PiedepginaCar"/>
     <w:uiPriority w:val="99"/>
     <w:unhideWhenUsed/>
     <w:rsid w:val="009941FA"/>
@@ -3903,10 +4153,525 @@
       <w:spacing w:after="0" w:line="240" w:lineRule="auto"/>
     </w:pPr>
   </w:style>
-  <w:style w:type="character" w:customStyle="1" w:styleId="FooterChar">
-    <w:name w:val="Footer Char"/>
-    <w:basedOn w:val="DefaultParagraphFont"/>
-    <w:link w:val="Footer"/>
+  <w:style w:type="character" w:customStyle="1" w:styleId="PiedepginaCar">
+    <w:name w:val="Pie de página Car"/>
+    <w:basedOn w:val="Fuentedeprrafopredeter"/>
+    <w:link w:val="Piedepgina"/>
+    <w:uiPriority w:val="99"/>
+    <w:rsid w:val="009941FA"/>
+  </w:style>
+</w:styles>
+</file>
+
+<file path=word/stylesWithEffects.xml><?xml version="1.0" encoding="utf-8"?>
+<w:styles xmlns:wpc="http://schemas.microsoft.com/office/word/2010/wordprocessingCanvas" xmlns:mc="http://schemas.openxmlformats.org/markup-compatibility/2006" xmlns:o="urn:schemas-microsoft-com:office:office" xmlns:r="http://schemas.openxmlformats.org/officeDocument/2006/relationships" xmlns:m="http://schemas.openxmlformats.org/officeDocument/2006/math" xmlns:v="urn:schemas-microsoft-com:vml" xmlns:wp14="http://schemas.microsoft.com/office/word/2010/wordprocessingDrawing" xmlns:wp="http://schemas.openxmlformats.org/drawingml/2006/wordprocessingDrawing" xmlns:w10="urn:schemas-microsoft-com:office:word" xmlns:w="http://schemas.openxmlformats.org/wordprocessingml/2006/main" xmlns:w14="http://schemas.microsoft.com/office/word/2010/wordml" xmlns:wpg="http://schemas.microsoft.com/office/word/2010/wordprocessingGroup" xmlns:wpi="http://schemas.microsoft.com/office/word/2010/wordprocessingInk" xmlns:wne="http://schemas.microsoft.com/office/word/2006/wordml" xmlns:wps="http://schemas.microsoft.com/office/word/2010/wordprocessingShape" mc:Ignorable="w14 wp14">
+  <w:docDefaults>
+    <w:rPrDefault>
+      <w:rPr>
+        <w:rFonts w:asciiTheme="minorHAnsi" w:eastAsiaTheme="minorHAnsi" w:hAnsiTheme="minorHAnsi" w:cstheme="minorBidi"/>
+        <w:sz w:val="22"/>
+        <w:szCs w:val="22"/>
+        <w:lang w:val="es-ES" w:eastAsia="en-US" w:bidi="ar-SA"/>
+      </w:rPr>
+    </w:rPrDefault>
+    <w:pPrDefault>
+      <w:pPr>
+        <w:spacing w:after="200" w:line="276" w:lineRule="auto"/>
+      </w:pPr>
+    </w:pPrDefault>
+  </w:docDefaults>
+  <w:latentStyles w:defLockedState="0" w:defUIPriority="99" w:defSemiHidden="1" w:defUnhideWhenUsed="1" w:defQFormat="0" w:count="267">
+    <w:lsdException w:name="Normal" w:semiHidden="0" w:uiPriority="0" w:unhideWhenUsed="0" w:qFormat="1"/>
+    <w:lsdException w:name="heading 1" w:semiHidden="0" w:uiPriority="9" w:unhideWhenUsed="0" w:qFormat="1"/>
+    <w:lsdException w:name="heading 2" w:uiPriority="9" w:qFormat="1"/>
+    <w:lsdException w:name="heading 3" w:uiPriority="9" w:qFormat="1"/>
+    <w:lsdException w:name="heading 4" w:uiPriority="9" w:qFormat="1"/>
+    <w:lsdException w:name="heading 5" w:uiPriority="9" w:qFormat="1"/>
+    <w:lsdException w:name="heading 6" w:uiPriority="9" w:qFormat="1"/>
+    <w:lsdException w:name="heading 7" w:uiPriority="9" w:qFormat="1"/>
+    <w:lsdException w:name="heading 8" w:uiPriority="9" w:qFormat="1"/>
+    <w:lsdException w:name="heading 9" w:uiPriority="9" w:qFormat="1"/>
+    <w:lsdException w:name="toc 1" w:uiPriority="39"/>
+    <w:lsdException w:name="toc 2" w:uiPriority="39"/>
+    <w:lsdException w:name="toc 3" w:uiPriority="39"/>
+    <w:lsdException w:name="toc 4" w:uiPriority="39"/>
+    <w:lsdException w:name="toc 5" w:uiPriority="39"/>
+    <w:lsdException w:name="toc 6" w:uiPriority="39"/>
+    <w:lsdException w:name="toc 7" w:uiPriority="39"/>
+    <w:lsdException w:name="toc 8" w:uiPriority="39"/>
+    <w:lsdException w:name="toc 9" w:uiPriority="39"/>
+    <w:lsdException w:name="caption" w:uiPriority="35" w:qFormat="1"/>
+    <w:lsdException w:name="Title" w:semiHidden="0" w:uiPriority="10" w:unhideWhenUsed="0" w:qFormat="1"/>
+    <w:lsdException w:name="Default Paragraph Font" w:uiPriority="1"/>
+    <w:lsdException w:name="Subtitle" w:semiHidden="0" w:uiPriority="11" w:unhideWhenUsed="0" w:qFormat="1"/>
+    <w:lsdException w:name="Strong" w:semiHidden="0" w:uiPriority="22" w:unhideWhenUsed="0" w:qFormat="1"/>
+    <w:lsdException w:name="Emphasis" w:semiHidden="0" w:uiPriority="20" w:unhideWhenUsed="0" w:qFormat="1"/>
+    <w:lsdException w:name="Table Grid" w:semiHidden="0" w:uiPriority="59" w:unhideWhenUsed="0"/>
+    <w:lsdException w:name="Placeholder Text" w:unhideWhenUsed="0"/>
+    <w:lsdException w:name="No Spacing" w:semiHidden="0" w:uiPriority="1" w:unhideWhenUsed="0" w:qFormat="1"/>
+    <w:lsdException w:name="Light Shading" w:semiHidden="0" w:uiPriority="60" w:unhideWhenUsed="0"/>
+    <w:lsdException w:name="Light List" w:semiHidden="0" w:uiPriority="61" w:unhideWhenUsed="0"/>
+    <w:lsdException w:name="Light Grid" w:semiHidden="0" w:uiPriority="62" w:unhideWhenUsed="0"/>
+    <w:lsdException w:name="Medium Shading 1" w:semiHidden="0" w:uiPriority="63" w:unhideWhenUsed="0"/>
+    <w:lsdException w:name="Medium Shading 2" w:semiHidden="0" w:uiPriority="64" w:unhideWhenUsed="0"/>
+    <w:lsdException w:name="Medium List 1" w:semiHidden="0" w:uiPriority="65" w:unhideWhenUsed="0"/>
+    <w:lsdException w:name="Medium List 2" w:semiHidden="0" w:uiPriority="66" w:unhideWhenUsed="0"/>
+    <w:lsdException w:name="Medium Grid 1" w:semiHidden="0" w:uiPriority="67" w:unhideWhenUsed="0"/>
+    <w:lsdException w:name="Medium Grid 2" w:semiHidden="0" w:uiPriority="68" w:unhideWhenUsed="0"/>
+    <w:lsdException w:name="Medium Grid 3" w:semiHidden="0" w:uiPriority="69" w:unhideWhenUsed="0"/>
+    <w:lsdException w:name="Dark List" w:semiHidden="0" w:uiPriority="70" w:unhideWhenUsed="0"/>
+    <w:lsdException w:name="Colorful Shading" w:semiHidden="0" w:uiPriority="71" w:unhideWhenUsed="0"/>
+    <w:lsdException w:name="Colorful List" w:semiHidden="0" w:uiPriority="72" w:unhideWhenUsed="0"/>
+    <w:lsdException w:name="Colorful Grid" w:semiHidden="0" w:uiPriority="73" w:unhideWhenUsed="0"/>
+    <w:lsdException w:name="Light Shading Accent 1" w:semiHidden="0" w:uiPriority="60" w:unhideWhenUsed="0"/>
+    <w:lsdException w:name="Light List Accent 1" w:semiHidden="0" w:uiPriority="61" w:unhideWhenUsed="0"/>
+    <w:lsdException w:name="Light Grid Accent 1" w:semiHidden="0" w:uiPriority="62" w:unhideWhenUsed="0"/>
+    <w:lsdException w:name="Medium Shading 1 Accent 1" w:semiHidden="0" w:uiPriority="63" w:unhideWhenUsed="0"/>
+    <w:lsdException w:name="Medium Shading 2 Accent 1" w:semiHidden="0" w:uiPriority="64" w:unhideWhenUsed="0"/>
+    <w:lsdException w:name="Medium List 1 Accent 1" w:semiHidden="0" w:uiPriority="65" w:unhideWhenUsed="0"/>
+    <w:lsdException w:name="Revision" w:unhideWhenUsed="0"/>
+    <w:lsdException w:name="List Paragraph" w:semiHidden="0" w:uiPriority="34" w:unhideWhenUsed="0" w:qFormat="1"/>
+    <w:lsdException w:name="Quote" w:semiHidden="0" w:uiPriority="29" w:unhideWhenUsed="0" w:qFormat="1"/>
+    <w:lsdException w:name="Intense Quote" w:semiHidden="0" w:uiPriority="30" w:unhideWhenUsed="0" w:qFormat="1"/>
+    <w:lsdException w:name="Medium List 2 Accent 1" w:semiHidden="0" w:uiPriority="66" w:unhideWhenUsed="0"/>
+    <w:lsdException w:name="Medium Grid 1 Accent 1" w:semiHidden="0" w:uiPriority="67" w:unhideWhenUsed="0"/>
+    <w:lsdException w:name="Medium Grid 2 Accent 1" w:semiHidden="0" w:uiPriority="68" w:unhideWhenUsed="0"/>
+    <w:lsdException w:name="Medium Grid 3 Accent 1" w:semiHidden="0" w:uiPriority="69" w:unhideWhenUsed="0"/>
+    <w:lsdException w:name="Dark List Accent 1" w:semiHidden="0" w:uiPriority="70" w:unhideWhenUsed="0"/>
+    <w:lsdException w:name="Colorful Shading Accent 1" w:semiHidden="0" w:uiPriority="71" w:unhideWhenUsed="0"/>
+    <w:lsdException w:name="Colorful List Accent 1" w:semiHidden="0" w:uiPriority="72" w:unhideWhenUsed="0"/>
+    <w:lsdException w:name="Colorful Grid Accent 1" w:semiHidden="0" w:uiPriority="73" w:unhideWhenUsed="0"/>
+    <w:lsdException w:name="Light Shading Accent 2" w:semiHidden="0" w:uiPriority="60" w:unhideWhenUsed="0"/>
+    <w:lsdException w:name="Light List Accent 2" w:semiHidden="0" w:uiPriority="61" w:unhideWhenUsed="0"/>
+    <w:lsdException w:name="Light Grid Accent 2" w:semiHidden="0" w:uiPriority="62" w:unhideWhenUsed="0"/>
+    <w:lsdException w:name="Medium Shading 1 Accent 2" w:semiHidden="0" w:uiPriority="63" w:unhideWhenUsed="0"/>
+    <w:lsdException w:name="Medium Shading 2 Accent 2" w:semiHidden="0" w:uiPriority="64" w:unhideWhenUsed="0"/>
+    <w:lsdException w:name="Medium List 1 Accent 2" w:semiHidden="0" w:uiPriority="65" w:unhideWhenUsed="0"/>
+    <w:lsdException w:name="Medium List 2 Accent 2" w:semiHidden="0" w:uiPriority="66" w:unhideWhenUsed="0"/>
+    <w:lsdException w:name="Medium Grid 1 Accent 2" w:semiHidden="0" w:uiPriority="67" w:unhideWhenUsed="0"/>
+    <w:lsdException w:name="Medium Grid 2 Accent 2" w:semiHidden="0" w:uiPriority="68" w:unhideWhenUsed="0"/>
+    <w:lsdException w:name="Medium Grid 3 Accent 2" w:semiHidden="0" w:uiPriority="69" w:unhideWhenUsed="0"/>
+    <w:lsdException w:name="Dark List Accent 2" w:semiHidden="0" w:uiPriority="70" w:unhideWhenUsed="0"/>
+    <w:lsdException w:name="Colorful Shading Accent 2" w:semiHidden="0" w:uiPriority="71" w:unhideWhenUsed="0"/>
+    <w:lsdException w:name="Colorful List Accent 2" w:semiHidden="0" w:uiPriority="72" w:unhideWhenUsed="0"/>
+    <w:lsdException w:name="Colorful Grid Accent 2" w:semiHidden="0" w:uiPriority="73" w:unhideWhenUsed="0"/>
+    <w:lsdException w:name="Light Shading Accent 3" w:semiHidden="0" w:uiPriority="60" w:unhideWhenUsed="0"/>
+    <w:lsdException w:name="Light List Accent 3" w:semiHidden="0" w:uiPriority="61" w:unhideWhenUsed="0"/>
+    <w:lsdException w:name="Light Grid Accent 3" w:semiHidden="0" w:uiPriority="62" w:unhideWhenUsed="0"/>
+    <w:lsdException w:name="Medium Shading 1 Accent 3" w:semiHidden="0" w:uiPriority="63" w:unhideWhenUsed="0"/>
+    <w:lsdException w:name="Medium Shading 2 Accent 3" w:semiHidden="0" w:uiPriority="64" w:unhideWhenUsed="0"/>
+    <w:lsdException w:name="Medium List 1 Accent 3" w:semiHidden="0" w:uiPriority="65" w:unhideWhenUsed="0"/>
+    <w:lsdException w:name="Medium List 2 Accent 3" w:semiHidden="0" w:uiPriority="66" w:unhideWhenUsed="0"/>
+    <w:lsdException w:name="Medium Grid 1 Accent 3" w:semiHidden="0" w:uiPriority="67" w:unhideWhenUsed="0"/>
+    <w:lsdException w:name="Medium Grid 2 Accent 3" w:semiHidden="0" w:uiPriority="68" w:unhideWhenUsed="0"/>
+    <w:lsdException w:name="Medium Grid 3 Accent 3" w:semiHidden="0" w:uiPriority="69" w:unhideWhenUsed="0"/>
+    <w:lsdException w:name="Dark List Accent 3" w:semiHidden="0" w:uiPriority="70" w:unhideWhenUsed="0"/>
+    <w:lsdException w:name="Colorful Shading Accent 3" w:semiHidden="0" w:uiPriority="71" w:unhideWhenUsed="0"/>
+    <w:lsdException w:name="Colorful List Accent 3" w:semiHidden="0" w:uiPriority="72" w:unhideWhenUsed="0"/>
+    <w:lsdException w:name="Colorful Grid Accent 3" w:semiHidden="0" w:uiPriority="73" w:unhideWhenUsed="0"/>
+    <w:lsdException w:name="Light Shading Accent 4" w:semiHidden="0" w:uiPriority="60" w:unhideWhenUsed="0"/>
+    <w:lsdException w:name="Light List Accent 4" w:semiHidden="0" w:uiPriority="61" w:unhideWhenUsed="0"/>
+    <w:lsdException w:name="Light Grid Accent 4" w:semiHidden="0" w:uiPriority="62" w:unhideWhenUsed="0"/>
+    <w:lsdException w:name="Medium Shading 1 Accent 4" w:semiHidden="0" w:uiPriority="63" w:unhideWhenUsed="0"/>
+    <w:lsdException w:name="Medium Shading 2 Accent 4" w:semiHidden="0" w:uiPriority="64" w:unhideWhenUsed="0"/>
+    <w:lsdException w:name="Medium List 1 Accent 4" w:semiHidden="0" w:uiPriority="65" w:unhideWhenUsed="0"/>
+    <w:lsdException w:name="Medium List 2 Accent 4" w:semiHidden="0" w:uiPriority="66" w:unhideWhenUsed="0"/>
+    <w:lsdException w:name="Medium Grid 1 Accent 4" w:semiHidden="0" w:uiPriority="67" w:unhideWhenUsed="0"/>
+    <w:lsdException w:name="Medium Grid 2 Accent 4" w:semiHidden="0" w:uiPriority="68" w:unhideWhenUsed="0"/>
+    <w:lsdException w:name="Medium Grid 3 Accent 4" w:semiHidden="0" w:uiPriority="69" w:unhideWhenUsed="0"/>
+    <w:lsdException w:name="Dark List Accent 4" w:semiHidden="0" w:uiPriority="70" w:unhideWhenUsed="0"/>
+    <w:lsdException w:name="Colorful Shading Accent 4" w:semiHidden="0" w:uiPriority="71" w:unhideWhenUsed="0"/>
+    <w:lsdException w:name="Colorful List Accent 4" w:semiHidden="0" w:uiPriority="72" w:unhideWhenUsed="0"/>
+    <w:lsdException w:name="Colorful Grid Accent 4" w:semiHidden="0" w:uiPriority="73" w:unhideWhenUsed="0"/>
+    <w:lsdException w:name="Light Shading Accent 5" w:semiHidden="0" w:uiPriority="60" w:unhideWhenUsed="0"/>
+    <w:lsdException w:name="Light List Accent 5" w:semiHidden="0" w:uiPriority="61" w:unhideWhenUsed="0"/>
+    <w:lsdException w:name="Light Grid Accent 5" w:semiHidden="0" w:uiPriority="62" w:unhideWhenUsed="0"/>
+    <w:lsdException w:name="Medium Shading 1 Accent 5" w:semiHidden="0" w:uiPriority="63" w:unhideWhenUsed="0"/>
+    <w:lsdException w:name="Medium Shading 2 Accent 5" w:semiHidden="0" w:uiPriority="64" w:unhideWhenUsed="0"/>
+    <w:lsdException w:name="Medium List 1 Accent 5" w:semiHidden="0" w:uiPriority="65" w:unhideWhenUsed="0"/>
+    <w:lsdException w:name="Medium List 2 Accent 5" w:semiHidden="0" w:uiPriority="66" w:unhideWhenUsed="0"/>
+    <w:lsdException w:name="Medium Grid 1 Accent 5" w:semiHidden="0" w:uiPriority="67" w:unhideWhenUsed="0"/>
+    <w:lsdException w:name="Medium Grid 2 Accent 5" w:semiHidden="0" w:uiPriority="68" w:unhideWhenUsed="0"/>
+    <w:lsdException w:name="Medium Grid 3 Accent 5" w:semiHidden="0" w:uiPriority="69" w:unhideWhenUsed="0"/>
+    <w:lsdException w:name="Dark List Accent 5" w:semiHidden="0" w:uiPriority="70" w:unhideWhenUsed="0"/>
+    <w:lsdException w:name="Colorful Shading Accent 5" w:semiHidden="0" w:uiPriority="71" w:unhideWhenUsed="0"/>
+    <w:lsdException w:name="Colorful List Accent 5" w:semiHidden="0" w:uiPriority="72" w:unhideWhenUsed="0"/>
+    <w:lsdException w:name="Colorful Grid Accent 5" w:semiHidden="0" w:uiPriority="73" w:unhideWhenUsed="0"/>
+    <w:lsdException w:name="Light Shading Accent 6" w:semiHidden="0" w:uiPriority="60" w:unhideWhenUsed="0"/>
+    <w:lsdException w:name="Light List Accent 6" w:semiHidden="0" w:uiPriority="61" w:unhideWhenUsed="0"/>
+    <w:lsdException w:name="Light Grid Accent 6" w:semiHidden="0" w:uiPriority="62" w:unhideWhenUsed="0"/>
+    <w:lsdException w:name="Medium Shading 1 Accent 6" w:semiHidden="0" w:uiPriority="63" w:unhideWhenUsed="0"/>
+    <w:lsdException w:name="Medium Shading 2 Accent 6" w:semiHidden="0" w:uiPriority="64" w:unhideWhenUsed="0"/>
+    <w:lsdException w:name="Medium List 1 Accent 6" w:semiHidden="0" w:uiPriority="65" w:unhideWhenUsed="0"/>
+    <w:lsdException w:name="Medium List 2 Accent 6" w:semiHidden="0" w:uiPriority="66" w:unhideWhenUsed="0"/>
+    <w:lsdException w:name="Medium Grid 1 Accent 6" w:semiHidden="0" w:uiPriority="67" w:unhideWhenUsed="0"/>
+    <w:lsdException w:name="Medium Grid 2 Accent 6" w:semiHidden="0" w:uiPriority="68" w:unhideWhenUsed="0"/>
+    <w:lsdException w:name="Medium Grid 3 Accent 6" w:semiHidden="0" w:uiPriority="69" w:unhideWhenUsed="0"/>
+    <w:lsdException w:name="Dark List Accent 6" w:semiHidden="0" w:uiPriority="70" w:unhideWhenUsed="0"/>
+    <w:lsdException w:name="Colorful Shading Accent 6" w:semiHidden="0" w:uiPriority="71" w:unhideWhenUsed="0"/>
+    <w:lsdException w:name="Colorful List Accent 6" w:semiHidden="0" w:uiPriority="72" w:unhideWhenUsed="0"/>
+    <w:lsdException w:name="Colorful Grid Accent 6" w:semiHidden="0" w:uiPriority="73" w:unhideWhenUsed="0"/>
+    <w:lsdException w:name="Subtle Emphasis" w:semiHidden="0" w:uiPriority="19" w:unhideWhenUsed="0" w:qFormat="1"/>
+    <w:lsdException w:name="Intense Emphasis" w:semiHidden="0" w:uiPriority="21" w:unhideWhenUsed="0" w:qFormat="1"/>
+    <w:lsdException w:name="Subtle Reference" w:semiHidden="0" w:uiPriority="31" w:unhideWhenUsed="0" w:qFormat="1"/>
+    <w:lsdException w:name="Intense Reference" w:semiHidden="0" w:uiPriority="32" w:unhideWhenUsed="0" w:qFormat="1"/>
+    <w:lsdException w:name="Book Title" w:semiHidden="0" w:uiPriority="33" w:unhideWhenUsed="0" w:qFormat="1"/>
+    <w:lsdException w:name="Bibliography" w:uiPriority="37"/>
+    <w:lsdException w:name="TOC Heading" w:uiPriority="39" w:qFormat="1"/>
+  </w:latentStyles>
+  <w:style w:type="paragraph" w:default="1" w:styleId="Normal">
+    <w:name w:val="Normal"/>
+    <w:qFormat/>
+  </w:style>
+  <w:style w:type="paragraph" w:styleId="Ttulo1">
+    <w:name w:val="heading 1"/>
+    <w:basedOn w:val="Normal"/>
+    <w:next w:val="Normal"/>
+    <w:link w:val="Ttulo1Car"/>
+    <w:uiPriority w:val="9"/>
+    <w:qFormat/>
+    <w:rsid w:val="006D4C04"/>
+    <w:pPr>
+      <w:keepNext/>
+      <w:keepLines/>
+      <w:spacing w:before="240" w:after="0"/>
+      <w:outlineLvl w:val="0"/>
+    </w:pPr>
+    <w:rPr>
+      <w:rFonts w:asciiTheme="majorHAnsi" w:eastAsiaTheme="majorEastAsia" w:hAnsiTheme="majorHAnsi" w:cstheme="majorBidi"/>
+      <w:color w:val="365F91" w:themeColor="accent1" w:themeShade="BF"/>
+      <w:sz w:val="32"/>
+      <w:szCs w:val="32"/>
+    </w:rPr>
+  </w:style>
+  <w:style w:type="paragraph" w:styleId="Ttulo2">
+    <w:name w:val="heading 2"/>
+    <w:basedOn w:val="Normal"/>
+    <w:next w:val="Normal"/>
+    <w:link w:val="Ttulo2Car"/>
+    <w:uiPriority w:val="9"/>
+    <w:unhideWhenUsed/>
+    <w:qFormat/>
+    <w:rsid w:val="006D4C04"/>
+    <w:pPr>
+      <w:keepNext/>
+      <w:keepLines/>
+      <w:spacing w:before="40" w:after="0"/>
+      <w:outlineLvl w:val="1"/>
+    </w:pPr>
+    <w:rPr>
+      <w:rFonts w:asciiTheme="majorHAnsi" w:eastAsiaTheme="majorEastAsia" w:hAnsiTheme="majorHAnsi" w:cstheme="majorBidi"/>
+      <w:color w:val="365F91" w:themeColor="accent1" w:themeShade="BF"/>
+      <w:sz w:val="26"/>
+      <w:szCs w:val="26"/>
+    </w:rPr>
+  </w:style>
+  <w:style w:type="character" w:default="1" w:styleId="Fuentedeprrafopredeter">
+    <w:name w:val="Default Paragraph Font"/>
+    <w:uiPriority w:val="1"/>
+    <w:semiHidden/>
+    <w:unhideWhenUsed/>
+  </w:style>
+  <w:style w:type="table" w:default="1" w:styleId="Tablanormal">
+    <w:name w:val="Normal Table"/>
+    <w:uiPriority w:val="99"/>
+    <w:semiHidden/>
+    <w:unhideWhenUsed/>
+    <w:tblPr>
+      <w:tblInd w:w="0" w:type="dxa"/>
+      <w:tblCellMar>
+        <w:top w:w="0" w:type="dxa"/>
+        <w:left w:w="108" w:type="dxa"/>
+        <w:bottom w:w="0" w:type="dxa"/>
+        <w:right w:w="108" w:type="dxa"/>
+      </w:tblCellMar>
+    </w:tblPr>
+  </w:style>
+  <w:style w:type="numbering" w:default="1" w:styleId="Sinlista">
+    <w:name w:val="No List"/>
+    <w:uiPriority w:val="99"/>
+    <w:semiHidden/>
+    <w:unhideWhenUsed/>
+  </w:style>
+  <w:style w:type="paragraph" w:styleId="Prrafodelista">
+    <w:name w:val="List Paragraph"/>
+    <w:basedOn w:val="Normal"/>
+    <w:uiPriority w:val="34"/>
+    <w:qFormat/>
+    <w:rsid w:val="002F75A4"/>
+    <w:pPr>
+      <w:ind w:left="720"/>
+      <w:contextualSpacing/>
+    </w:pPr>
+  </w:style>
+  <w:style w:type="character" w:styleId="Textodelmarcadordeposicin">
+    <w:name w:val="Placeholder Text"/>
+    <w:basedOn w:val="Fuentedeprrafopredeter"/>
+    <w:uiPriority w:val="99"/>
+    <w:semiHidden/>
+    <w:rsid w:val="00D85523"/>
+    <w:rPr>
+      <w:color w:val="808080"/>
+    </w:rPr>
+  </w:style>
+  <w:style w:type="paragraph" w:styleId="Textodeglobo">
+    <w:name w:val="Balloon Text"/>
+    <w:basedOn w:val="Normal"/>
+    <w:link w:val="TextodegloboCar"/>
+    <w:uiPriority w:val="99"/>
+    <w:semiHidden/>
+    <w:unhideWhenUsed/>
+    <w:rsid w:val="00D85523"/>
+    <w:pPr>
+      <w:spacing w:after="0" w:line="240" w:lineRule="auto"/>
+    </w:pPr>
+    <w:rPr>
+      <w:rFonts w:ascii="Tahoma" w:hAnsi="Tahoma" w:cs="Tahoma"/>
+      <w:sz w:val="16"/>
+      <w:szCs w:val="16"/>
+    </w:rPr>
+  </w:style>
+  <w:style w:type="character" w:customStyle="1" w:styleId="TextodegloboCar">
+    <w:name w:val="Texto de globo Car"/>
+    <w:basedOn w:val="Fuentedeprrafopredeter"/>
+    <w:link w:val="Textodeglobo"/>
+    <w:uiPriority w:val="99"/>
+    <w:semiHidden/>
+    <w:rsid w:val="00D85523"/>
+    <w:rPr>
+      <w:rFonts w:ascii="Tahoma" w:hAnsi="Tahoma" w:cs="Tahoma"/>
+      <w:sz w:val="16"/>
+      <w:szCs w:val="16"/>
+    </w:rPr>
+  </w:style>
+  <w:style w:type="paragraph" w:styleId="Subttulo">
+    <w:name w:val="Subtitle"/>
+    <w:basedOn w:val="Normal"/>
+    <w:next w:val="Normal"/>
+    <w:link w:val="SubttuloCar"/>
+    <w:uiPriority w:val="11"/>
+    <w:qFormat/>
+    <w:rsid w:val="006D4C04"/>
+    <w:pPr>
+      <w:numPr>
+        <w:ilvl w:val="1"/>
+      </w:numPr>
+      <w:jc w:val="both"/>
+    </w:pPr>
+    <w:rPr>
+      <w:rFonts w:asciiTheme="majorHAnsi" w:eastAsiaTheme="majorEastAsia" w:hAnsiTheme="majorHAnsi" w:cstheme="majorBidi"/>
+      <w:i/>
+      <w:iCs/>
+      <w:color w:val="4F81BD" w:themeColor="accent1"/>
+      <w:spacing w:val="15"/>
+      <w:sz w:val="24"/>
+      <w:szCs w:val="24"/>
+    </w:rPr>
+  </w:style>
+  <w:style w:type="character" w:customStyle="1" w:styleId="SubttuloCar">
+    <w:name w:val="Subtítulo Car"/>
+    <w:basedOn w:val="Fuentedeprrafopredeter"/>
+    <w:link w:val="Subttulo"/>
+    <w:uiPriority w:val="11"/>
+    <w:rsid w:val="006D4C04"/>
+    <w:rPr>
+      <w:rFonts w:asciiTheme="majorHAnsi" w:eastAsiaTheme="majorEastAsia" w:hAnsiTheme="majorHAnsi" w:cstheme="majorBidi"/>
+      <w:i/>
+      <w:iCs/>
+      <w:color w:val="4F81BD" w:themeColor="accent1"/>
+      <w:spacing w:val="15"/>
+      <w:sz w:val="24"/>
+      <w:szCs w:val="24"/>
+    </w:rPr>
+  </w:style>
+  <w:style w:type="paragraph" w:styleId="Ttulo">
+    <w:name w:val="Title"/>
+    <w:basedOn w:val="Normal"/>
+    <w:next w:val="Normal"/>
+    <w:link w:val="TtuloCar"/>
+    <w:uiPriority w:val="10"/>
+    <w:qFormat/>
+    <w:rsid w:val="006D4C04"/>
+    <w:pPr>
+      <w:spacing w:after="0" w:line="240" w:lineRule="auto"/>
+      <w:contextualSpacing/>
+      <w:jc w:val="both"/>
+    </w:pPr>
+    <w:rPr>
+      <w:rFonts w:asciiTheme="majorHAnsi" w:eastAsiaTheme="majorEastAsia" w:hAnsiTheme="majorHAnsi" w:cstheme="majorBidi"/>
+      <w:spacing w:val="-10"/>
+      <w:kern w:val="28"/>
+      <w:sz w:val="56"/>
+      <w:szCs w:val="56"/>
+    </w:rPr>
+  </w:style>
+  <w:style w:type="character" w:customStyle="1" w:styleId="TtuloCar">
+    <w:name w:val="Título Car"/>
+    <w:basedOn w:val="Fuentedeprrafopredeter"/>
+    <w:link w:val="Ttulo"/>
+    <w:uiPriority w:val="10"/>
+    <w:rsid w:val="006D4C04"/>
+    <w:rPr>
+      <w:rFonts w:asciiTheme="majorHAnsi" w:eastAsiaTheme="majorEastAsia" w:hAnsiTheme="majorHAnsi" w:cstheme="majorBidi"/>
+      <w:spacing w:val="-10"/>
+      <w:kern w:val="28"/>
+      <w:sz w:val="56"/>
+      <w:szCs w:val="56"/>
+    </w:rPr>
+  </w:style>
+  <w:style w:type="character" w:styleId="Referenciasutil">
+    <w:name w:val="Subtle Reference"/>
+    <w:basedOn w:val="Fuentedeprrafopredeter"/>
+    <w:uiPriority w:val="31"/>
+    <w:qFormat/>
+    <w:rsid w:val="006D4C04"/>
+    <w:rPr>
+      <w:smallCaps/>
+      <w:color w:val="5A5A5A" w:themeColor="text1" w:themeTint="A5"/>
+    </w:rPr>
+  </w:style>
+  <w:style w:type="character" w:customStyle="1" w:styleId="Ttulo1Car">
+    <w:name w:val="Título 1 Car"/>
+    <w:basedOn w:val="Fuentedeprrafopredeter"/>
+    <w:link w:val="Ttulo1"/>
+    <w:uiPriority w:val="9"/>
+    <w:rsid w:val="006D4C04"/>
+    <w:rPr>
+      <w:rFonts w:asciiTheme="majorHAnsi" w:eastAsiaTheme="majorEastAsia" w:hAnsiTheme="majorHAnsi" w:cstheme="majorBidi"/>
+      <w:color w:val="365F91" w:themeColor="accent1" w:themeShade="BF"/>
+      <w:sz w:val="32"/>
+      <w:szCs w:val="32"/>
+    </w:rPr>
+  </w:style>
+  <w:style w:type="paragraph" w:styleId="TtulodeTDC">
+    <w:name w:val="TOC Heading"/>
+    <w:basedOn w:val="Ttulo1"/>
+    <w:next w:val="Normal"/>
+    <w:uiPriority w:val="39"/>
+    <w:unhideWhenUsed/>
+    <w:qFormat/>
+    <w:rsid w:val="006D4C04"/>
+    <w:pPr>
+      <w:spacing w:line="259" w:lineRule="auto"/>
+      <w:outlineLvl w:val="9"/>
+    </w:pPr>
+    <w:rPr>
+      <w:lang w:val="en-US"/>
+    </w:rPr>
+  </w:style>
+  <w:style w:type="paragraph" w:styleId="TDC1">
+    <w:name w:val="toc 1"/>
+    <w:basedOn w:val="Normal"/>
+    <w:next w:val="Normal"/>
+    <w:autoRedefine/>
+    <w:uiPriority w:val="39"/>
+    <w:unhideWhenUsed/>
+    <w:rsid w:val="006D4C04"/>
+    <w:pPr>
+      <w:tabs>
+        <w:tab w:val="right" w:leader="dot" w:pos="8494"/>
+      </w:tabs>
+      <w:spacing w:after="100"/>
+      <w:jc w:val="both"/>
+    </w:pPr>
+    <w:rPr>
+      <w:b/>
+      <w:noProof/>
+    </w:rPr>
+  </w:style>
+  <w:style w:type="paragraph" w:styleId="TDC2">
+    <w:name w:val="toc 2"/>
+    <w:basedOn w:val="Normal"/>
+    <w:next w:val="Normal"/>
+    <w:autoRedefine/>
+    <w:uiPriority w:val="39"/>
+    <w:unhideWhenUsed/>
+    <w:rsid w:val="006D4C04"/>
+    <w:pPr>
+      <w:spacing w:after="100"/>
+      <w:ind w:left="220"/>
+      <w:jc w:val="both"/>
+    </w:pPr>
+  </w:style>
+  <w:style w:type="character" w:styleId="Hipervnculo">
+    <w:name w:val="Hyperlink"/>
+    <w:basedOn w:val="Fuentedeprrafopredeter"/>
+    <w:uiPriority w:val="99"/>
+    <w:unhideWhenUsed/>
+    <w:rsid w:val="006D4C04"/>
+    <w:rPr>
+      <w:color w:val="0000FF" w:themeColor="hyperlink"/>
+      <w:u w:val="single"/>
+    </w:rPr>
+  </w:style>
+  <w:style w:type="paragraph" w:styleId="TDC3">
+    <w:name w:val="toc 3"/>
+    <w:basedOn w:val="Normal"/>
+    <w:next w:val="Normal"/>
+    <w:autoRedefine/>
+    <w:uiPriority w:val="39"/>
+    <w:unhideWhenUsed/>
+    <w:rsid w:val="006D4C04"/>
+    <w:pPr>
+      <w:spacing w:after="100"/>
+      <w:ind w:left="440"/>
+      <w:jc w:val="both"/>
+    </w:pPr>
+  </w:style>
+  <w:style w:type="character" w:customStyle="1" w:styleId="Ttulo2Car">
+    <w:name w:val="Título 2 Car"/>
+    <w:basedOn w:val="Fuentedeprrafopredeter"/>
+    <w:link w:val="Ttulo2"/>
+    <w:uiPriority w:val="9"/>
+    <w:rsid w:val="006D4C04"/>
+    <w:rPr>
+      <w:rFonts w:asciiTheme="majorHAnsi" w:eastAsiaTheme="majorEastAsia" w:hAnsiTheme="majorHAnsi" w:cstheme="majorBidi"/>
+      <w:color w:val="365F91" w:themeColor="accent1" w:themeShade="BF"/>
+      <w:sz w:val="26"/>
+      <w:szCs w:val="26"/>
+    </w:rPr>
+  </w:style>
+  <w:style w:type="paragraph" w:styleId="Encabezado">
+    <w:name w:val="header"/>
+    <w:basedOn w:val="Normal"/>
+    <w:link w:val="EncabezadoCar"/>
+    <w:uiPriority w:val="99"/>
+    <w:unhideWhenUsed/>
+    <w:rsid w:val="009941FA"/>
+    <w:pPr>
+      <w:tabs>
+        <w:tab w:val="center" w:pos="4513"/>
+        <w:tab w:val="right" w:pos="9026"/>
+      </w:tabs>
+      <w:spacing w:after="0" w:line="240" w:lineRule="auto"/>
+    </w:pPr>
+  </w:style>
+  <w:style w:type="character" w:customStyle="1" w:styleId="EncabezadoCar">
+    <w:name w:val="Encabezado Car"/>
+    <w:basedOn w:val="Fuentedeprrafopredeter"/>
+    <w:link w:val="Encabezado"/>
+    <w:uiPriority w:val="99"/>
+    <w:rsid w:val="009941FA"/>
+  </w:style>
+  <w:style w:type="paragraph" w:styleId="Piedepgina">
+    <w:name w:val="footer"/>
+    <w:basedOn w:val="Normal"/>
+    <w:link w:val="PiedepginaCar"/>
+    <w:uiPriority w:val="99"/>
+    <w:unhideWhenUsed/>
+    <w:rsid w:val="009941FA"/>
+    <w:pPr>
+      <w:tabs>
+        <w:tab w:val="center" w:pos="4513"/>
+        <w:tab w:val="right" w:pos="9026"/>
+      </w:tabs>
+      <w:spacing w:after="0" w:line="240" w:lineRule="auto"/>
+    </w:pPr>
+  </w:style>
+  <w:style w:type="character" w:customStyle="1" w:styleId="PiedepginaCar">
+    <w:name w:val="Pie de página Car"/>
+    <w:basedOn w:val="Fuentedeprrafopredeter"/>
+    <w:link w:val="Piedepgina"/>
     <w:uiPriority w:val="99"/>
     <w:rsid w:val="009941FA"/>
   </w:style>
@@ -3914,7 +4679,7 @@
 </file>
 
 <file path=word/glossary/document.xml><?xml version="1.0" encoding="utf-8"?>
-<w:glossaryDocument xmlns:wpc="http://schemas.microsoft.com/office/word/2010/wordprocessingCanvas" xmlns:cx="http://schemas.microsoft.com/office/drawing/2014/chartex" xmlns:cx1="http://schemas.microsoft.com/office/drawing/2015/9/8/chartex" xmlns:cx2="http://schemas.microsoft.com/office/drawing/2015/10/21/chartex" xmlns:cx3="http://schemas.microsoft.com/office/drawing/2016/5/9/chartex" xmlns:cx4="http://schemas.microsoft.com/office/drawing/2016/5/10/chartex" xmlns:cx5="http://schemas.microsoft.com/office/drawing/2016/5/11/chartex" xmlns:cx6="http://schemas.microsoft.com/office/drawing/2016/5/12/chartex" xmlns:cx7="http://schemas.microsoft.com/office/drawing/2016/5/13/chartex" xmlns:cx8="http://schemas.microsoft.com/office/drawing/2016/5/14/chartex" xmlns:mc="http://schemas.openxmlformats.org/markup-compatibility/2006" xmlns:aink="http://schemas.microsoft.com/office/drawing/2016/ink" xmlns:am3d="http://schemas.microsoft.com/office/drawing/2017/model3d" xmlns:o="urn:schemas-microsoft-com:office:office" xmlns:r="http://schemas.openxmlformats.org/officeDocument/2006/relationships" xmlns:m="http://schemas.openxmlformats.org/officeDocument/2006/math" xmlns:v="urn:schemas-microsoft-com:vml" xmlns:wp14="http://schemas.microsoft.com/office/word/2010/wordprocessingDrawing" xmlns:wp="http://schemas.openxmlformats.org/drawingml/2006/wordprocessingDrawing" xmlns:w10="urn:schemas-microsoft-com:office:word" xmlns:w="http://schemas.openxmlformats.org/wordprocessingml/2006/main" xmlns:w14="http://schemas.microsoft.com/office/word/2010/wordml" xmlns:w15="http://schemas.microsoft.com/office/word/2012/wordml" xmlns:w16cid="http://schemas.microsoft.com/office/word/2016/wordml/cid" xmlns:w16se="http://schemas.microsoft.com/office/word/2015/wordml/symex" xmlns:wpg="http://schemas.microsoft.com/office/word/2010/wordprocessingGroup" xmlns:wpi="http://schemas.microsoft.com/office/word/2010/wordprocessingInk" xmlns:wne="http://schemas.microsoft.com/office/word/2006/wordml" xmlns:wps="http://schemas.microsoft.com/office/word/2010/wordprocessingShape" mc:Ignorable="w14 w15 w16se w16cid wp14">
+<w:glossaryDocument xmlns:wpc="http://schemas.microsoft.com/office/word/2010/wordprocessingCanvas" xmlns:mc="http://schemas.openxmlformats.org/markup-compatibility/2006" xmlns:o="urn:schemas-microsoft-com:office:office" xmlns:r="http://schemas.openxmlformats.org/officeDocument/2006/relationships" xmlns:m="http://schemas.openxmlformats.org/officeDocument/2006/math" xmlns:v="urn:schemas-microsoft-com:vml" xmlns:wp14="http://schemas.microsoft.com/office/word/2010/wordprocessingDrawing" xmlns:wp="http://schemas.openxmlformats.org/drawingml/2006/wordprocessingDrawing" xmlns:w10="urn:schemas-microsoft-com:office:word" xmlns:w="http://schemas.openxmlformats.org/wordprocessingml/2006/main" xmlns:w14="http://schemas.microsoft.com/office/word/2010/wordml" xmlns:wpg="http://schemas.microsoft.com/office/word/2010/wordprocessingGroup" xmlns:wpi="http://schemas.microsoft.com/office/word/2010/wordprocessingInk" xmlns:wne="http://schemas.microsoft.com/office/word/2006/wordml" xmlns:wps="http://schemas.microsoft.com/office/word/2010/wordprocessingShape" mc:Ignorable="w14 wp14">
   <w:docParts>
     <w:docPart>
       <w:docPartPr>
@@ -3938,35 +4703,9 @@
           </w:pPr>
           <w:r>
             <w:rPr>
-              <w:color w:val="4472C4" w:themeColor="accent1"/>
+              <w:color w:val="4F81BD" w:themeColor="accent1"/>
             </w:rPr>
             <w:t>[Document title]</w:t>
-          </w:r>
-        </w:p>
-      </w:docPartBody>
-    </w:docPart>
-    <w:docPart>
-      <w:docPartPr>
-        <w:name w:val="7685935878B24CB5A5D95449F8F08E82"/>
-        <w:category>
-          <w:name w:val="General"/>
-          <w:gallery w:val="placeholder"/>
-        </w:category>
-        <w:types>
-          <w:type w:val="bbPlcHdr"/>
-        </w:types>
-        <w:behaviors>
-          <w:behavior w:val="content"/>
-        </w:behaviors>
-        <w:guid w:val="{C8FD14E9-48A9-4DAC-9956-048414609454}"/>
-      </w:docPartPr>
-      <w:docPartBody>
-        <w:p>
-          <w:pPr>
-            <w:pStyle w:val="7685935878B24CB5A5D95449F8F08E82"/>
-          </w:pPr>
-          <w:r>
-            <w:t>[Author Name]</w:t>
           </w:r>
         </w:p>
       </w:docPartBody>
@@ -3976,27 +4715,27 @@
 </file>
 
 <file path=word/glossary/fontTable.xml><?xml version="1.0" encoding="utf-8"?>
-<w:fonts xmlns:mc="http://schemas.openxmlformats.org/markup-compatibility/2006" xmlns:r="http://schemas.openxmlformats.org/officeDocument/2006/relationships" xmlns:w="http://schemas.openxmlformats.org/wordprocessingml/2006/main" xmlns:w14="http://schemas.microsoft.com/office/word/2010/wordml" xmlns:w15="http://schemas.microsoft.com/office/word/2012/wordml" xmlns:w16cid="http://schemas.microsoft.com/office/word/2016/wordml/cid" xmlns:w16se="http://schemas.microsoft.com/office/word/2015/wordml/symex" mc:Ignorable="w14 w15 w16se w16cid">
+<w:fonts xmlns:mc="http://schemas.openxmlformats.org/markup-compatibility/2006" xmlns:r="http://schemas.openxmlformats.org/officeDocument/2006/relationships" xmlns:w="http://schemas.openxmlformats.org/wordprocessingml/2006/main" xmlns:w14="http://schemas.microsoft.com/office/word/2010/wordml" mc:Ignorable="w14">
   <w:font w:name="Times New Roman">
     <w:panose1 w:val="02020603050405020304"/>
     <w:charset w:val="00"/>
     <w:family w:val="roman"/>
     <w:pitch w:val="variable"/>
-    <w:sig w:usb0="E0002AFF" w:usb1="C0007843" w:usb2="00000009" w:usb3="00000000" w:csb0="000001FF" w:csb1="00000000"/>
+    <w:sig w:usb0="E0002AFF" w:usb1="C0007841" w:usb2="00000009" w:usb3="00000000" w:csb0="000001FF" w:csb1="00000000"/>
   </w:font>
   <w:font w:name="Calibri">
     <w:panose1 w:val="020F0502020204030204"/>
     <w:charset w:val="00"/>
     <w:family w:val="swiss"/>
     <w:pitch w:val="variable"/>
-    <w:sig w:usb0="E0002AFF" w:usb1="4000ACFF" w:usb2="00000001" w:usb3="00000000" w:csb0="000001FF" w:csb1="00000000"/>
+    <w:sig w:usb0="E00002FF" w:usb1="4000ACFF" w:usb2="00000001" w:usb3="00000000" w:csb0="0000019F" w:csb1="00000000"/>
   </w:font>
   <w:font w:name="Courier New">
     <w:panose1 w:val="02070309020205020404"/>
     <w:charset w:val="00"/>
     <w:family w:val="modern"/>
     <w:pitch w:val="fixed"/>
-    <w:sig w:usb0="E0002EFF" w:usb1="C0007843" w:usb2="00000009" w:usb3="00000000" w:csb0="000001FF" w:csb1="00000000"/>
+    <w:sig w:usb0="E0002AFF" w:usb1="C0007843" w:usb2="00000009" w:usb3="00000000" w:csb0="000001FF" w:csb1="00000000"/>
   </w:font>
   <w:font w:name="Wingdings">
     <w:panose1 w:val="05000000000000000000"/>
@@ -4017,49 +4756,44 @@
     <w:charset w:val="00"/>
     <w:family w:val="roman"/>
     <w:pitch w:val="variable"/>
-    <w:sig w:usb0="E00006FF" w:usb1="400004FF" w:usb2="00000000" w:usb3="00000000" w:csb0="0000019F" w:csb1="00000000"/>
+    <w:sig w:usb0="E00002FF" w:usb1="400004FF" w:usb2="00000000" w:usb3="00000000" w:csb0="0000019F" w:csb1="00000000"/>
   </w:font>
   <w:font w:name="Tahoma">
     <w:panose1 w:val="020B0604030504040204"/>
     <w:charset w:val="00"/>
     <w:family w:val="swiss"/>
+    <w:notTrueType/>
     <w:pitch w:val="variable"/>
-    <w:sig w:usb0="E1002EFF" w:usb1="C000605B" w:usb2="00000029" w:usb3="00000000" w:csb0="000101FF" w:csb1="00000000"/>
+    <w:sig w:usb0="00000003" w:usb1="00000000" w:usb2="00000000" w:usb3="00000000" w:csb0="00000001" w:csb1="00000000"/>
   </w:font>
   <w:font w:name="Cambria Math">
     <w:panose1 w:val="02040503050406030204"/>
     <w:charset w:val="00"/>
     <w:family w:val="roman"/>
     <w:pitch w:val="variable"/>
-    <w:sig w:usb0="E00006FF" w:usb1="420024FF" w:usb2="02000000" w:usb3="00000000" w:csb0="0000019F" w:csb1="00000000"/>
-  </w:font>
-  <w:font w:name="Calibri Light">
-    <w:panose1 w:val="020F0302020204030204"/>
-    <w:charset w:val="00"/>
-    <w:family w:val="swiss"/>
-    <w:pitch w:val="variable"/>
-    <w:sig w:usb0="A0002AEF" w:usb1="4000207B" w:usb2="00000000" w:usb3="00000000" w:csb0="000001FF" w:csb1="00000000"/>
+    <w:sig w:usb0="E00002FF" w:usb1="420024FF" w:usb2="00000000" w:usb3="00000000" w:csb0="0000019F" w:csb1="00000000"/>
   </w:font>
 </w:fonts>
 </file>
 
 <file path=word/glossary/settings.xml><?xml version="1.0" encoding="utf-8"?>
-<w:settings xmlns:mc="http://schemas.openxmlformats.org/markup-compatibility/2006" xmlns:o="urn:schemas-microsoft-com:office:office" xmlns:r="http://schemas.openxmlformats.org/officeDocument/2006/relationships" xmlns:m="http://schemas.openxmlformats.org/officeDocument/2006/math" xmlns:v="urn:schemas-microsoft-com:vml" xmlns:w10="urn:schemas-microsoft-com:office:word" xmlns:w="http://schemas.openxmlformats.org/wordprocessingml/2006/main" xmlns:w14="http://schemas.microsoft.com/office/word/2010/wordml" xmlns:w15="http://schemas.microsoft.com/office/word/2012/wordml" xmlns:w16cid="http://schemas.microsoft.com/office/word/2016/wordml/cid" xmlns:w16se="http://schemas.microsoft.com/office/word/2015/wordml/symex" xmlns:sl="http://schemas.openxmlformats.org/schemaLibrary/2006/main" mc:Ignorable="w14 w15 w16se w16cid">
+<w:settings xmlns:mc="http://schemas.openxmlformats.org/markup-compatibility/2006" xmlns:o="urn:schemas-microsoft-com:office:office" xmlns:r="http://schemas.openxmlformats.org/officeDocument/2006/relationships" xmlns:m="http://schemas.openxmlformats.org/officeDocument/2006/math" xmlns:v="urn:schemas-microsoft-com:vml" xmlns:w10="urn:schemas-microsoft-com:office:word" xmlns:w="http://schemas.openxmlformats.org/wordprocessingml/2006/main" xmlns:w14="http://schemas.microsoft.com/office/word/2010/wordml" xmlns:sl="http://schemas.openxmlformats.org/schemaLibrary/2006/main" mc:Ignorable="w14">
   <w:view w:val="normal"/>
   <w:defaultTabStop w:val="708"/>
   <w:hyphenationZone w:val="425"/>
   <w:characterSpacingControl w:val="doNotCompress"/>
   <w:compat>
     <w:useFELayout/>
-    <w:compatSetting w:name="compatibilityMode" w:uri="http://schemas.microsoft.com/office/word" w:val="15"/>
+    <w:compatSetting w:name="compatibilityMode" w:uri="http://schemas.microsoft.com/office/word" w:val="14"/>
     <w:compatSetting w:name="overrideTableStyleFontSizeAndJustification" w:uri="http://schemas.microsoft.com/office/word" w:val="1"/>
     <w:compatSetting w:name="enableOpenTypeFeatures" w:uri="http://schemas.microsoft.com/office/word" w:val="1"/>
     <w:compatSetting w:name="doNotFlipMirrorIndents" w:uri="http://schemas.microsoft.com/office/word" w:val="1"/>
-    <w:compatSetting w:name="differentiateMultirowTableHeaders" w:uri="http://schemas.microsoft.com/office/word" w:val="1"/>
   </w:compat>
   <w:rsids>
     <w:rsidRoot w:val="00E84A43"/>
+    <w:rsid w:val="00052132"/>
     <w:rsid w:val="00E84A43"/>
+    <w:rsid w:val="00F70317"/>
   </w:rsids>
   <m:mathPr>
     <m:mathFont m:val="Cambria Math"/>
@@ -4076,14 +4810,13 @@
   </m:mathPr>
   <w:themeFontLang w:val="es-ES"/>
   <w:clrSchemeMapping w:bg1="light1" w:t1="dark1" w:bg2="light2" w:t2="dark2" w:accent1="accent1" w:accent2="accent2" w:accent3="accent3" w:accent4="accent4" w:accent5="accent5" w:accent6="accent6" w:hyperlink="hyperlink" w:followedHyperlink="followedHyperlink"/>
-  <w:decimalSymbol w:val="."/>
-  <w:listSeparator w:val=","/>
-  <w15:chartTrackingRefBased/>
+  <w:decimalSymbol w:val=","/>
+  <w:listSeparator w:val=";"/>
 </w:settings>
 </file>
 
 <file path=word/glossary/styles.xml><?xml version="1.0" encoding="utf-8"?>
-<w:styles xmlns:mc="http://schemas.openxmlformats.org/markup-compatibility/2006" xmlns:r="http://schemas.openxmlformats.org/officeDocument/2006/relationships" xmlns:w="http://schemas.openxmlformats.org/wordprocessingml/2006/main" xmlns:w14="http://schemas.microsoft.com/office/word/2010/wordml" xmlns:w15="http://schemas.microsoft.com/office/word/2012/wordml" xmlns:w16cid="http://schemas.microsoft.com/office/word/2016/wordml/cid" xmlns:w16se="http://schemas.microsoft.com/office/word/2015/wordml/symex" mc:Ignorable="w14 w15 w16se w16cid">
+<w:styles xmlns:mc="http://schemas.openxmlformats.org/markup-compatibility/2006" xmlns:r="http://schemas.openxmlformats.org/officeDocument/2006/relationships" xmlns:w="http://schemas.openxmlformats.org/wordprocessingml/2006/main" xmlns:w14="http://schemas.microsoft.com/office/word/2010/wordml" mc:Ignorable="w14">
   <w:docDefaults>
     <w:rPrDefault>
       <w:rPr>
@@ -4099,394 +4832,156 @@
       </w:pPr>
     </w:pPrDefault>
   </w:docDefaults>
-  <w:latentStyles w:defLockedState="0" w:defUIPriority="99" w:defSemiHidden="0" w:defUnhideWhenUsed="0" w:defQFormat="0" w:count="375">
-    <w:lsdException w:name="Normal" w:uiPriority="0" w:qFormat="1"/>
-    <w:lsdException w:name="heading 1" w:uiPriority="9" w:qFormat="1"/>
-    <w:lsdException w:name="heading 2" w:semiHidden="1" w:uiPriority="9" w:unhideWhenUsed="1" w:qFormat="1"/>
-    <w:lsdException w:name="heading 3" w:semiHidden="1" w:uiPriority="9" w:unhideWhenUsed="1" w:qFormat="1"/>
-    <w:lsdException w:name="heading 4" w:semiHidden="1" w:uiPriority="9" w:unhideWhenUsed="1" w:qFormat="1"/>
-    <w:lsdException w:name="heading 5" w:semiHidden="1" w:uiPriority="9" w:unhideWhenUsed="1" w:qFormat="1"/>
-    <w:lsdException w:name="heading 6" w:semiHidden="1" w:uiPriority="9" w:unhideWhenUsed="1" w:qFormat="1"/>
-    <w:lsdException w:name="heading 7" w:semiHidden="1" w:uiPriority="9" w:unhideWhenUsed="1" w:qFormat="1"/>
-    <w:lsdException w:name="heading 8" w:semiHidden="1" w:uiPriority="9" w:unhideWhenUsed="1" w:qFormat="1"/>
-    <w:lsdException w:name="heading 9" w:semiHidden="1" w:uiPriority="9" w:unhideWhenUsed="1" w:qFormat="1"/>
-    <w:lsdException w:name="index 1" w:semiHidden="1" w:unhideWhenUsed="1"/>
-    <w:lsdException w:name="index 2" w:semiHidden="1" w:unhideWhenUsed="1"/>
-    <w:lsdException w:name="index 3" w:semiHidden="1" w:unhideWhenUsed="1"/>
-    <w:lsdException w:name="index 4" w:semiHidden="1" w:unhideWhenUsed="1"/>
-    <w:lsdException w:name="index 5" w:semiHidden="1" w:unhideWhenUsed="1"/>
-    <w:lsdException w:name="index 6" w:semiHidden="1" w:unhideWhenUsed="1"/>
-    <w:lsdException w:name="index 7" w:semiHidden="1" w:unhideWhenUsed="1"/>
-    <w:lsdException w:name="index 8" w:semiHidden="1" w:unhideWhenUsed="1"/>
-    <w:lsdException w:name="index 9" w:semiHidden="1" w:unhideWhenUsed="1"/>
-    <w:lsdException w:name="toc 1" w:semiHidden="1" w:uiPriority="39" w:unhideWhenUsed="1"/>
-    <w:lsdException w:name="toc 2" w:semiHidden="1" w:uiPriority="39" w:unhideWhenUsed="1"/>
-    <w:lsdException w:name="toc 3" w:semiHidden="1" w:uiPriority="39" w:unhideWhenUsed="1"/>
-    <w:lsdException w:name="toc 4" w:semiHidden="1" w:uiPriority="39" w:unhideWhenUsed="1"/>
-    <w:lsdException w:name="toc 5" w:semiHidden="1" w:uiPriority="39" w:unhideWhenUsed="1"/>
-    <w:lsdException w:name="toc 6" w:semiHidden="1" w:uiPriority="39" w:unhideWhenUsed="1"/>
-    <w:lsdException w:name="toc 7" w:semiHidden="1" w:uiPriority="39" w:unhideWhenUsed="1"/>
-    <w:lsdException w:name="toc 8" w:semiHidden="1" w:uiPriority="39" w:unhideWhenUsed="1"/>
-    <w:lsdException w:name="toc 9" w:semiHidden="1" w:uiPriority="39" w:unhideWhenUsed="1"/>
-    <w:lsdException w:name="Normal Indent" w:semiHidden="1" w:unhideWhenUsed="1"/>
-    <w:lsdException w:name="footnote text" w:semiHidden="1" w:unhideWhenUsed="1"/>
-    <w:lsdException w:name="annotation text" w:semiHidden="1" w:unhideWhenUsed="1"/>
-    <w:lsdException w:name="header" w:semiHidden="1" w:unhideWhenUsed="1"/>
-    <w:lsdException w:name="footer" w:semiHidden="1" w:unhideWhenUsed="1"/>
-    <w:lsdException w:name="index heading" w:semiHidden="1" w:unhideWhenUsed="1"/>
-    <w:lsdException w:name="caption" w:semiHidden="1" w:uiPriority="35" w:unhideWhenUsed="1" w:qFormat="1"/>
-    <w:lsdException w:name="table of figures" w:semiHidden="1" w:unhideWhenUsed="1"/>
-    <w:lsdException w:name="envelope address" w:semiHidden="1" w:unhideWhenUsed="1"/>
-    <w:lsdException w:name="envelope return" w:semiHidden="1" w:unhideWhenUsed="1"/>
-    <w:lsdException w:name="footnote reference" w:semiHidden="1" w:unhideWhenUsed="1"/>
-    <w:lsdException w:name="annotation reference" w:semiHidden="1" w:unhideWhenUsed="1"/>
-    <w:lsdException w:name="line number" w:semiHidden="1" w:unhideWhenUsed="1"/>
-    <w:lsdException w:name="page number" w:semiHidden="1" w:unhideWhenUsed="1"/>
-    <w:lsdException w:name="endnote reference" w:semiHidden="1" w:unhideWhenUsed="1"/>
-    <w:lsdException w:name="endnote text" w:semiHidden="1" w:unhideWhenUsed="1"/>
-    <w:lsdException w:name="table of authorities" w:semiHidden="1" w:unhideWhenUsed="1"/>
-    <w:lsdException w:name="macro" w:semiHidden="1" w:unhideWhenUsed="1"/>
-    <w:lsdException w:name="toa heading" w:semiHidden="1" w:unhideWhenUsed="1"/>
-    <w:lsdException w:name="List" w:semiHidden="1" w:unhideWhenUsed="1"/>
-    <w:lsdException w:name="List Bullet" w:semiHidden="1" w:unhideWhenUsed="1"/>
-    <w:lsdException w:name="List Number" w:semiHidden="1" w:unhideWhenUsed="1"/>
-    <w:lsdException w:name="List 2" w:semiHidden="1" w:unhideWhenUsed="1"/>
-    <w:lsdException w:name="List 3" w:semiHidden="1" w:unhideWhenUsed="1"/>
-    <w:lsdException w:name="List 4" w:semiHidden="1" w:unhideWhenUsed="1"/>
-    <w:lsdException w:name="List 5" w:semiHidden="1" w:unhideWhenUsed="1"/>
-    <w:lsdException w:name="List Bullet 2" w:semiHidden="1" w:unhideWhenUsed="1"/>
-    <w:lsdException w:name="List Bullet 3" w:semiHidden="1" w:unhideWhenUsed="1"/>
-    <w:lsdException w:name="List Bullet 4" w:semiHidden="1" w:unhideWhenUsed="1"/>
-    <w:lsdException w:name="List Bullet 5" w:semiHidden="1" w:unhideWhenUsed="1"/>
-    <w:lsdException w:name="List Number 2" w:semiHidden="1" w:unhideWhenUsed="1"/>
-    <w:lsdException w:name="List Number 3" w:semiHidden="1" w:unhideWhenUsed="1"/>
-    <w:lsdException w:name="List Number 4" w:semiHidden="1" w:unhideWhenUsed="1"/>
-    <w:lsdException w:name="List Number 5" w:semiHidden="1" w:unhideWhenUsed="1"/>
-    <w:lsdException w:name="Title" w:uiPriority="10" w:qFormat="1"/>
-    <w:lsdException w:name="Closing" w:semiHidden="1" w:unhideWhenUsed="1"/>
-    <w:lsdException w:name="Signature" w:semiHidden="1" w:unhideWhenUsed="1"/>
-    <w:lsdException w:name="Default Paragraph Font" w:semiHidden="1" w:uiPriority="1" w:unhideWhenUsed="1"/>
-    <w:lsdException w:name="Body Text" w:semiHidden="1" w:unhideWhenUsed="1"/>
-    <w:lsdException w:name="Body Text Indent" w:semiHidden="1" w:unhideWhenUsed="1"/>
-    <w:lsdException w:name="List Continue" w:semiHidden="1" w:unhideWhenUsed="1"/>
-    <w:lsdException w:name="List Continue 2" w:semiHidden="1" w:unhideWhenUsed="1"/>
-    <w:lsdException w:name="List Continue 3" w:semiHidden="1" w:unhideWhenUsed="1"/>
-    <w:lsdException w:name="List Continue 4" w:semiHidden="1" w:unhideWhenUsed="1"/>
-    <w:lsdException w:name="List Continue 5" w:semiHidden="1" w:unhideWhenUsed="1"/>
-    <w:lsdException w:name="Message Header" w:semiHidden="1" w:unhideWhenUsed="1"/>
-    <w:lsdException w:name="Subtitle" w:uiPriority="11" w:qFormat="1"/>
-    <w:lsdException w:name="Salutation" w:semiHidden="1" w:unhideWhenUsed="1"/>
-    <w:lsdException w:name="Date" w:semiHidden="1" w:unhideWhenUsed="1"/>
-    <w:lsdException w:name="Body Text First Indent" w:semiHidden="1" w:unhideWhenUsed="1"/>
-    <w:lsdException w:name="Body Text First Indent 2" w:semiHidden="1" w:unhideWhenUsed="1"/>
-    <w:lsdException w:name="Note Heading" w:semiHidden="1" w:unhideWhenUsed="1"/>
-    <w:lsdException w:name="Body Text 2" w:semiHidden="1" w:unhideWhenUsed="1"/>
-    <w:lsdException w:name="Body Text 3" w:semiHidden="1" w:unhideWhenUsed="1"/>
-    <w:lsdException w:name="Body Text Indent 2" w:semiHidden="1" w:unhideWhenUsed="1"/>
-    <w:lsdException w:name="Body Text Indent 3" w:semiHidden="1" w:unhideWhenUsed="1"/>
-    <w:lsdException w:name="Block Text" w:semiHidden="1" w:unhideWhenUsed="1"/>
-    <w:lsdException w:name="Hyperlink" w:semiHidden="1" w:unhideWhenUsed="1"/>
-    <w:lsdException w:name="FollowedHyperlink" w:semiHidden="1" w:unhideWhenUsed="1"/>
-    <w:lsdException w:name="Strong" w:uiPriority="22" w:qFormat="1"/>
-    <w:lsdException w:name="Emphasis" w:uiPriority="20" w:qFormat="1"/>
-    <w:lsdException w:name="Document Map" w:semiHidden="1" w:unhideWhenUsed="1"/>
-    <w:lsdException w:name="Plain Text" w:semiHidden="1" w:unhideWhenUsed="1"/>
-    <w:lsdException w:name="E-mail Signature" w:semiHidden="1" w:unhideWhenUsed="1"/>
-    <w:lsdException w:name="HTML Top of Form" w:semiHidden="1" w:unhideWhenUsed="1"/>
-    <w:lsdException w:name="HTML Bottom of Form" w:semiHidden="1" w:unhideWhenUsed="1"/>
-    <w:lsdException w:name="Normal (Web)" w:semiHidden="1" w:unhideWhenUsed="1"/>
-    <w:lsdException w:name="HTML Acronym" w:semiHidden="1" w:unhideWhenUsed="1"/>
-    <w:lsdException w:name="HTML Address" w:semiHidden="1" w:unhideWhenUsed="1"/>
-    <w:lsdException w:name="HTML Cite" w:semiHidden="1" w:unhideWhenUsed="1"/>
-    <w:lsdException w:name="HTML Code" w:semiHidden="1" w:unhideWhenUsed="1"/>
-    <w:lsdException w:name="HTML Definition" w:semiHidden="1" w:unhideWhenUsed="1"/>
-    <w:lsdException w:name="HTML Keyboard" w:semiHidden="1" w:unhideWhenUsed="1"/>
-    <w:lsdException w:name="HTML Preformatted" w:semiHidden="1" w:unhideWhenUsed="1"/>
-    <w:lsdException w:name="HTML Sample" w:semiHidden="1" w:unhideWhenUsed="1"/>
-    <w:lsdException w:name="HTML Typewriter" w:semiHidden="1" w:unhideWhenUsed="1"/>
-    <w:lsdException w:name="HTML Variable" w:semiHidden="1" w:unhideWhenUsed="1"/>
-    <w:lsdException w:name="Normal Table" w:semiHidden="1" w:unhideWhenUsed="1"/>
-    <w:lsdException w:name="annotation subject" w:semiHidden="1" w:unhideWhenUsed="1"/>
-    <w:lsdException w:name="No List" w:semiHidden="1" w:unhideWhenUsed="1"/>
-    <w:lsdException w:name="Outline List 1" w:semiHidden="1" w:unhideWhenUsed="1"/>
-    <w:lsdException w:name="Outline List 2" w:semiHidden="1" w:unhideWhenUsed="1"/>
-    <w:lsdException w:name="Outline List 3" w:semiHidden="1" w:unhideWhenUsed="1"/>
-    <w:lsdException w:name="Table Simple 1" w:semiHidden="1" w:unhideWhenUsed="1"/>
-    <w:lsdException w:name="Table Simple 2" w:semiHidden="1" w:unhideWhenUsed="1"/>
-    <w:lsdException w:name="Table Simple 3" w:semiHidden="1" w:unhideWhenUsed="1"/>
-    <w:lsdException w:name="Table Classic 1" w:semiHidden="1" w:unhideWhenUsed="1"/>
-    <w:lsdException w:name="Table Classic 2" w:semiHidden="1" w:unhideWhenUsed="1"/>
-    <w:lsdException w:name="Table Classic 3" w:semiHidden="1" w:unhideWhenUsed="1"/>
-    <w:lsdException w:name="Table Classic 4" w:semiHidden="1" w:unhideWhenUsed="1"/>
-    <w:lsdException w:name="Table Colorful 1" w:semiHidden="1" w:unhideWhenUsed="1"/>
-    <w:lsdException w:name="Table Colorful 2" w:semiHidden="1" w:unhideWhenUsed="1"/>
-    <w:lsdException w:name="Table Colorful 3" w:semiHidden="1" w:unhideWhenUsed="1"/>
-    <w:lsdException w:name="Table Columns 1" w:semiHidden="1" w:unhideWhenUsed="1"/>
-    <w:lsdException w:name="Table Columns 2" w:semiHidden="1" w:unhideWhenUsed="1"/>
-    <w:lsdException w:name="Table Columns 3" w:semiHidden="1" w:unhideWhenUsed="1"/>
-    <w:lsdException w:name="Table Columns 4" w:semiHidden="1" w:unhideWhenUsed="1"/>
-    <w:lsdException w:name="Table Columns 5" w:semiHidden="1" w:unhideWhenUsed="1"/>
-    <w:lsdException w:name="Table Grid 1" w:semiHidden="1" w:unhideWhenUsed="1"/>
-    <w:lsdException w:name="Table Grid 2" w:semiHidden="1" w:unhideWhenUsed="1"/>
-    <w:lsdException w:name="Table Grid 3" w:semiHidden="1" w:unhideWhenUsed="1"/>
-    <w:lsdException w:name="Table Grid 4" w:semiHidden="1" w:unhideWhenUsed="1"/>
-    <w:lsdException w:name="Table Grid 5" w:semiHidden="1" w:unhideWhenUsed="1"/>
-    <w:lsdException w:name="Table Grid 6" w:semiHidden="1" w:unhideWhenUsed="1"/>
-    <w:lsdException w:name="Table Grid 7" w:semiHidden="1" w:unhideWhenUsed="1"/>
-    <w:lsdException w:name="Table Grid 8" w:semiHidden="1" w:unhideWhenUsed="1"/>
-    <w:lsdException w:name="Table List 1" w:semiHidden="1" w:unhideWhenUsed="1"/>
-    <w:lsdException w:name="Table List 2" w:semiHidden="1" w:unhideWhenUsed="1"/>
-    <w:lsdException w:name="Table List 3" w:semiHidden="1" w:unhideWhenUsed="1"/>
-    <w:lsdException w:name="Table List 4" w:semiHidden="1" w:unhideWhenUsed="1"/>
-    <w:lsdException w:name="Table List 5" w:semiHidden="1" w:unhideWhenUsed="1"/>
-    <w:lsdException w:name="Table List 6" w:semiHidden="1" w:unhideWhenUsed="1"/>
-    <w:lsdException w:name="Table List 7" w:semiHidden="1" w:unhideWhenUsed="1"/>
-    <w:lsdException w:name="Table List 8" w:semiHidden="1" w:unhideWhenUsed="1"/>
-    <w:lsdException w:name="Table 3D effects 1" w:semiHidden="1" w:unhideWhenUsed="1"/>
-    <w:lsdException w:name="Table 3D effects 2" w:semiHidden="1" w:unhideWhenUsed="1"/>
-    <w:lsdException w:name="Table 3D effects 3" w:semiHidden="1" w:unhideWhenUsed="1"/>
-    <w:lsdException w:name="Table Contemporary" w:semiHidden="1" w:unhideWhenUsed="1"/>
-    <w:lsdException w:name="Table Elegant" w:semiHidden="1" w:unhideWhenUsed="1"/>
-    <w:lsdException w:name="Table Professional" w:semiHidden="1" w:unhideWhenUsed="1"/>
-    <w:lsdException w:name="Table Subtle 1" w:semiHidden="1" w:unhideWhenUsed="1"/>
-    <w:lsdException w:name="Table Subtle 2" w:semiHidden="1" w:unhideWhenUsed="1"/>
-    <w:lsdException w:name="Table Web 1" w:semiHidden="1" w:unhideWhenUsed="1"/>
-    <w:lsdException w:name="Table Web 2" w:semiHidden="1" w:unhideWhenUsed="1"/>
-    <w:lsdException w:name="Table Web 3" w:semiHidden="1" w:unhideWhenUsed="1"/>
-    <w:lsdException w:name="Balloon Text" w:semiHidden="1" w:unhideWhenUsed="1"/>
-    <w:lsdException w:name="Table Grid" w:uiPriority="39"/>
-    <w:lsdException w:name="Table Theme" w:semiHidden="1" w:unhideWhenUsed="1"/>
-    <w:lsdException w:name="Placeholder Text" w:semiHidden="1"/>
-    <w:lsdException w:name="No Spacing" w:uiPriority="1" w:qFormat="1"/>
-    <w:lsdException w:name="Light Shading" w:uiPriority="60"/>
-    <w:lsdException w:name="Light List" w:uiPriority="61"/>
-    <w:lsdException w:name="Light Grid" w:uiPriority="62"/>
-    <w:lsdException w:name="Medium Shading 1" w:uiPriority="63"/>
-    <w:lsdException w:name="Medium Shading 2" w:uiPriority="64"/>
-    <w:lsdException w:name="Medium List 1" w:uiPriority="65"/>
-    <w:lsdException w:name="Medium List 2" w:uiPriority="66"/>
-    <w:lsdException w:name="Medium Grid 1" w:uiPriority="67"/>
-    <w:lsdException w:name="Medium Grid 2" w:uiPriority="68"/>
-    <w:lsdException w:name="Medium Grid 3" w:uiPriority="69"/>
-    <w:lsdException w:name="Dark List" w:uiPriority="70"/>
-    <w:lsdException w:name="Colorful Shading" w:uiPriority="71"/>
-    <w:lsdException w:name="Colorful List" w:uiPriority="72"/>
-    <w:lsdException w:name="Colorful Grid" w:uiPriority="73"/>
-    <w:lsdException w:name="Light Shading Accent 1" w:uiPriority="60"/>
-    <w:lsdException w:name="Light List Accent 1" w:uiPriority="61"/>
-    <w:lsdException w:name="Light Grid Accent 1" w:uiPriority="62"/>
-    <w:lsdException w:name="Medium Shading 1 Accent 1" w:uiPriority="63"/>
-    <w:lsdException w:name="Medium Shading 2 Accent 1" w:uiPriority="64"/>
-    <w:lsdException w:name="Medium List 1 Accent 1" w:uiPriority="65"/>
-    <w:lsdException w:name="Revision" w:semiHidden="1"/>
-    <w:lsdException w:name="List Paragraph" w:uiPriority="34" w:qFormat="1"/>
-    <w:lsdException w:name="Quote" w:uiPriority="29" w:qFormat="1"/>
-    <w:lsdException w:name="Intense Quote" w:uiPriority="30" w:qFormat="1"/>
-    <w:lsdException w:name="Medium List 2 Accent 1" w:uiPriority="66"/>
-    <w:lsdException w:name="Medium Grid 1 Accent 1" w:uiPriority="67"/>
-    <w:lsdException w:name="Medium Grid 2 Accent 1" w:uiPriority="68"/>
-    <w:lsdException w:name="Medium Grid 3 Accent 1" w:uiPriority="69"/>
-    <w:lsdException w:name="Dark List Accent 1" w:uiPriority="70"/>
-    <w:lsdException w:name="Colorful Shading Accent 1" w:uiPriority="71"/>
-    <w:lsdException w:name="Colorful List Accent 1" w:uiPriority="72"/>
-    <w:lsdException w:name="Colorful Grid Accent 1" w:uiPriority="73"/>
-    <w:lsdException w:name="Light Shading Accent 2" w:uiPriority="60"/>
-    <w:lsdException w:name="Light List Accent 2" w:uiPriority="61"/>
-    <w:lsdException w:name="Light Grid Accent 2" w:uiPriority="62"/>
-    <w:lsdException w:name="Medium Shading 1 Accent 2" w:uiPriority="63"/>
-    <w:lsdException w:name="Medium Shading 2 Accent 2" w:uiPriority="64"/>
-    <w:lsdException w:name="Medium List 1 Accent 2" w:uiPriority="65"/>
-    <w:lsdException w:name="Medium List 2 Accent 2" w:uiPriority="66"/>
-    <w:lsdException w:name="Medium Grid 1 Accent 2" w:uiPriority="67"/>
-    <w:lsdException w:name="Medium Grid 2 Accent 2" w:uiPriority="68"/>
-    <w:lsdException w:name="Medium Grid 3 Accent 2" w:uiPriority="69"/>
-    <w:lsdException w:name="Dark List Accent 2" w:uiPriority="70"/>
-    <w:lsdException w:name="Colorful Shading Accent 2" w:uiPriority="71"/>
-    <w:lsdException w:name="Colorful List Accent 2" w:uiPriority="72"/>
-    <w:lsdException w:name="Colorful Grid Accent 2" w:uiPriority="73"/>
-    <w:lsdException w:name="Light Shading Accent 3" w:uiPriority="60"/>
-    <w:lsdException w:name="Light List Accent 3" w:uiPriority="61"/>
-    <w:lsdException w:name="Light Grid Accent 3" w:uiPriority="62"/>
-    <w:lsdException w:name="Medium Shading 1 Accent 3" w:uiPriority="63"/>
-    <w:lsdException w:name="Medium Shading 2 Accent 3" w:uiPriority="64"/>
-    <w:lsdException w:name="Medium List 1 Accent 3" w:uiPriority="65"/>
-    <w:lsdException w:name="Medium List 2 Accent 3" w:uiPriority="66"/>
-    <w:lsdException w:name="Medium Grid 1 Accent 3" w:uiPriority="67"/>
-    <w:lsdException w:name="Medium Grid 2 Accent 3" w:uiPriority="68"/>
-    <w:lsdException w:name="Medium Grid 3 Accent 3" w:uiPriority="69"/>
-    <w:lsdException w:name="Dark List Accent 3" w:uiPriority="70"/>
-    <w:lsdException w:name="Colorful Shading Accent 3" w:uiPriority="71"/>
-    <w:lsdException w:name="Colorful List Accent 3" w:uiPriority="72"/>
-    <w:lsdException w:name="Colorful Grid Accent 3" w:uiPriority="73"/>
-    <w:lsdException w:name="Light Shading Accent 4" w:uiPriority="60"/>
-    <w:lsdException w:name="Light List Accent 4" w:uiPriority="61"/>
-    <w:lsdException w:name="Light Grid Accent 4" w:uiPriority="62"/>
-    <w:lsdException w:name="Medium Shading 1 Accent 4" w:uiPriority="63"/>
-    <w:lsdException w:name="Medium Shading 2 Accent 4" w:uiPriority="64"/>
-    <w:lsdException w:name="Medium List 1 Accent 4" w:uiPriority="65"/>
-    <w:lsdException w:name="Medium List 2 Accent 4" w:uiPriority="66"/>
-    <w:lsdException w:name="Medium Grid 1 Accent 4" w:uiPriority="67"/>
-    <w:lsdException w:name="Medium Grid 2 Accent 4" w:uiPriority="68"/>
-    <w:lsdException w:name="Medium Grid 3 Accent 4" w:uiPriority="69"/>
-    <w:lsdException w:name="Dark List Accent 4" w:uiPriority="70"/>
-    <w:lsdException w:name="Colorful Shading Accent 4" w:uiPriority="71"/>
-    <w:lsdException w:name="Colorful List Accent 4" w:uiPriority="72"/>
-    <w:lsdException w:name="Colorful Grid Accent 4" w:uiPriority="73"/>
-    <w:lsdException w:name="Light Shading Accent 5" w:uiPriority="60"/>
-    <w:lsdException w:name="Light List Accent 5" w:uiPriority="61"/>
-    <w:lsdException w:name="Light Grid Accent 5" w:uiPriority="62"/>
-    <w:lsdException w:name="Medium Shading 1 Accent 5" w:uiPriority="63"/>
-    <w:lsdException w:name="Medium Shading 2 Accent 5" w:uiPriority="64"/>
-    <w:lsdException w:name="Medium List 1 Accent 5" w:uiPriority="65"/>
-    <w:lsdException w:name="Medium List 2 Accent 5" w:uiPriority="66"/>
-    <w:lsdException w:name="Medium Grid 1 Accent 5" w:uiPriority="67"/>
-    <w:lsdException w:name="Medium Grid 2 Accent 5" w:uiPriority="68"/>
-    <w:lsdException w:name="Medium Grid 3 Accent 5" w:uiPriority="69"/>
-    <w:lsdException w:name="Dark List Accent 5" w:uiPriority="70"/>
-    <w:lsdException w:name="Colorful Shading Accent 5" w:uiPriority="71"/>
-    <w:lsdException w:name="Colorful List Accent 5" w:uiPriority="72"/>
-    <w:lsdException w:name="Colorful Grid Accent 5" w:uiPriority="73"/>
-    <w:lsdException w:name="Light Shading Accent 6" w:uiPriority="60"/>
-    <w:lsdException w:name="Light List Accent 6" w:uiPriority="61"/>
-    <w:lsdException w:name="Light Grid Accent 6" w:uiPriority="62"/>
-    <w:lsdException w:name="Medium Shading 1 Accent 6" w:uiPriority="63"/>
-    <w:lsdException w:name="Medium Shading 2 Accent 6" w:uiPriority="64"/>
-    <w:lsdException w:name="Medium List 1 Accent 6" w:uiPriority="65"/>
-    <w:lsdException w:name="Medium List 2 Accent 6" w:uiPriority="66"/>
-    <w:lsdException w:name="Medium Grid 1 Accent 6" w:uiPriority="67"/>
-    <w:lsdException w:name="Medium Grid 2 Accent 6" w:uiPriority="68"/>
-    <w:lsdException w:name="Medium Grid 3 Accent 6" w:uiPriority="69"/>
-    <w:lsdException w:name="Dark List Accent 6" w:uiPriority="70"/>
-    <w:lsdException w:name="Colorful Shading Accent 6" w:uiPriority="71"/>
-    <w:lsdException w:name="Colorful List Accent 6" w:uiPriority="72"/>
-    <w:lsdException w:name="Colorful Grid Accent 6" w:uiPriority="73"/>
-    <w:lsdException w:name="Subtle Emphasis" w:uiPriority="19" w:qFormat="1"/>
-    <w:lsdException w:name="Intense Emphasis" w:uiPriority="21" w:qFormat="1"/>
-    <w:lsdException w:name="Subtle Reference" w:uiPriority="31" w:qFormat="1"/>
-    <w:lsdException w:name="Intense Reference" w:uiPriority="32" w:qFormat="1"/>
-    <w:lsdException w:name="Book Title" w:uiPriority="33" w:qFormat="1"/>
-    <w:lsdException w:name="Bibliography" w:semiHidden="1" w:uiPriority="37" w:unhideWhenUsed="1"/>
-    <w:lsdException w:name="TOC Heading" w:semiHidden="1" w:uiPriority="39" w:unhideWhenUsed="1" w:qFormat="1"/>
-    <w:lsdException w:name="Plain Table 1" w:uiPriority="41"/>
-    <w:lsdException w:name="Plain Table 2" w:uiPriority="42"/>
-    <w:lsdException w:name="Plain Table 3" w:uiPriority="43"/>
-    <w:lsdException w:name="Plain Table 4" w:uiPriority="44"/>
-    <w:lsdException w:name="Plain Table 5" w:uiPriority="45"/>
-    <w:lsdException w:name="Grid Table Light" w:uiPriority="40"/>
-    <w:lsdException w:name="Grid Table 1 Light" w:uiPriority="46"/>
-    <w:lsdException w:name="Grid Table 2" w:uiPriority="47"/>
-    <w:lsdException w:name="Grid Table 3" w:uiPriority="48"/>
-    <w:lsdException w:name="Grid Table 4" w:uiPriority="49"/>
-    <w:lsdException w:name="Grid Table 5 Dark" w:uiPriority="50"/>
-    <w:lsdException w:name="Grid Table 6 Colorful" w:uiPriority="51"/>
-    <w:lsdException w:name="Grid Table 7 Colorful" w:uiPriority="52"/>
-    <w:lsdException w:name="Grid Table 1 Light Accent 1" w:uiPriority="46"/>
-    <w:lsdException w:name="Grid Table 2 Accent 1" w:uiPriority="47"/>
-    <w:lsdException w:name="Grid Table 3 Accent 1" w:uiPriority="48"/>
-    <w:lsdException w:name="Grid Table 4 Accent 1" w:uiPriority="49"/>
-    <w:lsdException w:name="Grid Table 5 Dark Accent 1" w:uiPriority="50"/>
-    <w:lsdException w:name="Grid Table 6 Colorful Accent 1" w:uiPriority="51"/>
-    <w:lsdException w:name="Grid Table 7 Colorful Accent 1" w:uiPriority="52"/>
-    <w:lsdException w:name="Grid Table 1 Light Accent 2" w:uiPriority="46"/>
-    <w:lsdException w:name="Grid Table 2 Accent 2" w:uiPriority="47"/>
-    <w:lsdException w:name="Grid Table 3 Accent 2" w:uiPriority="48"/>
-    <w:lsdException w:name="Grid Table 4 Accent 2" w:uiPriority="49"/>
-    <w:lsdException w:name="Grid Table 5 Dark Accent 2" w:uiPriority="50"/>
-    <w:lsdException w:name="Grid Table 6 Colorful Accent 2" w:uiPriority="51"/>
-    <w:lsdException w:name="Grid Table 7 Colorful Accent 2" w:uiPriority="52"/>
-    <w:lsdException w:name="Grid Table 1 Light Accent 3" w:uiPriority="46"/>
-    <w:lsdException w:name="Grid Table 2 Accent 3" w:uiPriority="47"/>
-    <w:lsdException w:name="Grid Table 3 Accent 3" w:uiPriority="48"/>
-    <w:lsdException w:name="Grid Table 4 Accent 3" w:uiPriority="49"/>
-    <w:lsdException w:name="Grid Table 5 Dark Accent 3" w:uiPriority="50"/>
-    <w:lsdException w:name="Grid Table 6 Colorful Accent 3" w:uiPriority="51"/>
-    <w:lsdException w:name="Grid Table 7 Colorful Accent 3" w:uiPriority="52"/>
-    <w:lsdException w:name="Grid Table 1 Light Accent 4" w:uiPriority="46"/>
-    <w:lsdException w:name="Grid Table 2 Accent 4" w:uiPriority="47"/>
-    <w:lsdException w:name="Grid Table 3 Accent 4" w:uiPriority="48"/>
-    <w:lsdException w:name="Grid Table 4 Accent 4" w:uiPriority="49"/>
-    <w:lsdException w:name="Grid Table 5 Dark Accent 4" w:uiPriority="50"/>
-    <w:lsdException w:name="Grid Table 6 Colorful Accent 4" w:uiPriority="51"/>
-    <w:lsdException w:name="Grid Table 7 Colorful Accent 4" w:uiPriority="52"/>
-    <w:lsdException w:name="Grid Table 1 Light Accent 5" w:uiPriority="46"/>
-    <w:lsdException w:name="Grid Table 2 Accent 5" w:uiPriority="47"/>
-    <w:lsdException w:name="Grid Table 3 Accent 5" w:uiPriority="48"/>
-    <w:lsdException w:name="Grid Table 4 Accent 5" w:uiPriority="49"/>
-    <w:lsdException w:name="Grid Table 5 Dark Accent 5" w:uiPriority="50"/>
-    <w:lsdException w:name="Grid Table 6 Colorful Accent 5" w:uiPriority="51"/>
-    <w:lsdException w:name="Grid Table 7 Colorful Accent 5" w:uiPriority="52"/>
-    <w:lsdException w:name="Grid Table 1 Light Accent 6" w:uiPriority="46"/>
-    <w:lsdException w:name="Grid Table 2 Accent 6" w:uiPriority="47"/>
-    <w:lsdException w:name="Grid Table 3 Accent 6" w:uiPriority="48"/>
-    <w:lsdException w:name="Grid Table 4 Accent 6" w:uiPriority="49"/>
-    <w:lsdException w:name="Grid Table 5 Dark Accent 6" w:uiPriority="50"/>
-    <w:lsdException w:name="Grid Table 6 Colorful Accent 6" w:uiPriority="51"/>
-    <w:lsdException w:name="Grid Table 7 Colorful Accent 6" w:uiPriority="52"/>
-    <w:lsdException w:name="List Table 1 Light" w:uiPriority="46"/>
-    <w:lsdException w:name="List Table 2" w:uiPriority="47"/>
-    <w:lsdException w:name="List Table 3" w:uiPriority="48"/>
-    <w:lsdException w:name="List Table 4" w:uiPriority="49"/>
-    <w:lsdException w:name="List Table 5 Dark" w:uiPriority="50"/>
-    <w:lsdException w:name="List Table 6 Colorful" w:uiPriority="51"/>
-    <w:lsdException w:name="List Table 7 Colorful" w:uiPriority="52"/>
-    <w:lsdException w:name="List Table 1 Light Accent 1" w:uiPriority="46"/>
-    <w:lsdException w:name="List Table 2 Accent 1" w:uiPriority="47"/>
-    <w:lsdException w:name="List Table 3 Accent 1" w:uiPriority="48"/>
-    <w:lsdException w:name="List Table 4 Accent 1" w:uiPriority="49"/>
-    <w:lsdException w:name="List Table 5 Dark Accent 1" w:uiPriority="50"/>
-    <w:lsdException w:name="List Table 6 Colorful Accent 1" w:uiPriority="51"/>
-    <w:lsdException w:name="List Table 7 Colorful Accent 1" w:uiPriority="52"/>
-    <w:lsdException w:name="List Table 1 Light Accent 2" w:uiPriority="46"/>
-    <w:lsdException w:name="List Table 2 Accent 2" w:uiPriority="47"/>
-    <w:lsdException w:name="List Table 3 Accent 2" w:uiPriority="48"/>
-    <w:lsdException w:name="List Table 4 Accent 2" w:uiPriority="49"/>
-    <w:lsdException w:name="List Table 5 Dark Accent 2" w:uiPriority="50"/>
-    <w:lsdException w:name="List Table 6 Colorful Accent 2" w:uiPriority="51"/>
-    <w:lsdException w:name="List Table 7 Colorful Accent 2" w:uiPriority="52"/>
-    <w:lsdException w:name="List Table 1 Light Accent 3" w:uiPriority="46"/>
-    <w:lsdException w:name="List Table 2 Accent 3" w:uiPriority="47"/>
-    <w:lsdException w:name="List Table 3 Accent 3" w:uiPriority="48"/>
-    <w:lsdException w:name="List Table 4 Accent 3" w:uiPriority="49"/>
-    <w:lsdException w:name="List Table 5 Dark Accent 3" w:uiPriority="50"/>
-    <w:lsdException w:name="List Table 6 Colorful Accent 3" w:uiPriority="51"/>
-    <w:lsdException w:name="List Table 7 Colorful Accent 3" w:uiPriority="52"/>
-    <w:lsdException w:name="List Table 1 Light Accent 4" w:uiPriority="46"/>
-    <w:lsdException w:name="List Table 2 Accent 4" w:uiPriority="47"/>
-    <w:lsdException w:name="List Table 3 Accent 4" w:uiPriority="48"/>
-    <w:lsdException w:name="List Table 4 Accent 4" w:uiPriority="49"/>
-    <w:lsdException w:name="List Table 5 Dark Accent 4" w:uiPriority="50"/>
-    <w:lsdException w:name="List Table 6 Colorful Accent 4" w:uiPriority="51"/>
-    <w:lsdException w:name="List Table 7 Colorful Accent 4" w:uiPriority="52"/>
-    <w:lsdException w:name="List Table 1 Light Accent 5" w:uiPriority="46"/>
-    <w:lsdException w:name="List Table 2 Accent 5" w:uiPriority="47"/>
-    <w:lsdException w:name="List Table 3 Accent 5" w:uiPriority="48"/>
-    <w:lsdException w:name="List Table 4 Accent 5" w:uiPriority="49"/>
-    <w:lsdException w:name="List Table 5 Dark Accent 5" w:uiPriority="50"/>
-    <w:lsdException w:name="List Table 6 Colorful Accent 5" w:uiPriority="51"/>
-    <w:lsdException w:name="List Table 7 Colorful Accent 5" w:uiPriority="52"/>
-    <w:lsdException w:name="List Table 1 Light Accent 6" w:uiPriority="46"/>
-    <w:lsdException w:name="List Table 2 Accent 6" w:uiPriority="47"/>
-    <w:lsdException w:name="List Table 3 Accent 6" w:uiPriority="48"/>
-    <w:lsdException w:name="List Table 4 Accent 6" w:uiPriority="49"/>
-    <w:lsdException w:name="List Table 5 Dark Accent 6" w:uiPriority="50"/>
-    <w:lsdException w:name="List Table 6 Colorful Accent 6" w:uiPriority="51"/>
-    <w:lsdException w:name="List Table 7 Colorful Accent 6" w:uiPriority="52"/>
-    <w:lsdException w:name="Mention" w:semiHidden="1" w:unhideWhenUsed="1"/>
-    <w:lsdException w:name="Smart Hyperlink" w:semiHidden="1" w:unhideWhenUsed="1"/>
-    <w:lsdException w:name="Hashtag" w:semiHidden="1" w:unhideWhenUsed="1"/>
-    <w:lsdException w:name="Unresolved Mention" w:semiHidden="1" w:unhideWhenUsed="1"/>
+  <w:latentStyles w:defLockedState="0" w:defUIPriority="99" w:defSemiHidden="1" w:defUnhideWhenUsed="1" w:defQFormat="0" w:count="267">
+    <w:lsdException w:name="Normal" w:semiHidden="0" w:uiPriority="0" w:unhideWhenUsed="0" w:qFormat="1"/>
+    <w:lsdException w:name="heading 1" w:semiHidden="0" w:uiPriority="9" w:unhideWhenUsed="0" w:qFormat="1"/>
+    <w:lsdException w:name="heading 2" w:uiPriority="9" w:qFormat="1"/>
+    <w:lsdException w:name="heading 3" w:uiPriority="9" w:qFormat="1"/>
+    <w:lsdException w:name="heading 4" w:uiPriority="9" w:qFormat="1"/>
+    <w:lsdException w:name="heading 5" w:uiPriority="9" w:qFormat="1"/>
+    <w:lsdException w:name="heading 6" w:uiPriority="9" w:qFormat="1"/>
+    <w:lsdException w:name="heading 7" w:uiPriority="9" w:qFormat="1"/>
+    <w:lsdException w:name="heading 8" w:uiPriority="9" w:qFormat="1"/>
+    <w:lsdException w:name="heading 9" w:uiPriority="9" w:qFormat="1"/>
+    <w:lsdException w:name="toc 1" w:uiPriority="39"/>
+    <w:lsdException w:name="toc 2" w:uiPriority="39"/>
+    <w:lsdException w:name="toc 3" w:uiPriority="39"/>
+    <w:lsdException w:name="toc 4" w:uiPriority="39"/>
+    <w:lsdException w:name="toc 5" w:uiPriority="39"/>
+    <w:lsdException w:name="toc 6" w:uiPriority="39"/>
+    <w:lsdException w:name="toc 7" w:uiPriority="39"/>
+    <w:lsdException w:name="toc 8" w:uiPriority="39"/>
+    <w:lsdException w:name="toc 9" w:uiPriority="39"/>
+    <w:lsdException w:name="caption" w:uiPriority="35" w:qFormat="1"/>
+    <w:lsdException w:name="Title" w:semiHidden="0" w:uiPriority="10" w:unhideWhenUsed="0" w:qFormat="1"/>
+    <w:lsdException w:name="Default Paragraph Font" w:uiPriority="1"/>
+    <w:lsdException w:name="Subtitle" w:semiHidden="0" w:uiPriority="11" w:unhideWhenUsed="0" w:qFormat="1"/>
+    <w:lsdException w:name="Strong" w:semiHidden="0" w:uiPriority="22" w:unhideWhenUsed="0" w:qFormat="1"/>
+    <w:lsdException w:name="Emphasis" w:semiHidden="0" w:uiPriority="20" w:unhideWhenUsed="0" w:qFormat="1"/>
+    <w:lsdException w:name="Table Grid" w:semiHidden="0" w:uiPriority="39" w:unhideWhenUsed="0"/>
+    <w:lsdException w:name="Placeholder Text" w:unhideWhenUsed="0"/>
+    <w:lsdException w:name="No Spacing" w:semiHidden="0" w:uiPriority="1" w:unhideWhenUsed="0" w:qFormat="1"/>
+    <w:lsdException w:name="Light Shading" w:semiHidden="0" w:uiPriority="60" w:unhideWhenUsed="0"/>
+    <w:lsdException w:name="Light List" w:semiHidden="0" w:uiPriority="61" w:unhideWhenUsed="0"/>
+    <w:lsdException w:name="Light Grid" w:semiHidden="0" w:uiPriority="62" w:unhideWhenUsed="0"/>
+    <w:lsdException w:name="Medium Shading 1" w:semiHidden="0" w:uiPriority="63" w:unhideWhenUsed="0"/>
+    <w:lsdException w:name="Medium Shading 2" w:semiHidden="0" w:uiPriority="64" w:unhideWhenUsed="0"/>
+    <w:lsdException w:name="Medium List 1" w:semiHidden="0" w:uiPriority="65" w:unhideWhenUsed="0"/>
+    <w:lsdException w:name="Medium List 2" w:semiHidden="0" w:uiPriority="66" w:unhideWhenUsed="0"/>
+    <w:lsdException w:name="Medium Grid 1" w:semiHidden="0" w:uiPriority="67" w:unhideWhenUsed="0"/>
+    <w:lsdException w:name="Medium Grid 2" w:semiHidden="0" w:uiPriority="68" w:unhideWhenUsed="0"/>
+    <w:lsdException w:name="Medium Grid 3" w:semiHidden="0" w:uiPriority="69" w:unhideWhenUsed="0"/>
+    <w:lsdException w:name="Dark List" w:semiHidden="0" w:uiPriority="70" w:unhideWhenUsed="0"/>
+    <w:lsdException w:name="Colorful Shading" w:semiHidden="0" w:uiPriority="71" w:unhideWhenUsed="0"/>
+    <w:lsdException w:name="Colorful List" w:semiHidden="0" w:uiPriority="72" w:unhideWhenUsed="0"/>
+    <w:lsdException w:name="Colorful Grid" w:semiHidden="0" w:uiPriority="73" w:unhideWhenUsed="0"/>
+    <w:lsdException w:name="Light Shading Accent 1" w:semiHidden="0" w:uiPriority="60" w:unhideWhenUsed="0"/>
+    <w:lsdException w:name="Light List Accent 1" w:semiHidden="0" w:uiPriority="61" w:unhideWhenUsed="0"/>
+    <w:lsdException w:name="Light Grid Accent 1" w:semiHidden="0" w:uiPriority="62" w:unhideWhenUsed="0"/>
+    <w:lsdException w:name="Medium Shading 1 Accent 1" w:semiHidden="0" w:uiPriority="63" w:unhideWhenUsed="0"/>
+    <w:lsdException w:name="Medium Shading 2 Accent 1" w:semiHidden="0" w:uiPriority="64" w:unhideWhenUsed="0"/>
+    <w:lsdException w:name="Medium List 1 Accent 1" w:semiHidden="0" w:uiPriority="65" w:unhideWhenUsed="0"/>
+    <w:lsdException w:name="Revision" w:unhideWhenUsed="0"/>
+    <w:lsdException w:name="List Paragraph" w:semiHidden="0" w:uiPriority="34" w:unhideWhenUsed="0" w:qFormat="1"/>
+    <w:lsdException w:name="Quote" w:semiHidden="0" w:uiPriority="29" w:unhideWhenUsed="0" w:qFormat="1"/>
+    <w:lsdException w:name="Intense Quote" w:semiHidden="0" w:uiPriority="30" w:unhideWhenUsed="0" w:qFormat="1"/>
+    <w:lsdException w:name="Medium List 2 Accent 1" w:semiHidden="0" w:uiPriority="66" w:unhideWhenUsed="0"/>
+    <w:lsdException w:name="Medium Grid 1 Accent 1" w:semiHidden="0" w:uiPriority="67" w:unhideWhenUsed="0"/>
+    <w:lsdException w:name="Medium Grid 2 Accent 1" w:semiHidden="0" w:uiPriority="68" w:unhideWhenUsed="0"/>
+    <w:lsdException w:name="Medium Grid 3 Accent 1" w:semiHidden="0" w:uiPriority="69" w:unhideWhenUsed="0"/>
+    <w:lsdException w:name="Dark List Accent 1" w:semiHidden="0" w:uiPriority="70" w:unhideWhenUsed="0"/>
+    <w:lsdException w:name="Colorful Shading Accent 1" w:semiHidden="0" w:uiPriority="71" w:unhideWhenUsed="0"/>
+    <w:lsdException w:name="Colorful List Accent 1" w:semiHidden="0" w:uiPriority="72" w:unhideWhenUsed="0"/>
+    <w:lsdException w:name="Colorful Grid Accent 1" w:semiHidden="0" w:uiPriority="73" w:unhideWhenUsed="0"/>
+    <w:lsdException w:name="Light Shading Accent 2" w:semiHidden="0" w:uiPriority="60" w:unhideWhenUsed="0"/>
+    <w:lsdException w:name="Light List Accent 2" w:semiHidden="0" w:uiPriority="61" w:unhideWhenUsed="0"/>
+    <w:lsdException w:name="Light Grid Accent 2" w:semiHidden="0" w:uiPriority="62" w:unhideWhenUsed="0"/>
+    <w:lsdException w:name="Medium Shading 1 Accent 2" w:semiHidden="0" w:uiPriority="63" w:unhideWhenUsed="0"/>
+    <w:lsdException w:name="Medium Shading 2 Accent 2" w:semiHidden="0" w:uiPriority="64" w:unhideWhenUsed="0"/>
+    <w:lsdException w:name="Medium List 1 Accent 2" w:semiHidden="0" w:uiPriority="65" w:unhideWhenUsed="0"/>
+    <w:lsdException w:name="Medium List 2 Accent 2" w:semiHidden="0" w:uiPriority="66" w:unhideWhenUsed="0"/>
+    <w:lsdException w:name="Medium Grid 1 Accent 2" w:semiHidden="0" w:uiPriority="67" w:unhideWhenUsed="0"/>
+    <w:lsdException w:name="Medium Grid 2 Accent 2" w:semiHidden="0" w:uiPriority="68" w:unhideWhenUsed="0"/>
+    <w:lsdException w:name="Medium Grid 3 Accent 2" w:semiHidden="0" w:uiPriority="69" w:unhideWhenUsed="0"/>
+    <w:lsdException w:name="Dark List Accent 2" w:semiHidden="0" w:uiPriority="70" w:unhideWhenUsed="0"/>
+    <w:lsdException w:name="Colorful Shading Accent 2" w:semiHidden="0" w:uiPriority="71" w:unhideWhenUsed="0"/>
+    <w:lsdException w:name="Colorful List Accent 2" w:semiHidden="0" w:uiPriority="72" w:unhideWhenUsed="0"/>
+    <w:lsdException w:name="Colorful Grid Accent 2" w:semiHidden="0" w:uiPriority="73" w:unhideWhenUsed="0"/>
+    <w:lsdException w:name="Light Shading Accent 3" w:semiHidden="0" w:uiPriority="60" w:unhideWhenUsed="0"/>
+    <w:lsdException w:name="Light List Accent 3" w:semiHidden="0" w:uiPriority="61" w:unhideWhenUsed="0"/>
+    <w:lsdException w:name="Light Grid Accent 3" w:semiHidden="0" w:uiPriority="62" w:unhideWhenUsed="0"/>
+    <w:lsdException w:name="Medium Shading 1 Accent 3" w:semiHidden="0" w:uiPriority="63" w:unhideWhenUsed="0"/>
+    <w:lsdException w:name="Medium Shading 2 Accent 3" w:semiHidden="0" w:uiPriority="64" w:unhideWhenUsed="0"/>
+    <w:lsdException w:name="Medium List 1 Accent 3" w:semiHidden="0" w:uiPriority="65" w:unhideWhenUsed="0"/>
+    <w:lsdException w:name="Medium List 2 Accent 3" w:semiHidden="0" w:uiPriority="66" w:unhideWhenUsed="0"/>
+    <w:lsdException w:name="Medium Grid 1 Accent 3" w:semiHidden="0" w:uiPriority="67" w:unhideWhenUsed="0"/>
+    <w:lsdException w:name="Medium Grid 2 Accent 3" w:semiHidden="0" w:uiPriority="68" w:unhideWhenUsed="0"/>
+    <w:lsdException w:name="Medium Grid 3 Accent 3" w:semiHidden="0" w:uiPriority="69" w:unhideWhenUsed="0"/>
+    <w:lsdException w:name="Dark List Accent 3" w:semiHidden="0" w:uiPriority="70" w:unhideWhenUsed="0"/>
+    <w:lsdException w:name="Colorful Shading Accent 3" w:semiHidden="0" w:uiPriority="71" w:unhideWhenUsed="0"/>
+    <w:lsdException w:name="Colorful List Accent 3" w:semiHidden="0" w:uiPriority="72" w:unhideWhenUsed="0"/>
+    <w:lsdException w:name="Colorful Grid Accent 3" w:semiHidden="0" w:uiPriority="73" w:unhideWhenUsed="0"/>
+    <w:lsdException w:name="Light Shading Accent 4" w:semiHidden="0" w:uiPriority="60" w:unhideWhenUsed="0"/>
+    <w:lsdException w:name="Light List Accent 4" w:semiHidden="0" w:uiPriority="61" w:unhideWhenUsed="0"/>
+    <w:lsdException w:name="Light Grid Accent 4" w:semiHidden="0" w:uiPriority="62" w:unhideWhenUsed="0"/>
+    <w:lsdException w:name="Medium Shading 1 Accent 4" w:semiHidden="0" w:uiPriority="63" w:unhideWhenUsed="0"/>
+    <w:lsdException w:name="Medium Shading 2 Accent 4" w:semiHidden="0" w:uiPriority="64" w:unhideWhenUsed="0"/>
+    <w:lsdException w:name="Medium List 1 Accent 4" w:semiHidden="0" w:uiPriority="65" w:unhideWhenUsed="0"/>
+    <w:lsdException w:name="Medium List 2 Accent 4" w:semiHidden="0" w:uiPriority="66" w:unhideWhenUsed="0"/>
+    <w:lsdException w:name="Medium Grid 1 Accent 4" w:semiHidden="0" w:uiPriority="67" w:unhideWhenUsed="0"/>
+    <w:lsdException w:name="Medium Grid 2 Accent 4" w:semiHidden="0" w:uiPriority="68" w:unhideWhenUsed="0"/>
+    <w:lsdException w:name="Medium Grid 3 Accent 4" w:semiHidden="0" w:uiPriority="69" w:unhideWhenUsed="0"/>
+    <w:lsdException w:name="Dark List Accent 4" w:semiHidden="0" w:uiPriority="70" w:unhideWhenUsed="0"/>
+    <w:lsdException w:name="Colorful Shading Accent 4" w:semiHidden="0" w:uiPriority="71" w:unhideWhenUsed="0"/>
+    <w:lsdException w:name="Colorful List Accent 4" w:semiHidden="0" w:uiPriority="72" w:unhideWhenUsed="0"/>
+    <w:lsdException w:name="Colorful Grid Accent 4" w:semiHidden="0" w:uiPriority="73" w:unhideWhenUsed="0"/>
+    <w:lsdException w:name="Light Shading Accent 5" w:semiHidden="0" w:uiPriority="60" w:unhideWhenUsed="0"/>
+    <w:lsdException w:name="Light List Accent 5" w:semiHidden="0" w:uiPriority="61" w:unhideWhenUsed="0"/>
+    <w:lsdException w:name="Light Grid Accent 5" w:semiHidden="0" w:uiPriority="62" w:unhideWhenUsed="0"/>
+    <w:lsdException w:name="Medium Shading 1 Accent 5" w:semiHidden="0" w:uiPriority="63" w:unhideWhenUsed="0"/>
+    <w:lsdException w:name="Medium Shading 2 Accent 5" w:semiHidden="0" w:uiPriority="64" w:unhideWhenUsed="0"/>
+    <w:lsdException w:name="Medium List 1 Accent 5" w:semiHidden="0" w:uiPriority="65" w:unhideWhenUsed="0"/>
+    <w:lsdException w:name="Medium List 2 Accent 5" w:semiHidden="0" w:uiPriority="66" w:unhideWhenUsed="0"/>
+    <w:lsdException w:name="Medium Grid 1 Accent 5" w:semiHidden="0" w:uiPriority="67" w:unhideWhenUsed="0"/>
+    <w:lsdException w:name="Medium Grid 2 Accent 5" w:semiHidden="0" w:uiPriority="68" w:unhideWhenUsed="0"/>
+    <w:lsdException w:name="Medium Grid 3 Accent 5" w:semiHidden="0" w:uiPriority="69" w:unhideWhenUsed="0"/>
+    <w:lsdException w:name="Dark List Accent 5" w:semiHidden="0" w:uiPriority="70" w:unhideWhenUsed="0"/>
+    <w:lsdException w:name="Colorful Shading Accent 5" w:semiHidden="0" w:uiPriority="71" w:unhideWhenUsed="0"/>
+    <w:lsdException w:name="Colorful List Accent 5" w:semiHidden="0" w:uiPriority="72" w:unhideWhenUsed="0"/>
+    <w:lsdException w:name="Colorful Grid Accent 5" w:semiHidden="0" w:uiPriority="73" w:unhideWhenUsed="0"/>
+    <w:lsdException w:name="Light Shading Accent 6" w:semiHidden="0" w:uiPriority="60" w:unhideWhenUsed="0"/>
+    <w:lsdException w:name="Light List Accent 6" w:semiHidden="0" w:uiPriority="61" w:unhideWhenUsed="0"/>
+    <w:lsdException w:name="Light Grid Accent 6" w:semiHidden="0" w:uiPriority="62" w:unhideWhenUsed="0"/>
+    <w:lsdException w:name="Medium Shading 1 Accent 6" w:semiHidden="0" w:uiPriority="63" w:unhideWhenUsed="0"/>
+    <w:lsdException w:name="Medium Shading 2 Accent 6" w:semiHidden="0" w:uiPriority="64" w:unhideWhenUsed="0"/>
+    <w:lsdException w:name="Medium List 1 Accent 6" w:semiHidden="0" w:uiPriority="65" w:unhideWhenUsed="0"/>
+    <w:lsdException w:name="Medium List 2 Accent 6" w:semiHidden="0" w:uiPriority="66" w:unhideWhenUsed="0"/>
+    <w:lsdException w:name="Medium Grid 1 Accent 6" w:semiHidden="0" w:uiPriority="67" w:unhideWhenUsed="0"/>
+    <w:lsdException w:name="Medium Grid 2 Accent 6" w:semiHidden="0" w:uiPriority="68" w:unhideWhenUsed="0"/>
+    <w:lsdException w:name="Medium Grid 3 Accent 6" w:semiHidden="0" w:uiPriority="69" w:unhideWhenUsed="0"/>
+    <w:lsdException w:name="Dark List Accent 6" w:semiHidden="0" w:uiPriority="70" w:unhideWhenUsed="0"/>
+    <w:lsdException w:name="Colorful Shading Accent 6" w:semiHidden="0" w:uiPriority="71" w:unhideWhenUsed="0"/>
+    <w:lsdException w:name="Colorful List Accent 6" w:semiHidden="0" w:uiPriority="72" w:unhideWhenUsed="0"/>
+    <w:lsdException w:name="Colorful Grid Accent 6" w:semiHidden="0" w:uiPriority="73" w:unhideWhenUsed="0"/>
+    <w:lsdException w:name="Subtle Emphasis" w:semiHidden="0" w:uiPriority="19" w:unhideWhenUsed="0" w:qFormat="1"/>
+    <w:lsdException w:name="Intense Emphasis" w:semiHidden="0" w:uiPriority="21" w:unhideWhenUsed="0" w:qFormat="1"/>
+    <w:lsdException w:name="Subtle Reference" w:semiHidden="0" w:uiPriority="31" w:unhideWhenUsed="0" w:qFormat="1"/>
+    <w:lsdException w:name="Intense Reference" w:semiHidden="0" w:uiPriority="32" w:unhideWhenUsed="0" w:qFormat="1"/>
+    <w:lsdException w:name="Book Title" w:semiHidden="0" w:uiPriority="33" w:unhideWhenUsed="0" w:qFormat="1"/>
+    <w:lsdException w:name="Bibliography" w:uiPriority="37"/>
+    <w:lsdException w:name="TOC Heading" w:uiPriority="39" w:qFormat="1"/>
   </w:latentStyles>
   <w:style w:type="paragraph" w:default="1" w:styleId="Normal">
     <w:name w:val="Normal"/>
     <w:qFormat/>
   </w:style>
-  <w:style w:type="character" w:default="1" w:styleId="DefaultParagraphFont">
+  <w:style w:type="character" w:default="1" w:styleId="Fuentedeprrafopredeter">
     <w:name w:val="Default Paragraph Font"/>
     <w:uiPriority w:val="1"/>
     <w:semiHidden/>
     <w:unhideWhenUsed/>
   </w:style>
-  <w:style w:type="table" w:default="1" w:styleId="TableNormal">
+  <w:style w:type="table" w:default="1" w:styleId="Tablanormal">
     <w:name w:val="Normal Table"/>
     <w:uiPriority w:val="99"/>
     <w:semiHidden/>
@@ -4501,7 +4996,7 @@
       </w:tblCellMar>
     </w:tblPr>
   </w:style>
-  <w:style w:type="numbering" w:default="1" w:styleId="NoList">
+  <w:style w:type="numbering" w:default="1" w:styleId="Sinlista">
     <w:name w:val="No List"/>
     <w:uiPriority w:val="99"/>
     <w:semiHidden/>
@@ -4526,8 +5021,214 @@
 </w:styles>
 </file>
 
+<file path=word/glossary/stylesWithEffects.xml><?xml version="1.0" encoding="utf-8"?>
+<w:styles xmlns:wpc="http://schemas.microsoft.com/office/word/2010/wordprocessingCanvas" xmlns:mc="http://schemas.openxmlformats.org/markup-compatibility/2006" xmlns:o="urn:schemas-microsoft-com:office:office" xmlns:r="http://schemas.openxmlformats.org/officeDocument/2006/relationships" xmlns:m="http://schemas.openxmlformats.org/officeDocument/2006/math" xmlns:v="urn:schemas-microsoft-com:vml" xmlns:wp14="http://schemas.microsoft.com/office/word/2010/wordprocessingDrawing" xmlns:wp="http://schemas.openxmlformats.org/drawingml/2006/wordprocessingDrawing" xmlns:w10="urn:schemas-microsoft-com:office:word" xmlns:w="http://schemas.openxmlformats.org/wordprocessingml/2006/main" xmlns:w14="http://schemas.microsoft.com/office/word/2010/wordml" xmlns:wpg="http://schemas.microsoft.com/office/word/2010/wordprocessingGroup" xmlns:wpi="http://schemas.microsoft.com/office/word/2010/wordprocessingInk" xmlns:wne="http://schemas.microsoft.com/office/word/2006/wordml" xmlns:wps="http://schemas.microsoft.com/office/word/2010/wordprocessingShape" mc:Ignorable="w14 wp14">
+  <w:docDefaults>
+    <w:rPrDefault>
+      <w:rPr>
+        <w:rFonts w:asciiTheme="minorHAnsi" w:eastAsiaTheme="minorEastAsia" w:hAnsiTheme="minorHAnsi" w:cstheme="minorBidi"/>
+        <w:sz w:val="22"/>
+        <w:szCs w:val="22"/>
+        <w:lang w:val="es-ES" w:eastAsia="es-ES" w:bidi="ar-SA"/>
+      </w:rPr>
+    </w:rPrDefault>
+    <w:pPrDefault>
+      <w:pPr>
+        <w:spacing w:after="160" w:line="259" w:lineRule="auto"/>
+      </w:pPr>
+    </w:pPrDefault>
+  </w:docDefaults>
+  <w:latentStyles w:defLockedState="0" w:defUIPriority="99" w:defSemiHidden="1" w:defUnhideWhenUsed="1" w:defQFormat="0" w:count="267">
+    <w:lsdException w:name="Normal" w:semiHidden="0" w:uiPriority="0" w:unhideWhenUsed="0" w:qFormat="1"/>
+    <w:lsdException w:name="heading 1" w:semiHidden="0" w:uiPriority="9" w:unhideWhenUsed="0" w:qFormat="1"/>
+    <w:lsdException w:name="heading 2" w:uiPriority="9" w:qFormat="1"/>
+    <w:lsdException w:name="heading 3" w:uiPriority="9" w:qFormat="1"/>
+    <w:lsdException w:name="heading 4" w:uiPriority="9" w:qFormat="1"/>
+    <w:lsdException w:name="heading 5" w:uiPriority="9" w:qFormat="1"/>
+    <w:lsdException w:name="heading 6" w:uiPriority="9" w:qFormat="1"/>
+    <w:lsdException w:name="heading 7" w:uiPriority="9" w:qFormat="1"/>
+    <w:lsdException w:name="heading 8" w:uiPriority="9" w:qFormat="1"/>
+    <w:lsdException w:name="heading 9" w:uiPriority="9" w:qFormat="1"/>
+    <w:lsdException w:name="toc 1" w:uiPriority="39"/>
+    <w:lsdException w:name="toc 2" w:uiPriority="39"/>
+    <w:lsdException w:name="toc 3" w:uiPriority="39"/>
+    <w:lsdException w:name="toc 4" w:uiPriority="39"/>
+    <w:lsdException w:name="toc 5" w:uiPriority="39"/>
+    <w:lsdException w:name="toc 6" w:uiPriority="39"/>
+    <w:lsdException w:name="toc 7" w:uiPriority="39"/>
+    <w:lsdException w:name="toc 8" w:uiPriority="39"/>
+    <w:lsdException w:name="toc 9" w:uiPriority="39"/>
+    <w:lsdException w:name="caption" w:uiPriority="35" w:qFormat="1"/>
+    <w:lsdException w:name="Title" w:semiHidden="0" w:uiPriority="10" w:unhideWhenUsed="0" w:qFormat="1"/>
+    <w:lsdException w:name="Default Paragraph Font" w:uiPriority="1"/>
+    <w:lsdException w:name="Subtitle" w:semiHidden="0" w:uiPriority="11" w:unhideWhenUsed="0" w:qFormat="1"/>
+    <w:lsdException w:name="Strong" w:semiHidden="0" w:uiPriority="22" w:unhideWhenUsed="0" w:qFormat="1"/>
+    <w:lsdException w:name="Emphasis" w:semiHidden="0" w:uiPriority="20" w:unhideWhenUsed="0" w:qFormat="1"/>
+    <w:lsdException w:name="Table Grid" w:semiHidden="0" w:uiPriority="39" w:unhideWhenUsed="0"/>
+    <w:lsdException w:name="Placeholder Text" w:unhideWhenUsed="0"/>
+    <w:lsdException w:name="No Spacing" w:semiHidden="0" w:uiPriority="1" w:unhideWhenUsed="0" w:qFormat="1"/>
+    <w:lsdException w:name="Light Shading" w:semiHidden="0" w:uiPriority="60" w:unhideWhenUsed="0"/>
+    <w:lsdException w:name="Light List" w:semiHidden="0" w:uiPriority="61" w:unhideWhenUsed="0"/>
+    <w:lsdException w:name="Light Grid" w:semiHidden="0" w:uiPriority="62" w:unhideWhenUsed="0"/>
+    <w:lsdException w:name="Medium Shading 1" w:semiHidden="0" w:uiPriority="63" w:unhideWhenUsed="0"/>
+    <w:lsdException w:name="Medium Shading 2" w:semiHidden="0" w:uiPriority="64" w:unhideWhenUsed="0"/>
+    <w:lsdException w:name="Medium List 1" w:semiHidden="0" w:uiPriority="65" w:unhideWhenUsed="0"/>
+    <w:lsdException w:name="Medium List 2" w:semiHidden="0" w:uiPriority="66" w:unhideWhenUsed="0"/>
+    <w:lsdException w:name="Medium Grid 1" w:semiHidden="0" w:uiPriority="67" w:unhideWhenUsed="0"/>
+    <w:lsdException w:name="Medium Grid 2" w:semiHidden="0" w:uiPriority="68" w:unhideWhenUsed="0"/>
+    <w:lsdException w:name="Medium Grid 3" w:semiHidden="0" w:uiPriority="69" w:unhideWhenUsed="0"/>
+    <w:lsdException w:name="Dark List" w:semiHidden="0" w:uiPriority="70" w:unhideWhenUsed="0"/>
+    <w:lsdException w:name="Colorful Shading" w:semiHidden="0" w:uiPriority="71" w:unhideWhenUsed="0"/>
+    <w:lsdException w:name="Colorful List" w:semiHidden="0" w:uiPriority="72" w:unhideWhenUsed="0"/>
+    <w:lsdException w:name="Colorful Grid" w:semiHidden="0" w:uiPriority="73" w:unhideWhenUsed="0"/>
+    <w:lsdException w:name="Light Shading Accent 1" w:semiHidden="0" w:uiPriority="60" w:unhideWhenUsed="0"/>
+    <w:lsdException w:name="Light List Accent 1" w:semiHidden="0" w:uiPriority="61" w:unhideWhenUsed="0"/>
+    <w:lsdException w:name="Light Grid Accent 1" w:semiHidden="0" w:uiPriority="62" w:unhideWhenUsed="0"/>
+    <w:lsdException w:name="Medium Shading 1 Accent 1" w:semiHidden="0" w:uiPriority="63" w:unhideWhenUsed="0"/>
+    <w:lsdException w:name="Medium Shading 2 Accent 1" w:semiHidden="0" w:uiPriority="64" w:unhideWhenUsed="0"/>
+    <w:lsdException w:name="Medium List 1 Accent 1" w:semiHidden="0" w:uiPriority="65" w:unhideWhenUsed="0"/>
+    <w:lsdException w:name="Revision" w:unhideWhenUsed="0"/>
+    <w:lsdException w:name="List Paragraph" w:semiHidden="0" w:uiPriority="34" w:unhideWhenUsed="0" w:qFormat="1"/>
+    <w:lsdException w:name="Quote" w:semiHidden="0" w:uiPriority="29" w:unhideWhenUsed="0" w:qFormat="1"/>
+    <w:lsdException w:name="Intense Quote" w:semiHidden="0" w:uiPriority="30" w:unhideWhenUsed="0" w:qFormat="1"/>
+    <w:lsdException w:name="Medium List 2 Accent 1" w:semiHidden="0" w:uiPriority="66" w:unhideWhenUsed="0"/>
+    <w:lsdException w:name="Medium Grid 1 Accent 1" w:semiHidden="0" w:uiPriority="67" w:unhideWhenUsed="0"/>
+    <w:lsdException w:name="Medium Grid 2 Accent 1" w:semiHidden="0" w:uiPriority="68" w:unhideWhenUsed="0"/>
+    <w:lsdException w:name="Medium Grid 3 Accent 1" w:semiHidden="0" w:uiPriority="69" w:unhideWhenUsed="0"/>
+    <w:lsdException w:name="Dark List Accent 1" w:semiHidden="0" w:uiPriority="70" w:unhideWhenUsed="0"/>
+    <w:lsdException w:name="Colorful Shading Accent 1" w:semiHidden="0" w:uiPriority="71" w:unhideWhenUsed="0"/>
+    <w:lsdException w:name="Colorful List Accent 1" w:semiHidden="0" w:uiPriority="72" w:unhideWhenUsed="0"/>
+    <w:lsdException w:name="Colorful Grid Accent 1" w:semiHidden="0" w:uiPriority="73" w:unhideWhenUsed="0"/>
+    <w:lsdException w:name="Light Shading Accent 2" w:semiHidden="0" w:uiPriority="60" w:unhideWhenUsed="0"/>
+    <w:lsdException w:name="Light List Accent 2" w:semiHidden="0" w:uiPriority="61" w:unhideWhenUsed="0"/>
+    <w:lsdException w:name="Light Grid Accent 2" w:semiHidden="0" w:uiPriority="62" w:unhideWhenUsed="0"/>
+    <w:lsdException w:name="Medium Shading 1 Accent 2" w:semiHidden="0" w:uiPriority="63" w:unhideWhenUsed="0"/>
+    <w:lsdException w:name="Medium Shading 2 Accent 2" w:semiHidden="0" w:uiPriority="64" w:unhideWhenUsed="0"/>
+    <w:lsdException w:name="Medium List 1 Accent 2" w:semiHidden="0" w:uiPriority="65" w:unhideWhenUsed="0"/>
+    <w:lsdException w:name="Medium List 2 Accent 2" w:semiHidden="0" w:uiPriority="66" w:unhideWhenUsed="0"/>
+    <w:lsdException w:name="Medium Grid 1 Accent 2" w:semiHidden="0" w:uiPriority="67" w:unhideWhenUsed="0"/>
+    <w:lsdException w:name="Medium Grid 2 Accent 2" w:semiHidden="0" w:uiPriority="68" w:unhideWhenUsed="0"/>
+    <w:lsdException w:name="Medium Grid 3 Accent 2" w:semiHidden="0" w:uiPriority="69" w:unhideWhenUsed="0"/>
+    <w:lsdException w:name="Dark List Accent 2" w:semiHidden="0" w:uiPriority="70" w:unhideWhenUsed="0"/>
+    <w:lsdException w:name="Colorful Shading Accent 2" w:semiHidden="0" w:uiPriority="71" w:unhideWhenUsed="0"/>
+    <w:lsdException w:name="Colorful List Accent 2" w:semiHidden="0" w:uiPriority="72" w:unhideWhenUsed="0"/>
+    <w:lsdException w:name="Colorful Grid Accent 2" w:semiHidden="0" w:uiPriority="73" w:unhideWhenUsed="0"/>
+    <w:lsdException w:name="Light Shading Accent 3" w:semiHidden="0" w:uiPriority="60" w:unhideWhenUsed="0"/>
+    <w:lsdException w:name="Light List Accent 3" w:semiHidden="0" w:uiPriority="61" w:unhideWhenUsed="0"/>
+    <w:lsdException w:name="Light Grid Accent 3" w:semiHidden="0" w:uiPriority="62" w:unhideWhenUsed="0"/>
+    <w:lsdException w:name="Medium Shading 1 Accent 3" w:semiHidden="0" w:uiPriority="63" w:unhideWhenUsed="0"/>
+    <w:lsdException w:name="Medium Shading 2 Accent 3" w:semiHidden="0" w:uiPriority="64" w:unhideWhenUsed="0"/>
+    <w:lsdException w:name="Medium List 1 Accent 3" w:semiHidden="0" w:uiPriority="65" w:unhideWhenUsed="0"/>
+    <w:lsdException w:name="Medium List 2 Accent 3" w:semiHidden="0" w:uiPriority="66" w:unhideWhenUsed="0"/>
+    <w:lsdException w:name="Medium Grid 1 Accent 3" w:semiHidden="0" w:uiPriority="67" w:unhideWhenUsed="0"/>
+    <w:lsdException w:name="Medium Grid 2 Accent 3" w:semiHidden="0" w:uiPriority="68" w:unhideWhenUsed="0"/>
+    <w:lsdException w:name="Medium Grid 3 Accent 3" w:semiHidden="0" w:uiPriority="69" w:unhideWhenUsed="0"/>
+    <w:lsdException w:name="Dark List Accent 3" w:semiHidden="0" w:uiPriority="70" w:unhideWhenUsed="0"/>
+    <w:lsdException w:name="Colorful Shading Accent 3" w:semiHidden="0" w:uiPriority="71" w:unhideWhenUsed="0"/>
+    <w:lsdException w:name="Colorful List Accent 3" w:semiHidden="0" w:uiPriority="72" w:unhideWhenUsed="0"/>
+    <w:lsdException w:name="Colorful Grid Accent 3" w:semiHidden="0" w:uiPriority="73" w:unhideWhenUsed="0"/>
+    <w:lsdException w:name="Light Shading Accent 4" w:semiHidden="0" w:uiPriority="60" w:unhideWhenUsed="0"/>
+    <w:lsdException w:name="Light List Accent 4" w:semiHidden="0" w:uiPriority="61" w:unhideWhenUsed="0"/>
+    <w:lsdException w:name="Light Grid Accent 4" w:semiHidden="0" w:uiPriority="62" w:unhideWhenUsed="0"/>
+    <w:lsdException w:name="Medium Shading 1 Accent 4" w:semiHidden="0" w:uiPriority="63" w:unhideWhenUsed="0"/>
+    <w:lsdException w:name="Medium Shading 2 Accent 4" w:semiHidden="0" w:uiPriority="64" w:unhideWhenUsed="0"/>
+    <w:lsdException w:name="Medium List 1 Accent 4" w:semiHidden="0" w:uiPriority="65" w:unhideWhenUsed="0"/>
+    <w:lsdException w:name="Medium List 2 Accent 4" w:semiHidden="0" w:uiPriority="66" w:unhideWhenUsed="0"/>
+    <w:lsdException w:name="Medium Grid 1 Accent 4" w:semiHidden="0" w:uiPriority="67" w:unhideWhenUsed="0"/>
+    <w:lsdException w:name="Medium Grid 2 Accent 4" w:semiHidden="0" w:uiPriority="68" w:unhideWhenUsed="0"/>
+    <w:lsdException w:name="Medium Grid 3 Accent 4" w:semiHidden="0" w:uiPriority="69" w:unhideWhenUsed="0"/>
+    <w:lsdException w:name="Dark List Accent 4" w:semiHidden="0" w:uiPriority="70" w:unhideWhenUsed="0"/>
+    <w:lsdException w:name="Colorful Shading Accent 4" w:semiHidden="0" w:uiPriority="71" w:unhideWhenUsed="0"/>
+    <w:lsdException w:name="Colorful List Accent 4" w:semiHidden="0" w:uiPriority="72" w:unhideWhenUsed="0"/>
+    <w:lsdException w:name="Colorful Grid Accent 4" w:semiHidden="0" w:uiPriority="73" w:unhideWhenUsed="0"/>
+    <w:lsdException w:name="Light Shading Accent 5" w:semiHidden="0" w:uiPriority="60" w:unhideWhenUsed="0"/>
+    <w:lsdException w:name="Light List Accent 5" w:semiHidden="0" w:uiPriority="61" w:unhideWhenUsed="0"/>
+    <w:lsdException w:name="Light Grid Accent 5" w:semiHidden="0" w:uiPriority="62" w:unhideWhenUsed="0"/>
+    <w:lsdException w:name="Medium Shading 1 Accent 5" w:semiHidden="0" w:uiPriority="63" w:unhideWhenUsed="0"/>
+    <w:lsdException w:name="Medium Shading 2 Accent 5" w:semiHidden="0" w:uiPriority="64" w:unhideWhenUsed="0"/>
+    <w:lsdException w:name="Medium List 1 Accent 5" w:semiHidden="0" w:uiPriority="65" w:unhideWhenUsed="0"/>
+    <w:lsdException w:name="Medium List 2 Accent 5" w:semiHidden="0" w:uiPriority="66" w:unhideWhenUsed="0"/>
+    <w:lsdException w:name="Medium Grid 1 Accent 5" w:semiHidden="0" w:uiPriority="67" w:unhideWhenUsed="0"/>
+    <w:lsdException w:name="Medium Grid 2 Accent 5" w:semiHidden="0" w:uiPriority="68" w:unhideWhenUsed="0"/>
+    <w:lsdException w:name="Medium Grid 3 Accent 5" w:semiHidden="0" w:uiPriority="69" w:unhideWhenUsed="0"/>
+    <w:lsdException w:name="Dark List Accent 5" w:semiHidden="0" w:uiPriority="70" w:unhideWhenUsed="0"/>
+    <w:lsdException w:name="Colorful Shading Accent 5" w:semiHidden="0" w:uiPriority="71" w:unhideWhenUsed="0"/>
+    <w:lsdException w:name="Colorful List Accent 5" w:semiHidden="0" w:uiPriority="72" w:unhideWhenUsed="0"/>
+    <w:lsdException w:name="Colorful Grid Accent 5" w:semiHidden="0" w:uiPriority="73" w:unhideWhenUsed="0"/>
+    <w:lsdException w:name="Light Shading Accent 6" w:semiHidden="0" w:uiPriority="60" w:unhideWhenUsed="0"/>
+    <w:lsdException w:name="Light List Accent 6" w:semiHidden="0" w:uiPriority="61" w:unhideWhenUsed="0"/>
+    <w:lsdException w:name="Light Grid Accent 6" w:semiHidden="0" w:uiPriority="62" w:unhideWhenUsed="0"/>
+    <w:lsdException w:name="Medium Shading 1 Accent 6" w:semiHidden="0" w:uiPriority="63" w:unhideWhenUsed="0"/>
+    <w:lsdException w:name="Medium Shading 2 Accent 6" w:semiHidden="0" w:uiPriority="64" w:unhideWhenUsed="0"/>
+    <w:lsdException w:name="Medium List 1 Accent 6" w:semiHidden="0" w:uiPriority="65" w:unhideWhenUsed="0"/>
+    <w:lsdException w:name="Medium List 2 Accent 6" w:semiHidden="0" w:uiPriority="66" w:unhideWhenUsed="0"/>
+    <w:lsdException w:name="Medium Grid 1 Accent 6" w:semiHidden="0" w:uiPriority="67" w:unhideWhenUsed="0"/>
+    <w:lsdException w:name="Medium Grid 2 Accent 6" w:semiHidden="0" w:uiPriority="68" w:unhideWhenUsed="0"/>
+    <w:lsdException w:name="Medium Grid 3 Accent 6" w:semiHidden="0" w:uiPriority="69" w:unhideWhenUsed="0"/>
+    <w:lsdException w:name="Dark List Accent 6" w:semiHidden="0" w:uiPriority="70" w:unhideWhenUsed="0"/>
+    <w:lsdException w:name="Colorful Shading Accent 6" w:semiHidden="0" w:uiPriority="71" w:unhideWhenUsed="0"/>
+    <w:lsdException w:name="Colorful List Accent 6" w:semiHidden="0" w:uiPriority="72" w:unhideWhenUsed="0"/>
+    <w:lsdException w:name="Colorful Grid Accent 6" w:semiHidden="0" w:uiPriority="73" w:unhideWhenUsed="0"/>
+    <w:lsdException w:name="Subtle Emphasis" w:semiHidden="0" w:uiPriority="19" w:unhideWhenUsed="0" w:qFormat="1"/>
+    <w:lsdException w:name="Intense Emphasis" w:semiHidden="0" w:uiPriority="21" w:unhideWhenUsed="0" w:qFormat="1"/>
+    <w:lsdException w:name="Subtle Reference" w:semiHidden="0" w:uiPriority="31" w:unhideWhenUsed="0" w:qFormat="1"/>
+    <w:lsdException w:name="Intense Reference" w:semiHidden="0" w:uiPriority="32" w:unhideWhenUsed="0" w:qFormat="1"/>
+    <w:lsdException w:name="Book Title" w:semiHidden="0" w:uiPriority="33" w:unhideWhenUsed="0" w:qFormat="1"/>
+    <w:lsdException w:name="Bibliography" w:uiPriority="37"/>
+    <w:lsdException w:name="TOC Heading" w:uiPriority="39" w:qFormat="1"/>
+  </w:latentStyles>
+  <w:style w:type="paragraph" w:default="1" w:styleId="Normal">
+    <w:name w:val="Normal"/>
+    <w:qFormat/>
+  </w:style>
+  <w:style w:type="character" w:default="1" w:styleId="Fuentedeprrafopredeter">
+    <w:name w:val="Default Paragraph Font"/>
+    <w:uiPriority w:val="1"/>
+    <w:semiHidden/>
+    <w:unhideWhenUsed/>
+  </w:style>
+  <w:style w:type="table" w:default="1" w:styleId="Tablanormal">
+    <w:name w:val="Normal Table"/>
+    <w:uiPriority w:val="99"/>
+    <w:semiHidden/>
+    <w:unhideWhenUsed/>
+    <w:tblPr>
+      <w:tblInd w:w="0" w:type="dxa"/>
+      <w:tblCellMar>
+        <w:top w:w="0" w:type="dxa"/>
+        <w:left w:w="108" w:type="dxa"/>
+        <w:bottom w:w="0" w:type="dxa"/>
+        <w:right w:w="108" w:type="dxa"/>
+      </w:tblCellMar>
+    </w:tblPr>
+  </w:style>
+  <w:style w:type="numbering" w:default="1" w:styleId="Sinlista">
+    <w:name w:val="No List"/>
+    <w:uiPriority w:val="99"/>
+    <w:semiHidden/>
+    <w:unhideWhenUsed/>
+  </w:style>
+  <w:style w:type="paragraph" w:customStyle="1" w:styleId="E9EF3307F09D42CAA80F54216F716173">
+    <w:name w:val="E9EF3307F09D42CAA80F54216F716173"/>
+    <w:rsid w:val="00E84A43"/>
+  </w:style>
+  <w:style w:type="paragraph" w:customStyle="1" w:styleId="6A06E6732B2443C5943BF320EE6AABD4">
+    <w:name w:val="6A06E6732B2443C5943BF320EE6AABD4"/>
+    <w:rsid w:val="00E84A43"/>
+  </w:style>
+  <w:style w:type="paragraph" w:customStyle="1" w:styleId="0949F67978EE466989B6B7676C72C231">
+    <w:name w:val="0949F67978EE466989B6B7676C72C231"/>
+    <w:rsid w:val="00E84A43"/>
+  </w:style>
+  <w:style w:type="paragraph" w:customStyle="1" w:styleId="7685935878B24CB5A5D95449F8F08E82">
+    <w:name w:val="7685935878B24CB5A5D95449F8F08E82"/>
+    <w:rsid w:val="00E84A43"/>
+  </w:style>
+</w:styles>
+</file>
+
 <file path=word/glossary/webSettings.xml><?xml version="1.0" encoding="utf-8"?>
-<w:webSettings xmlns:mc="http://schemas.openxmlformats.org/markup-compatibility/2006" xmlns:r="http://schemas.openxmlformats.org/officeDocument/2006/relationships" xmlns:w="http://schemas.openxmlformats.org/wordprocessingml/2006/main" xmlns:w14="http://schemas.microsoft.com/office/word/2010/wordml" xmlns:w15="http://schemas.microsoft.com/office/word/2012/wordml" xmlns:w16cid="http://schemas.microsoft.com/office/word/2016/wordml/cid" xmlns:w16se="http://schemas.microsoft.com/office/word/2015/wordml/symex" mc:Ignorable="w14 w15 w16se w16cid">
+<w:webSettings xmlns:mc="http://schemas.openxmlformats.org/markup-compatibility/2006" xmlns:r="http://schemas.openxmlformats.org/officeDocument/2006/relationships" xmlns:w="http://schemas.openxmlformats.org/wordprocessingml/2006/main" xmlns:w14="http://schemas.microsoft.com/office/word/2010/wordml" mc:Ignorable="w14">
   <w:optimizeForBrowser/>
   <w:allowPNG/>
 </w:webSettings>
@@ -4823,7 +5524,7 @@
 </file>
 
 <file path=customXml/itemProps1.xml><?xml version="1.0" encoding="utf-8"?>
-<ds:datastoreItem xmlns:ds="http://schemas.openxmlformats.org/officeDocument/2006/customXml" ds:itemID="{38BC82BC-161C-4FDD-9B4D-DB75E9F0AAB0}">
+<ds:datastoreItem xmlns:ds="http://schemas.openxmlformats.org/officeDocument/2006/customXml" ds:itemID="{3B418B29-BDE8-4126-85F6-BE5AA09BC40C}">
   <ds:schemaRefs>
     <ds:schemaRef ds:uri="http://schemas.openxmlformats.org/officeDocument/2006/bibliography"/>
   </ds:schemaRefs>

</xml_diff>